<commit_message>
Added manual tests for OptionScreen
</commit_message>
<xml_diff>
--- a/doc/Working sets/Manual tests.docx
+++ b/doc/Working sets/Manual tests.docx
@@ -112,7 +112,102 @@
           <w:szCs w:val="32"/>
           <w:lang w:val="en-US"/>
         </w:rPr>
-        <w:t>ID</w:t>
+        <w:t xml:space="preserve">ID: </w:t>
+      </w:r>
+      <w:r>
+        <w:rPr>
+          <w:sz w:val="32"/>
+          <w:szCs w:val="32"/>
+          <w:lang w:val="en-US"/>
+        </w:rPr>
+        <w:t>1</w:t>
+      </w:r>
+    </w:p>
+    <w:p>
+      <w:pPr>
+        <w:rPr>
+          <w:sz w:val="32"/>
+          <w:szCs w:val="32"/>
+          <w:lang w:val="en-US"/>
+        </w:rPr>
+      </w:pPr>
+      <w:r>
+        <w:rPr>
+          <w:b/>
+          <w:bCs/>
+          <w:sz w:val="32"/>
+          <w:szCs w:val="32"/>
+          <w:lang w:val="en-US"/>
+        </w:rPr>
+        <w:t xml:space="preserve">Activity: </w:t>
+      </w:r>
+      <w:proofErr w:type="spellStart"/>
+      <w:r>
+        <w:rPr>
+          <w:sz w:val="32"/>
+          <w:szCs w:val="32"/>
+          <w:lang w:val="en-US"/>
+        </w:rPr>
+        <w:t>MenuScreen</w:t>
+      </w:r>
+      <w:proofErr w:type="spellEnd"/>
+      <w:r>
+        <w:rPr>
+          <w:sz w:val="32"/>
+          <w:szCs w:val="32"/>
+          <w:lang w:val="en-US"/>
+        </w:rPr>
+        <w:tab/>
+      </w:r>
+    </w:p>
+    <w:p>
+      <w:pPr>
+        <w:rPr>
+          <w:sz w:val="32"/>
+          <w:szCs w:val="32"/>
+          <w:lang w:val="en-US"/>
+        </w:rPr>
+      </w:pPr>
+      <w:r>
+        <w:rPr>
+          <w:b/>
+          <w:bCs/>
+          <w:sz w:val="32"/>
+          <w:szCs w:val="32"/>
+          <w:lang w:val="en-US"/>
+        </w:rPr>
+        <w:t xml:space="preserve">Function: </w:t>
+      </w:r>
+      <w:proofErr w:type="spellStart"/>
+      <w:r>
+        <w:rPr>
+          <w:sz w:val="32"/>
+          <w:szCs w:val="32"/>
+          <w:lang w:val="en-US"/>
+        </w:rPr>
+        <w:t>take_Pic_B</w:t>
+      </w:r>
+      <w:proofErr w:type="spellEnd"/>
+    </w:p>
+    <w:p>
+      <w:pPr>
+        <w:rPr>
+          <w:b/>
+          <w:bCs/>
+          <w:sz w:val="32"/>
+          <w:szCs w:val="32"/>
+          <w:lang w:val="en-US"/>
+        </w:rPr>
+      </w:pPr>
+      <w:r>
+        <w:rPr>
+          <w:b/>
+          <w:bCs/>
+          <w:sz w:val="32"/>
+          <w:szCs w:val="32"/>
+          <w:lang w:val="en-US"/>
+        </w:rPr>
+        <w:t>Description</w:t>
       </w:r>
       <w:r>
         <w:rPr>
@@ -130,36 +225,7 @@
           <w:szCs w:val="32"/>
           <w:lang w:val="en-US"/>
         </w:rPr>
-        <w:t>1</w:t>
-      </w:r>
-    </w:p>
-    <w:p>
-      <w:pPr>
-        <w:rPr>
-          <w:sz w:val="32"/>
-          <w:szCs w:val="32"/>
-          <w:lang w:val="en-US"/>
-        </w:rPr>
-      </w:pPr>
-      <w:r>
-        <w:rPr>
-          <w:b/>
-          <w:bCs/>
-          <w:sz w:val="32"/>
-          <w:szCs w:val="32"/>
-          <w:lang w:val="en-US"/>
-        </w:rPr>
-        <w:t>Activity</w:t>
-      </w:r>
-      <w:r>
-        <w:rPr>
-          <w:b/>
-          <w:bCs/>
-          <w:sz w:val="32"/>
-          <w:szCs w:val="32"/>
-          <w:lang w:val="en-US"/>
-        </w:rPr>
-        <w:t xml:space="preserve">: </w:t>
+        <w:t xml:space="preserve">Test the “Take Pic” button in </w:t>
       </w:r>
       <w:proofErr w:type="spellStart"/>
       <w:r>
@@ -177,102 +243,6 @@
           <w:szCs w:val="32"/>
           <w:lang w:val="en-US"/>
         </w:rPr>
-        <w:tab/>
-      </w:r>
-    </w:p>
-    <w:p>
-      <w:pPr>
-        <w:rPr>
-          <w:sz w:val="32"/>
-          <w:szCs w:val="32"/>
-          <w:lang w:val="en-US"/>
-        </w:rPr>
-      </w:pPr>
-      <w:r>
-        <w:rPr>
-          <w:b/>
-          <w:bCs/>
-          <w:sz w:val="32"/>
-          <w:szCs w:val="32"/>
-          <w:lang w:val="en-US"/>
-        </w:rPr>
-        <w:t>Function</w:t>
-      </w:r>
-      <w:r>
-        <w:rPr>
-          <w:b/>
-          <w:bCs/>
-          <w:sz w:val="32"/>
-          <w:szCs w:val="32"/>
-          <w:lang w:val="en-US"/>
-        </w:rPr>
-        <w:t xml:space="preserve">: </w:t>
-      </w:r>
-      <w:proofErr w:type="spellStart"/>
-      <w:r>
-        <w:rPr>
-          <w:sz w:val="32"/>
-          <w:szCs w:val="32"/>
-          <w:lang w:val="en-US"/>
-        </w:rPr>
-        <w:t>take_Pic_B</w:t>
-      </w:r>
-      <w:proofErr w:type="spellEnd"/>
-    </w:p>
-    <w:p>
-      <w:pPr>
-        <w:rPr>
-          <w:b/>
-          <w:bCs/>
-          <w:sz w:val="32"/>
-          <w:szCs w:val="32"/>
-          <w:lang w:val="en-US"/>
-        </w:rPr>
-      </w:pPr>
-      <w:r>
-        <w:rPr>
-          <w:b/>
-          <w:bCs/>
-          <w:sz w:val="32"/>
-          <w:szCs w:val="32"/>
-          <w:lang w:val="en-US"/>
-        </w:rPr>
-        <w:t>Description</w:t>
-      </w:r>
-      <w:r>
-        <w:rPr>
-          <w:b/>
-          <w:bCs/>
-          <w:sz w:val="32"/>
-          <w:szCs w:val="32"/>
-          <w:lang w:val="en-US"/>
-        </w:rPr>
-        <w:t xml:space="preserve">: </w:t>
-      </w:r>
-      <w:r>
-        <w:rPr>
-          <w:sz w:val="32"/>
-          <w:szCs w:val="32"/>
-          <w:lang w:val="en-US"/>
-        </w:rPr>
-        <w:t xml:space="preserve">Test the “Take Pic” button in </w:t>
-      </w:r>
-      <w:proofErr w:type="spellStart"/>
-      <w:r>
-        <w:rPr>
-          <w:sz w:val="32"/>
-          <w:szCs w:val="32"/>
-          <w:lang w:val="en-US"/>
-        </w:rPr>
-        <w:t>MenuScreen</w:t>
-      </w:r>
-      <w:proofErr w:type="spellEnd"/>
-      <w:r>
-        <w:rPr>
-          <w:sz w:val="32"/>
-          <w:szCs w:val="32"/>
-          <w:lang w:val="en-US"/>
-        </w:rPr>
         <w:t xml:space="preserve"> and make sure that it does what it’s supposed to.</w:t>
       </w:r>
       <w:r>
@@ -289,7 +259,6 @@
     <w:p>
       <w:pPr>
         <w:rPr>
-          <w:rStyle w:val="Normal"/>
           <w:rFonts w:eastAsia="Times New Roman" w:cs="Times New Roman"/>
           <w:snapToGrid w:val="0"/>
           <w:color w:val="000000"/>
@@ -299,7 +268,7 @@
           <w:u w:color="000000"/>
           <w:bdr w:val="none" w:sz="0" w:space="0" w:color="000000"/>
           <w:shd w:val="clear" w:color="000000" w:fill="000000"/>
-          <w:lang w:eastAsia="x-none" w:bidi="x-none"/>
+          <w:lang w:val="en-US" w:eastAsia="x-none" w:bidi="x-none"/>
         </w:rPr>
       </w:pPr>
       <w:r>
@@ -322,8 +291,6 @@
         </w:rPr>
         <w:t xml:space="preserve">: </w:t>
       </w:r>
-      <w:bookmarkStart w:id="0" w:name="_GoBack"/>
-      <w:bookmarkEnd w:id="0"/>
       <w:r>
         <w:rPr>
           <w:b/>
@@ -521,7 +488,6 @@
       </w:r>
       <w:r>
         <w:rPr>
-          <w:rStyle w:val="Normal"/>
           <w:rFonts w:eastAsia="Times New Roman" w:cs="Times New Roman"/>
           <w:snapToGrid w:val="0"/>
           <w:color w:val="000000"/>
@@ -833,23 +799,7 @@
           <w:szCs w:val="32"/>
           <w:lang w:val="en-US"/>
         </w:rPr>
-        <w:t>Test the “</w:t>
-      </w:r>
-      <w:r>
-        <w:rPr>
-          <w:sz w:val="32"/>
-          <w:szCs w:val="32"/>
-          <w:lang w:val="en-US"/>
-        </w:rPr>
-        <w:t>Load</w:t>
-      </w:r>
-      <w:r>
-        <w:rPr>
-          <w:sz w:val="32"/>
-          <w:szCs w:val="32"/>
-          <w:lang w:val="en-US"/>
-        </w:rPr>
-        <w:t xml:space="preserve"> Pic” button in </w:t>
+        <w:t xml:space="preserve">Test the “Load Pic” button in </w:t>
       </w:r>
       <w:proofErr w:type="spellStart"/>
       <w:r>
@@ -883,7 +833,6 @@
     <w:p>
       <w:pPr>
         <w:rPr>
-          <w:rStyle w:val="Normal"/>
           <w:rFonts w:eastAsia="Times New Roman" w:cs="Times New Roman"/>
           <w:snapToGrid w:val="0"/>
           <w:color w:val="000000"/>
@@ -1185,23 +1134,7 @@
           <w:szCs w:val="32"/>
           <w:lang w:val="en-US"/>
         </w:rPr>
-        <w:t xml:space="preserve"> activity is started and </w:t>
-      </w:r>
-      <w:r>
-        <w:rPr>
-          <w:sz w:val="32"/>
-          <w:szCs w:val="32"/>
-          <w:lang w:val="en-US"/>
-        </w:rPr>
-        <w:t xml:space="preserve">got the chosen picture </w:t>
-      </w:r>
-      <w:r>
-        <w:rPr>
-          <w:sz w:val="32"/>
-          <w:szCs w:val="32"/>
-          <w:lang w:val="en-US"/>
-        </w:rPr>
-        <w:t>ready for use.</w:t>
+        <w:t xml:space="preserve"> activity is started and got the chosen picture ready for use.</w:t>
       </w:r>
     </w:p>
     <w:p>
@@ -1739,17 +1672,7 @@
           <w:szCs w:val="32"/>
           <w:lang w:val="en-US"/>
         </w:rPr>
-        <w:t xml:space="preserve"> </w:t>
-      </w:r>
-      <w:r>
-        <w:rPr>
-          <w:b/>
-          <w:bCs/>
-          <w:sz w:val="32"/>
-          <w:szCs w:val="32"/>
-          <w:lang w:val="en-US"/>
-        </w:rPr>
-        <w:t>Result</w:t>
+        <w:t xml:space="preserve"> Result</w:t>
       </w:r>
       <w:r>
         <w:rPr>
@@ -1777,23 +1700,7 @@
           <w:szCs w:val="32"/>
           <w:lang w:val="en-US"/>
         </w:rPr>
-        <w:t xml:space="preserve"> activity is started and </w:t>
-      </w:r>
-      <w:r>
-        <w:rPr>
-          <w:sz w:val="32"/>
-          <w:szCs w:val="32"/>
-          <w:lang w:val="en-US"/>
-        </w:rPr>
-        <w:t>is</w:t>
-      </w:r>
-      <w:r>
-        <w:rPr>
-          <w:sz w:val="32"/>
-          <w:szCs w:val="32"/>
-          <w:lang w:val="en-US"/>
-        </w:rPr>
-        <w:t xml:space="preserve"> ready for use.</w:t>
+        <w:t xml:space="preserve"> activity is started and is ready for use.</w:t>
       </w:r>
       <w:r>
         <w:rPr>
@@ -2052,31 +1959,7 @@
           <w:szCs w:val="32"/>
           <w:lang w:val="en-US"/>
         </w:rPr>
-        <w:t>)</w:t>
-      </w:r>
-      <w:r>
-        <w:rPr>
-          <w:sz w:val="32"/>
-          <w:szCs w:val="32"/>
-          <w:lang w:val="en-US"/>
-        </w:rPr>
-        <w:t xml:space="preserve">” </w:t>
-      </w:r>
-      <w:r>
-        <w:rPr>
-          <w:sz w:val="32"/>
-          <w:szCs w:val="32"/>
-          <w:lang w:val="en-US"/>
-        </w:rPr>
-        <w:t>method</w:t>
-      </w:r>
-      <w:r>
-        <w:rPr>
-          <w:sz w:val="32"/>
-          <w:szCs w:val="32"/>
-          <w:lang w:val="en-US"/>
-        </w:rPr>
-        <w:t xml:space="preserve"> in </w:t>
+        <w:t xml:space="preserve">)” method in </w:t>
       </w:r>
       <w:proofErr w:type="spellStart"/>
       <w:r>
@@ -2094,21 +1977,12 @@
           <w:szCs w:val="32"/>
           <w:lang w:val="en-US"/>
         </w:rPr>
-        <w:t xml:space="preserve"> and make sure that it </w:t>
-      </w:r>
-      <w:r>
-        <w:rPr>
-          <w:sz w:val="32"/>
-          <w:szCs w:val="32"/>
-          <w:lang w:val="en-US"/>
-        </w:rPr>
-        <w:t>loads the picture taken with the camera as background.</w:t>
-      </w:r>
-    </w:p>
-    <w:p>
-      <w:pPr>
-        <w:rPr>
-          <w:rStyle w:val="Normal"/>
+        <w:t xml:space="preserve"> and make sure that it loads the picture taken with the camera as background.</w:t>
+      </w:r>
+    </w:p>
+    <w:p>
+      <w:pPr>
+        <w:rPr>
           <w:rFonts w:eastAsia="Times New Roman" w:cs="Times New Roman"/>
           <w:snapToGrid w:val="0"/>
           <w:color w:val="000000"/>
@@ -2128,7 +2002,7 @@
           <w:noProof/>
           <w:sz w:val="32"/>
           <w:szCs w:val="32"/>
-          <w:lang w:val="en-US"/>
+          <w:lang w:eastAsia="sv-SE" w:bidi="ar-SA"/>
         </w:rPr>
         <mc:AlternateContent>
           <mc:Choice Requires="wps">
@@ -2797,15 +2671,7 @@
           <w:szCs w:val="32"/>
           <w:lang w:val="en-US"/>
         </w:rPr>
-        <w:t>loadFrom</w:t>
-      </w:r>
-      <w:r>
-        <w:rPr>
-          <w:sz w:val="32"/>
-          <w:szCs w:val="32"/>
-          <w:lang w:val="en-US"/>
-        </w:rPr>
-        <w:t>Phone</w:t>
+        <w:t>loadFromPhone</w:t>
       </w:r>
       <w:proofErr w:type="spellEnd"/>
       <w:r>
@@ -2864,15 +2730,7 @@
           <w:szCs w:val="32"/>
           <w:lang w:val="en-US"/>
         </w:rPr>
-        <w:t>loadFrom</w:t>
-      </w:r>
-      <w:r>
-        <w:rPr>
-          <w:sz w:val="32"/>
-          <w:szCs w:val="32"/>
-          <w:lang w:val="en-US"/>
-        </w:rPr>
-        <w:t>Phone</w:t>
+        <w:t>loadFromPhone</w:t>
       </w:r>
       <w:proofErr w:type="spellEnd"/>
       <w:r>
@@ -2908,23 +2766,7 @@
           <w:szCs w:val="32"/>
           <w:lang w:val="en-US"/>
         </w:rPr>
-        <w:t xml:space="preserve"> and make sure that it loads the picture </w:t>
-      </w:r>
-      <w:r>
-        <w:rPr>
-          <w:sz w:val="32"/>
-          <w:szCs w:val="32"/>
-          <w:lang w:val="en-US"/>
-        </w:rPr>
-        <w:t>that is chosen from the gallery and set it as background</w:t>
-      </w:r>
-      <w:r>
-        <w:rPr>
-          <w:sz w:val="32"/>
-          <w:szCs w:val="32"/>
-          <w:lang w:val="en-US"/>
-        </w:rPr>
-        <w:t>.</w:t>
+        <w:t xml:space="preserve"> and make sure that it loads the picture that is chosen from the gallery and set it as background.</w:t>
       </w:r>
     </w:p>
     <w:p>
@@ -3450,31 +3292,7 @@
           <w:szCs w:val="32"/>
           <w:lang w:val="en-US"/>
         </w:rPr>
-        <w:t>”</w:t>
-      </w:r>
-      <w:r>
-        <w:rPr>
-          <w:sz w:val="32"/>
-          <w:szCs w:val="32"/>
-          <w:lang w:val="en-US"/>
-        </w:rPr>
-        <w:t xml:space="preserve"> </w:t>
-      </w:r>
-      <w:r>
-        <w:rPr>
-          <w:sz w:val="32"/>
-          <w:szCs w:val="32"/>
-          <w:lang w:val="en-US"/>
-        </w:rPr>
-        <w:t>button</w:t>
-      </w:r>
-      <w:r>
-        <w:rPr>
-          <w:sz w:val="32"/>
-          <w:szCs w:val="32"/>
-          <w:lang w:val="en-US"/>
-        </w:rPr>
-        <w:t xml:space="preserve"> in </w:t>
+        <w:t xml:space="preserve">” button in </w:t>
       </w:r>
       <w:proofErr w:type="spellStart"/>
       <w:r>
@@ -3492,15 +3310,7 @@
           <w:szCs w:val="32"/>
           <w:lang w:val="en-US"/>
         </w:rPr>
-        <w:t xml:space="preserve"> </w:t>
-      </w:r>
-      <w:r>
-        <w:rPr>
-          <w:sz w:val="32"/>
-          <w:szCs w:val="32"/>
-          <w:lang w:val="en-US"/>
-        </w:rPr>
-        <w:t xml:space="preserve">and make sure that it </w:t>
+        <w:t xml:space="preserve"> and make sure that it </w:t>
       </w:r>
       <w:proofErr w:type="gramStart"/>
       <w:r>
@@ -4071,7 +3881,6 @@
     <w:p>
       <w:pPr>
         <w:rPr>
-          <w:rStyle w:val="Normal"/>
           <w:rFonts w:eastAsia="Times New Roman" w:cs="Times New Roman"/>
           <w:snapToGrid w:val="0"/>
           <w:color w:val="000000"/>
@@ -4518,15 +4327,7 @@
           <w:szCs w:val="32"/>
           <w:lang w:val="en-US"/>
         </w:rPr>
-        <w:t>ConvertedPic</w:t>
-      </w:r>
-      <w:r>
-        <w:rPr>
-          <w:sz w:val="32"/>
-          <w:szCs w:val="32"/>
-          <w:lang w:val="en-US"/>
-        </w:rPr>
-        <w:t>Screen</w:t>
+        <w:t>ConvertedPicScreen</w:t>
       </w:r>
       <w:proofErr w:type="spellEnd"/>
       <w:r>
@@ -4950,7 +4751,7 @@
           <w:szCs w:val="32"/>
           <w:lang w:val="en-US"/>
         </w:rPr>
-        <w:t>8</w:t>
+        <w:t>9</w:t>
       </w:r>
     </w:p>
     <w:p>
@@ -5091,15 +4892,7 @@
           <w:szCs w:val="32"/>
           <w:lang w:val="en-US"/>
         </w:rPr>
-        <w:t xml:space="preserve"> and make sure </w:t>
-      </w:r>
-      <w:r>
-        <w:rPr>
-          <w:sz w:val="32"/>
-          <w:szCs w:val="32"/>
-          <w:lang w:val="en-US"/>
-        </w:rPr>
-        <w:t>that it saves the converted picture on the phones memory.</w:t>
+        <w:t xml:space="preserve"> and make sure that it saves the converted picture on the phones memory.</w:t>
       </w:r>
     </w:p>
     <w:p>
@@ -5219,6 +5012,15 @@
           <w:lang w:val="en-US"/>
         </w:rPr>
         <w:t xml:space="preserve"> art.</w:t>
+      </w:r>
+      <w:r>
+        <w:rPr>
+          <w:bCs/>
+          <w:sz w:val="32"/>
+          <w:szCs w:val="32"/>
+          <w:lang w:val="en-US"/>
+        </w:rPr>
+        <w:t xml:space="preserve"> </w:t>
       </w:r>
       <w:r>
         <w:rPr>
@@ -5400,28 +5202,32 @@
     <w:p>
       <w:pPr>
         <w:rPr>
-          <w:lang w:val="en-US"/>
-        </w:rPr>
-      </w:pPr>
-    </w:p>
-    <w:p>
-      <w:pPr>
-        <w:rPr>
-          <w:lang w:val="en-US"/>
-        </w:rPr>
-      </w:pPr>
-    </w:p>
-    <w:p>
-      <w:pPr>
-        <w:rPr>
-          <w:lang w:val="en-US"/>
-        </w:rPr>
-      </w:pPr>
-    </w:p>
-    <w:p>
-      <w:pPr>
-        <w:rPr>
-          <w:lang w:val="en-US"/>
+          <w:rFonts w:eastAsia="Times New Roman" w:cs="Times New Roman"/>
+          <w:snapToGrid w:val="0"/>
+          <w:color w:val="000000"/>
+          <w:w w:val="0"/>
+          <w:sz w:val="0"/>
+          <w:szCs w:val="0"/>
+          <w:u w:color="000000"/>
+          <w:bdr w:val="none" w:sz="0" w:space="0" w:color="000000"/>
+          <w:shd w:val="clear" w:color="000000" w:fill="000000"/>
+          <w:lang w:val="en-US" w:eastAsia="x-none" w:bidi="x-none"/>
+        </w:rPr>
+      </w:pPr>
+    </w:p>
+    <w:p>
+      <w:pPr>
+        <w:rPr>
+          <w:rFonts w:eastAsia="Times New Roman" w:cs="Times New Roman"/>
+          <w:snapToGrid w:val="0"/>
+          <w:color w:val="000000"/>
+          <w:w w:val="0"/>
+          <w:sz w:val="0"/>
+          <w:szCs w:val="0"/>
+          <w:u w:color="000000"/>
+          <w:bdr w:val="none" w:sz="0" w:space="0" w:color="000000"/>
+          <w:shd w:val="clear" w:color="000000" w:fill="000000"/>
+          <w:lang w:val="en-US" w:eastAsia="x-none" w:bidi="x-none"/>
         </w:rPr>
       </w:pPr>
     </w:p>
@@ -5434,18 +5240,2921 @@
       <w:r>
         <w:rPr>
           <w:noProof/>
-          <w:sz w:val="32"/>
-          <w:szCs w:val="32"/>
           <w:lang w:eastAsia="sv-SE" w:bidi="ar-SA"/>
         </w:rPr>
         <w:drawing>
-          <wp:anchor distT="0" distB="0" distL="114300" distR="114300" simplePos="0" relativeHeight="251670528" behindDoc="1" locked="0" layoutInCell="1" allowOverlap="1" wp14:anchorId="79391B13" wp14:editId="1ED0AE07">
+          <wp:inline distT="0" distB="0" distL="0" distR="0" wp14:anchorId="1A12F32B" wp14:editId="64076C3F">
+            <wp:extent cx="5760720" cy="10537"/>
+            <wp:effectExtent l="0" t="0" r="0" b="8890"/>
+            <wp:docPr id="1" name="Bildobjekt 1"/>
+            <wp:cNvGraphicFramePr>
+              <a:graphicFrameLocks xmlns:a="http://schemas.openxmlformats.org/drawingml/2006/main" noChangeAspect="1"/>
+            </wp:cNvGraphicFramePr>
+            <a:graphic xmlns:a="http://schemas.openxmlformats.org/drawingml/2006/main">
+              <a:graphicData uri="http://schemas.openxmlformats.org/drawingml/2006/picture">
+                <pic:pic xmlns:pic="http://schemas.openxmlformats.org/drawingml/2006/picture">
+                  <pic:nvPicPr>
+                    <pic:cNvPr id="0" name="Picture 4"/>
+                    <pic:cNvPicPr>
+                      <a:picLocks noChangeAspect="1" noChangeArrowheads="1"/>
+                    </pic:cNvPicPr>
+                  </pic:nvPicPr>
+                  <pic:blipFill>
+                    <a:blip r:embed="rId6">
+                      <a:extLst>
+                        <a:ext uri="{28A0092B-C50C-407E-A947-70E740481C1C}">
+                          <a14:useLocalDpi xmlns:a14="http://schemas.microsoft.com/office/drawing/2010/main" val="0"/>
+                        </a:ext>
+                      </a:extLst>
+                    </a:blip>
+                    <a:srcRect/>
+                    <a:stretch>
+                      <a:fillRect/>
+                    </a:stretch>
+                  </pic:blipFill>
+                  <pic:spPr bwMode="auto">
+                    <a:xfrm>
+                      <a:off x="0" y="0"/>
+                      <a:ext cx="5760720" cy="10537"/>
+                    </a:xfrm>
+                    <a:prstGeom prst="rect">
+                      <a:avLst/>
+                    </a:prstGeom>
+                    <a:noFill/>
+                  </pic:spPr>
+                </pic:pic>
+              </a:graphicData>
+            </a:graphic>
+          </wp:inline>
+        </w:drawing>
+      </w:r>
+    </w:p>
+    <w:p>
+      <w:pPr>
+        <w:rPr>
+          <w:lang w:val="en-US"/>
+        </w:rPr>
+      </w:pPr>
+    </w:p>
+    <w:p>
+      <w:pPr>
+        <w:rPr>
+          <w:lang w:val="en-US"/>
+        </w:rPr>
+      </w:pPr>
+    </w:p>
+    <w:p>
+      <w:pPr>
+        <w:rPr>
+          <w:sz w:val="32"/>
+          <w:szCs w:val="32"/>
+          <w:lang w:val="en-US"/>
+        </w:rPr>
+      </w:pPr>
+      <w:r>
+        <w:rPr>
+          <w:b/>
+          <w:bCs/>
+          <w:sz w:val="32"/>
+          <w:szCs w:val="32"/>
+          <w:lang w:val="en-US"/>
+        </w:rPr>
+        <w:t xml:space="preserve">ID: </w:t>
+      </w:r>
+      <w:r>
+        <w:rPr>
+          <w:sz w:val="32"/>
+          <w:szCs w:val="32"/>
+          <w:lang w:val="en-US"/>
+        </w:rPr>
+        <w:t>10</w:t>
+      </w:r>
+      <w:r>
+        <w:rPr>
+          <w:sz w:val="32"/>
+          <w:szCs w:val="32"/>
+          <w:lang w:val="en-US"/>
+        </w:rPr>
+        <w:tab/>
+      </w:r>
+    </w:p>
+    <w:p>
+      <w:pPr>
+        <w:rPr>
+          <w:sz w:val="32"/>
+          <w:szCs w:val="32"/>
+          <w:lang w:val="en-US"/>
+        </w:rPr>
+      </w:pPr>
+      <w:r>
+        <w:rPr>
+          <w:b/>
+          <w:bCs/>
+          <w:sz w:val="32"/>
+          <w:szCs w:val="32"/>
+          <w:lang w:val="en-US"/>
+        </w:rPr>
+        <w:t xml:space="preserve">Activity: </w:t>
+      </w:r>
+      <w:proofErr w:type="spellStart"/>
+      <w:r>
+        <w:rPr>
+          <w:sz w:val="32"/>
+          <w:szCs w:val="32"/>
+          <w:lang w:val="en-US"/>
+        </w:rPr>
+        <w:t>OptionScreen</w:t>
+      </w:r>
+      <w:proofErr w:type="spellEnd"/>
+      <w:r>
+        <w:rPr>
+          <w:sz w:val="32"/>
+          <w:szCs w:val="32"/>
+          <w:lang w:val="en-US"/>
+        </w:rPr>
+        <w:tab/>
+      </w:r>
+    </w:p>
+    <w:p>
+      <w:pPr>
+        <w:rPr>
+          <w:sz w:val="32"/>
+          <w:szCs w:val="32"/>
+          <w:lang w:val="en-US"/>
+        </w:rPr>
+      </w:pPr>
+      <w:r>
+        <w:rPr>
+          <w:b/>
+          <w:bCs/>
+          <w:sz w:val="32"/>
+          <w:szCs w:val="32"/>
+          <w:lang w:val="en-US"/>
+        </w:rPr>
+        <w:t xml:space="preserve">Function: </w:t>
+      </w:r>
+      <w:r>
+        <w:rPr>
+          <w:sz w:val="32"/>
+          <w:szCs w:val="32"/>
+          <w:lang w:val="en-US"/>
+        </w:rPr>
+        <w:t>Grayscale filter</w:t>
+      </w:r>
+    </w:p>
+    <w:p>
+      <w:pPr>
+        <w:rPr>
+          <w:b/>
+          <w:bCs/>
+          <w:sz w:val="32"/>
+          <w:szCs w:val="32"/>
+          <w:lang w:val="en-US"/>
+        </w:rPr>
+      </w:pPr>
+      <w:r>
+        <w:rPr>
+          <w:b/>
+          <w:bCs/>
+          <w:sz w:val="32"/>
+          <w:szCs w:val="32"/>
+          <w:lang w:val="en-US"/>
+        </w:rPr>
+        <w:t>Description</w:t>
+      </w:r>
+      <w:r>
+        <w:rPr>
+          <w:b/>
+          <w:bCs/>
+          <w:sz w:val="32"/>
+          <w:szCs w:val="32"/>
+          <w:lang w:val="en-US"/>
+        </w:rPr>
+        <w:t xml:space="preserve">: </w:t>
+      </w:r>
+      <w:r>
+        <w:rPr>
+          <w:sz w:val="32"/>
+          <w:szCs w:val="32"/>
+          <w:lang w:val="en-US"/>
+        </w:rPr>
+        <w:t>Test the “</w:t>
+      </w:r>
+      <w:r>
+        <w:rPr>
+          <w:sz w:val="32"/>
+          <w:szCs w:val="32"/>
+          <w:lang w:val="en-US"/>
+        </w:rPr>
+        <w:t>Grayscale filter</w:t>
+      </w:r>
+      <w:r>
+        <w:rPr>
+          <w:sz w:val="32"/>
+          <w:szCs w:val="32"/>
+          <w:lang w:val="en-US"/>
+        </w:rPr>
+        <w:t xml:space="preserve">” </w:t>
+      </w:r>
+      <w:r>
+        <w:rPr>
+          <w:sz w:val="32"/>
+          <w:szCs w:val="32"/>
+          <w:lang w:val="en-US"/>
+        </w:rPr>
+        <w:t xml:space="preserve">with the </w:t>
+      </w:r>
+      <w:proofErr w:type="spellStart"/>
+      <w:r>
+        <w:rPr>
+          <w:sz w:val="32"/>
+          <w:szCs w:val="32"/>
+          <w:lang w:val="en-US"/>
+        </w:rPr>
+        <w:t>filterSpinner</w:t>
+      </w:r>
+      <w:proofErr w:type="spellEnd"/>
+      <w:r>
+        <w:rPr>
+          <w:sz w:val="32"/>
+          <w:szCs w:val="32"/>
+          <w:lang w:val="en-US"/>
+        </w:rPr>
+        <w:t xml:space="preserve"> in </w:t>
+      </w:r>
+      <w:proofErr w:type="spellStart"/>
+      <w:proofErr w:type="gramStart"/>
+      <w:r>
+        <w:rPr>
+          <w:sz w:val="32"/>
+          <w:szCs w:val="32"/>
+          <w:lang w:val="en-US"/>
+        </w:rPr>
+        <w:t>OptionScreen</w:t>
+      </w:r>
+      <w:proofErr w:type="spellEnd"/>
+      <w:r>
+        <w:rPr>
+          <w:sz w:val="32"/>
+          <w:szCs w:val="32"/>
+          <w:lang w:val="en-US"/>
+        </w:rPr>
+        <w:t xml:space="preserve"> </w:t>
+      </w:r>
+      <w:r>
+        <w:rPr>
+          <w:sz w:val="32"/>
+          <w:szCs w:val="32"/>
+          <w:lang w:val="en-US"/>
+        </w:rPr>
+        <w:t xml:space="preserve"> and</w:t>
+      </w:r>
+      <w:proofErr w:type="gramEnd"/>
+      <w:r>
+        <w:rPr>
+          <w:sz w:val="32"/>
+          <w:szCs w:val="32"/>
+          <w:lang w:val="en-US"/>
+        </w:rPr>
+        <w:t xml:space="preserve"> make sure that it </w:t>
+      </w:r>
+      <w:r>
+        <w:rPr>
+          <w:sz w:val="32"/>
+          <w:szCs w:val="32"/>
+          <w:lang w:val="en-US"/>
+        </w:rPr>
+        <w:t xml:space="preserve">converts the </w:t>
+      </w:r>
+      <w:r>
+        <w:rPr>
+          <w:sz w:val="32"/>
+          <w:szCs w:val="32"/>
+          <w:lang w:val="en-US"/>
+        </w:rPr>
+        <w:t>picture to grayscale.</w:t>
+      </w:r>
+    </w:p>
+    <w:p>
+      <w:pPr>
+        <w:rPr>
+          <w:bCs/>
+          <w:sz w:val="32"/>
+          <w:szCs w:val="32"/>
+          <w:lang w:val="en-US"/>
+        </w:rPr>
+      </w:pPr>
+      <w:r>
+        <w:rPr>
+          <w:b/>
+          <w:bCs/>
+          <w:sz w:val="32"/>
+          <w:szCs w:val="32"/>
+          <w:lang w:val="en-US"/>
+        </w:rPr>
+        <w:t xml:space="preserve">Steps: </w:t>
+      </w:r>
+      <w:r>
+        <w:rPr>
+          <w:b/>
+          <w:bCs/>
+          <w:sz w:val="32"/>
+          <w:szCs w:val="32"/>
+          <w:lang w:val="en-US"/>
+        </w:rPr>
+        <w:br/>
+      </w:r>
+      <w:r>
+        <w:rPr>
+          <w:b/>
+          <w:bCs/>
+          <w:i/>
+          <w:sz w:val="32"/>
+          <w:szCs w:val="32"/>
+          <w:lang w:val="en-US"/>
+        </w:rPr>
+        <w:t>1.</w:t>
+      </w:r>
+      <w:r>
+        <w:rPr>
+          <w:bCs/>
+          <w:sz w:val="32"/>
+          <w:szCs w:val="32"/>
+          <w:lang w:val="en-US"/>
+        </w:rPr>
+        <w:t xml:space="preserve"> </w:t>
+      </w:r>
+      <w:r>
+        <w:rPr>
+          <w:bCs/>
+          <w:sz w:val="32"/>
+          <w:szCs w:val="32"/>
+          <w:lang w:val="en-US"/>
+        </w:rPr>
+        <w:t xml:space="preserve">Orient </w:t>
+      </w:r>
+      <w:proofErr w:type="gramStart"/>
+      <w:r>
+        <w:rPr>
+          <w:bCs/>
+          <w:sz w:val="32"/>
+          <w:szCs w:val="32"/>
+          <w:lang w:val="en-US"/>
+        </w:rPr>
+        <w:t>yourself</w:t>
+      </w:r>
+      <w:proofErr w:type="gramEnd"/>
+      <w:r>
+        <w:rPr>
+          <w:bCs/>
+          <w:sz w:val="32"/>
+          <w:szCs w:val="32"/>
+          <w:lang w:val="en-US"/>
+        </w:rPr>
+        <w:t xml:space="preserve"> to </w:t>
+      </w:r>
+      <w:proofErr w:type="spellStart"/>
+      <w:r>
+        <w:rPr>
+          <w:bCs/>
+          <w:sz w:val="32"/>
+          <w:szCs w:val="32"/>
+          <w:lang w:val="en-US"/>
+        </w:rPr>
+        <w:t>ConvertedPicScreen</w:t>
+      </w:r>
+      <w:proofErr w:type="spellEnd"/>
+      <w:r>
+        <w:rPr>
+          <w:bCs/>
+          <w:sz w:val="32"/>
+          <w:szCs w:val="32"/>
+          <w:lang w:val="en-US"/>
+        </w:rPr>
+        <w:t xml:space="preserve"> either by taking a picture with the camera or by loading a picture from the phone and converting it to </w:t>
+      </w:r>
+      <w:proofErr w:type="spellStart"/>
+      <w:r>
+        <w:rPr>
+          <w:bCs/>
+          <w:sz w:val="32"/>
+          <w:szCs w:val="32"/>
+          <w:lang w:val="en-US"/>
+        </w:rPr>
+        <w:t>ascii</w:t>
+      </w:r>
+      <w:proofErr w:type="spellEnd"/>
+      <w:r>
+        <w:rPr>
+          <w:bCs/>
+          <w:sz w:val="32"/>
+          <w:szCs w:val="32"/>
+          <w:lang w:val="en-US"/>
+        </w:rPr>
+        <w:t xml:space="preserve"> art.</w:t>
+      </w:r>
+      <w:r>
+        <w:rPr>
+          <w:bCs/>
+          <w:sz w:val="32"/>
+          <w:szCs w:val="32"/>
+          <w:lang w:val="en-US"/>
+        </w:rPr>
+        <w:t xml:space="preserve"> </w:t>
+      </w:r>
+      <w:r>
+        <w:rPr>
+          <w:b/>
+          <w:bCs/>
+          <w:sz w:val="32"/>
+          <w:szCs w:val="32"/>
+          <w:lang w:val="en-US"/>
+        </w:rPr>
+        <w:br/>
+      </w:r>
+      <w:r>
+        <w:rPr>
+          <w:b/>
+          <w:bCs/>
+          <w:i/>
+          <w:sz w:val="32"/>
+          <w:szCs w:val="32"/>
+          <w:lang w:val="en-US"/>
+        </w:rPr>
+        <w:t>2.</w:t>
+      </w:r>
+      <w:r>
+        <w:rPr>
+          <w:bCs/>
+          <w:sz w:val="32"/>
+          <w:szCs w:val="32"/>
+          <w:lang w:val="en-US"/>
+        </w:rPr>
+        <w:t xml:space="preserve"> </w:t>
+      </w:r>
+      <w:r>
+        <w:rPr>
+          <w:bCs/>
+          <w:sz w:val="32"/>
+          <w:szCs w:val="32"/>
+          <w:lang w:val="en-US"/>
+        </w:rPr>
+        <w:t xml:space="preserve">Press the </w:t>
+      </w:r>
+      <w:r>
+        <w:rPr>
+          <w:bCs/>
+          <w:sz w:val="32"/>
+          <w:szCs w:val="32"/>
+          <w:lang w:val="en-US"/>
+        </w:rPr>
+        <w:t>“</w:t>
+      </w:r>
+      <w:r>
+        <w:rPr>
+          <w:bCs/>
+          <w:sz w:val="32"/>
+          <w:szCs w:val="32"/>
+          <w:lang w:val="en-US"/>
+        </w:rPr>
+        <w:t>Options</w:t>
+      </w:r>
+      <w:proofErr w:type="gramStart"/>
+      <w:r>
+        <w:rPr>
+          <w:bCs/>
+          <w:sz w:val="32"/>
+          <w:szCs w:val="32"/>
+          <w:lang w:val="en-US"/>
+        </w:rPr>
+        <w:t>”  button</w:t>
+      </w:r>
+      <w:proofErr w:type="gramEnd"/>
+      <w:r>
+        <w:rPr>
+          <w:bCs/>
+          <w:sz w:val="32"/>
+          <w:szCs w:val="32"/>
+          <w:lang w:val="en-US"/>
+        </w:rPr>
+        <w:t xml:space="preserve">. </w:t>
+      </w:r>
+      <w:r>
+        <w:rPr>
+          <w:bCs/>
+          <w:sz w:val="32"/>
+          <w:szCs w:val="32"/>
+          <w:lang w:val="en-US"/>
+        </w:rPr>
+        <w:t xml:space="preserve">(See figure </w:t>
+      </w:r>
+      <w:r>
+        <w:rPr>
+          <w:bCs/>
+          <w:sz w:val="32"/>
+          <w:szCs w:val="32"/>
+          <w:lang w:val="en-US"/>
+        </w:rPr>
+        <w:t>5</w:t>
+      </w:r>
+      <w:r>
+        <w:rPr>
+          <w:bCs/>
+          <w:sz w:val="32"/>
+          <w:szCs w:val="32"/>
+          <w:lang w:val="en-US"/>
+        </w:rPr>
+        <w:t>).</w:t>
+      </w:r>
+      <w:r>
+        <w:rPr>
+          <w:bCs/>
+          <w:sz w:val="32"/>
+          <w:szCs w:val="32"/>
+          <w:lang w:val="en-US"/>
+        </w:rPr>
+        <w:br/>
+      </w:r>
+      <w:r>
+        <w:rPr>
+          <w:b/>
+          <w:bCs/>
+          <w:i/>
+          <w:sz w:val="32"/>
+          <w:szCs w:val="32"/>
+          <w:lang w:val="en-US"/>
+        </w:rPr>
+        <w:t xml:space="preserve">3. </w:t>
+      </w:r>
+      <w:r>
+        <w:rPr>
+          <w:bCs/>
+          <w:sz w:val="32"/>
+          <w:szCs w:val="32"/>
+          <w:lang w:val="en-US"/>
+        </w:rPr>
+        <w:t xml:space="preserve">Now the activity </w:t>
+      </w:r>
+      <w:proofErr w:type="spellStart"/>
+      <w:r>
+        <w:rPr>
+          <w:bCs/>
+          <w:sz w:val="32"/>
+          <w:szCs w:val="32"/>
+          <w:lang w:val="en-US"/>
+        </w:rPr>
+        <w:t>OptionScreen</w:t>
+      </w:r>
+      <w:proofErr w:type="spellEnd"/>
+      <w:r>
+        <w:rPr>
+          <w:bCs/>
+          <w:sz w:val="32"/>
+          <w:szCs w:val="32"/>
+          <w:lang w:val="en-US"/>
+        </w:rPr>
+        <w:t xml:space="preserve"> should be activated. (See figure). Press the filter spinner.</w:t>
+      </w:r>
+      <w:r>
+        <w:rPr>
+          <w:bCs/>
+          <w:sz w:val="32"/>
+          <w:szCs w:val="32"/>
+          <w:lang w:val="en-US"/>
+        </w:rPr>
+        <w:br/>
+      </w:r>
+      <w:r>
+        <w:rPr>
+          <w:b/>
+          <w:bCs/>
+          <w:i/>
+          <w:sz w:val="32"/>
+          <w:szCs w:val="32"/>
+          <w:lang w:val="en-US"/>
+        </w:rPr>
+        <w:t xml:space="preserve">4. </w:t>
+      </w:r>
+      <w:r>
+        <w:rPr>
+          <w:bCs/>
+          <w:sz w:val="32"/>
+          <w:szCs w:val="32"/>
+          <w:lang w:val="en-US"/>
+        </w:rPr>
+        <w:t>A pop up will show up with 3 alternatives. Change to “Grayscale”</w:t>
+      </w:r>
+      <w:r>
+        <w:rPr>
+          <w:bCs/>
+          <w:sz w:val="32"/>
+          <w:szCs w:val="32"/>
+          <w:lang w:val="en-US"/>
+        </w:rPr>
+        <w:t xml:space="preserve"> and press “back”.</w:t>
+      </w:r>
+    </w:p>
+    <w:p>
+      <w:pPr>
+        <w:rPr>
+          <w:sz w:val="32"/>
+          <w:szCs w:val="32"/>
+          <w:lang w:val="en-US"/>
+        </w:rPr>
+      </w:pPr>
+      <w:r>
+        <w:rPr>
+          <w:b/>
+          <w:bCs/>
+          <w:sz w:val="32"/>
+          <w:szCs w:val="32"/>
+          <w:lang w:val="en-US"/>
+        </w:rPr>
+        <w:t>Result</w:t>
+      </w:r>
+      <w:r>
+        <w:rPr>
+          <w:b/>
+          <w:bCs/>
+          <w:sz w:val="32"/>
+          <w:szCs w:val="32"/>
+          <w:lang w:val="en-US"/>
+        </w:rPr>
+        <w:t xml:space="preserve">: </w:t>
+      </w:r>
+      <w:r>
+        <w:rPr>
+          <w:sz w:val="32"/>
+          <w:szCs w:val="32"/>
+          <w:lang w:val="en-US"/>
+        </w:rPr>
+        <w:t xml:space="preserve">The background in </w:t>
+      </w:r>
+      <w:proofErr w:type="spellStart"/>
+      <w:r>
+        <w:rPr>
+          <w:sz w:val="32"/>
+          <w:szCs w:val="32"/>
+          <w:lang w:val="en-US"/>
+        </w:rPr>
+        <w:t>ConvertedPicScreen</w:t>
+      </w:r>
+      <w:proofErr w:type="spellEnd"/>
+      <w:r>
+        <w:rPr>
+          <w:sz w:val="32"/>
+          <w:szCs w:val="32"/>
+          <w:lang w:val="en-US"/>
+        </w:rPr>
+        <w:t xml:space="preserve"> should be converted in grayscale instead of </w:t>
+      </w:r>
+      <w:proofErr w:type="spellStart"/>
+      <w:r>
+        <w:rPr>
+          <w:sz w:val="32"/>
+          <w:szCs w:val="32"/>
+          <w:lang w:val="en-US"/>
+        </w:rPr>
+        <w:t>asciiart</w:t>
+      </w:r>
+      <w:proofErr w:type="spellEnd"/>
+      <w:r>
+        <w:rPr>
+          <w:sz w:val="32"/>
+          <w:szCs w:val="32"/>
+          <w:lang w:val="en-US"/>
+        </w:rPr>
+        <w:t>.</w:t>
+      </w:r>
+    </w:p>
+    <w:p>
+      <w:pPr>
+        <w:rPr>
+          <w:lang w:val="en-US"/>
+        </w:rPr>
+      </w:pPr>
+    </w:p>
+    <w:p>
+      <w:pPr>
+        <w:rPr>
+          <w:lang w:val="en-US"/>
+        </w:rPr>
+      </w:pPr>
+    </w:p>
+    <w:p>
+      <w:pPr>
+        <w:rPr>
+          <w:lang w:val="en-US"/>
+        </w:rPr>
+      </w:pPr>
+      <w:r>
+        <w:rPr>
+          <w:noProof/>
+          <w:lang w:eastAsia="sv-SE" w:bidi="ar-SA"/>
+        </w:rPr>
+        <w:drawing>
+          <wp:inline distT="0" distB="0" distL="0" distR="0" wp14:anchorId="1A12F32B" wp14:editId="64076C3F">
+            <wp:extent cx="5760720" cy="10537"/>
+            <wp:effectExtent l="0" t="0" r="0" b="8890"/>
+            <wp:docPr id="2" name="Bildobjekt 2"/>
+            <wp:cNvGraphicFramePr>
+              <a:graphicFrameLocks xmlns:a="http://schemas.openxmlformats.org/drawingml/2006/main" noChangeAspect="1"/>
+            </wp:cNvGraphicFramePr>
+            <a:graphic xmlns:a="http://schemas.openxmlformats.org/drawingml/2006/main">
+              <a:graphicData uri="http://schemas.openxmlformats.org/drawingml/2006/picture">
+                <pic:pic xmlns:pic="http://schemas.openxmlformats.org/drawingml/2006/picture">
+                  <pic:nvPicPr>
+                    <pic:cNvPr id="0" name="Picture 4"/>
+                    <pic:cNvPicPr>
+                      <a:picLocks noChangeAspect="1" noChangeArrowheads="1"/>
+                    </pic:cNvPicPr>
+                  </pic:nvPicPr>
+                  <pic:blipFill>
+                    <a:blip r:embed="rId6">
+                      <a:extLst>
+                        <a:ext uri="{28A0092B-C50C-407E-A947-70E740481C1C}">
+                          <a14:useLocalDpi xmlns:a14="http://schemas.microsoft.com/office/drawing/2010/main" val="0"/>
+                        </a:ext>
+                      </a:extLst>
+                    </a:blip>
+                    <a:srcRect/>
+                    <a:stretch>
+                      <a:fillRect/>
+                    </a:stretch>
+                  </pic:blipFill>
+                  <pic:spPr bwMode="auto">
+                    <a:xfrm>
+                      <a:off x="0" y="0"/>
+                      <a:ext cx="5760720" cy="10537"/>
+                    </a:xfrm>
+                    <a:prstGeom prst="rect">
+                      <a:avLst/>
+                    </a:prstGeom>
+                    <a:noFill/>
+                  </pic:spPr>
+                </pic:pic>
+              </a:graphicData>
+            </a:graphic>
+          </wp:inline>
+        </w:drawing>
+      </w:r>
+    </w:p>
+    <w:p>
+      <w:pPr>
+        <w:rPr>
+          <w:lang w:val="en-US"/>
+        </w:rPr>
+      </w:pPr>
+      <w:bookmarkStart w:id="0" w:name="_GoBack"/>
+      <w:bookmarkEnd w:id="0"/>
+    </w:p>
+    <w:p>
+      <w:pPr>
+        <w:rPr>
+          <w:lang w:val="en-US"/>
+        </w:rPr>
+      </w:pPr>
+    </w:p>
+    <w:p>
+      <w:pPr>
+        <w:rPr>
+          <w:sz w:val="32"/>
+          <w:szCs w:val="32"/>
+          <w:lang w:val="en-US"/>
+        </w:rPr>
+      </w:pPr>
+      <w:r>
+        <w:rPr>
+          <w:b/>
+          <w:bCs/>
+          <w:sz w:val="32"/>
+          <w:szCs w:val="32"/>
+          <w:lang w:val="en-US"/>
+        </w:rPr>
+        <w:t xml:space="preserve">ID: </w:t>
+      </w:r>
+      <w:r>
+        <w:rPr>
+          <w:sz w:val="32"/>
+          <w:szCs w:val="32"/>
+          <w:lang w:val="en-US"/>
+        </w:rPr>
+        <w:t>1</w:t>
+      </w:r>
+      <w:r>
+        <w:rPr>
+          <w:sz w:val="32"/>
+          <w:szCs w:val="32"/>
+          <w:lang w:val="en-US"/>
+        </w:rPr>
+        <w:t>1</w:t>
+      </w:r>
+      <w:r>
+        <w:rPr>
+          <w:sz w:val="32"/>
+          <w:szCs w:val="32"/>
+          <w:lang w:val="en-US"/>
+        </w:rPr>
+        <w:tab/>
+      </w:r>
+    </w:p>
+    <w:p>
+      <w:pPr>
+        <w:rPr>
+          <w:sz w:val="32"/>
+          <w:szCs w:val="32"/>
+          <w:lang w:val="en-US"/>
+        </w:rPr>
+      </w:pPr>
+      <w:r>
+        <w:rPr>
+          <w:b/>
+          <w:bCs/>
+          <w:sz w:val="32"/>
+          <w:szCs w:val="32"/>
+          <w:lang w:val="en-US"/>
+        </w:rPr>
+        <w:t xml:space="preserve">Activity: </w:t>
+      </w:r>
+      <w:proofErr w:type="spellStart"/>
+      <w:r>
+        <w:rPr>
+          <w:sz w:val="32"/>
+          <w:szCs w:val="32"/>
+          <w:lang w:val="en-US"/>
+        </w:rPr>
+        <w:t>OptionScreen</w:t>
+      </w:r>
+      <w:proofErr w:type="spellEnd"/>
+      <w:r>
+        <w:rPr>
+          <w:sz w:val="32"/>
+          <w:szCs w:val="32"/>
+          <w:lang w:val="en-US"/>
+        </w:rPr>
+        <w:tab/>
+      </w:r>
+    </w:p>
+    <w:p>
+      <w:pPr>
+        <w:rPr>
+          <w:sz w:val="32"/>
+          <w:szCs w:val="32"/>
+          <w:lang w:val="en-US"/>
+        </w:rPr>
+      </w:pPr>
+      <w:r>
+        <w:rPr>
+          <w:b/>
+          <w:bCs/>
+          <w:sz w:val="32"/>
+          <w:szCs w:val="32"/>
+          <w:lang w:val="en-US"/>
+        </w:rPr>
+        <w:t xml:space="preserve">Function: </w:t>
+      </w:r>
+      <w:proofErr w:type="spellStart"/>
+      <w:r>
+        <w:rPr>
+          <w:sz w:val="32"/>
+          <w:szCs w:val="32"/>
+          <w:lang w:val="en-US"/>
+        </w:rPr>
+        <w:t>bgSpinner</w:t>
+      </w:r>
+      <w:proofErr w:type="spellEnd"/>
+    </w:p>
+    <w:p>
+      <w:pPr>
+        <w:rPr>
+          <w:b/>
+          <w:bCs/>
+          <w:sz w:val="32"/>
+          <w:szCs w:val="32"/>
+          <w:lang w:val="en-US"/>
+        </w:rPr>
+      </w:pPr>
+      <w:r>
+        <w:rPr>
+          <w:b/>
+          <w:bCs/>
+          <w:sz w:val="32"/>
+          <w:szCs w:val="32"/>
+          <w:lang w:val="en-US"/>
+        </w:rPr>
+        <w:t>Description</w:t>
+      </w:r>
+      <w:r>
+        <w:rPr>
+          <w:b/>
+          <w:bCs/>
+          <w:sz w:val="32"/>
+          <w:szCs w:val="32"/>
+          <w:lang w:val="en-US"/>
+        </w:rPr>
+        <w:t xml:space="preserve">: </w:t>
+      </w:r>
+      <w:r>
+        <w:rPr>
+          <w:sz w:val="32"/>
+          <w:szCs w:val="32"/>
+          <w:lang w:val="en-US"/>
+        </w:rPr>
+        <w:t>Test the “</w:t>
+      </w:r>
+      <w:proofErr w:type="spellStart"/>
+      <w:r>
+        <w:rPr>
+          <w:sz w:val="32"/>
+          <w:szCs w:val="32"/>
+          <w:lang w:val="en-US"/>
+        </w:rPr>
+        <w:t>bgSpinner</w:t>
+      </w:r>
+      <w:proofErr w:type="spellEnd"/>
+      <w:r>
+        <w:rPr>
+          <w:sz w:val="32"/>
+          <w:szCs w:val="32"/>
+          <w:lang w:val="en-US"/>
+        </w:rPr>
+        <w:t xml:space="preserve">” spinner in </w:t>
+      </w:r>
+      <w:proofErr w:type="spellStart"/>
+      <w:proofErr w:type="gramStart"/>
+      <w:r>
+        <w:rPr>
+          <w:sz w:val="32"/>
+          <w:szCs w:val="32"/>
+          <w:lang w:val="en-US"/>
+        </w:rPr>
+        <w:t>OptionScreen</w:t>
+      </w:r>
+      <w:proofErr w:type="spellEnd"/>
+      <w:r>
+        <w:rPr>
+          <w:sz w:val="32"/>
+          <w:szCs w:val="32"/>
+          <w:lang w:val="en-US"/>
+        </w:rPr>
+        <w:t xml:space="preserve">  and</w:t>
+      </w:r>
+      <w:proofErr w:type="gramEnd"/>
+      <w:r>
+        <w:rPr>
+          <w:sz w:val="32"/>
+          <w:szCs w:val="32"/>
+          <w:lang w:val="en-US"/>
+        </w:rPr>
+        <w:t xml:space="preserve"> make sure that it </w:t>
+      </w:r>
+      <w:r>
+        <w:rPr>
+          <w:sz w:val="32"/>
+          <w:szCs w:val="32"/>
+          <w:lang w:val="en-US"/>
+        </w:rPr>
+        <w:t xml:space="preserve">change the color of the background when converting with </w:t>
+      </w:r>
+      <w:proofErr w:type="spellStart"/>
+      <w:r>
+        <w:rPr>
+          <w:sz w:val="32"/>
+          <w:szCs w:val="32"/>
+          <w:lang w:val="en-US"/>
+        </w:rPr>
+        <w:t>asciifilter</w:t>
+      </w:r>
+      <w:proofErr w:type="spellEnd"/>
+      <w:r>
+        <w:rPr>
+          <w:sz w:val="32"/>
+          <w:szCs w:val="32"/>
+          <w:lang w:val="en-US"/>
+        </w:rPr>
+        <w:t>.</w:t>
+      </w:r>
+    </w:p>
+    <w:p>
+      <w:pPr>
+        <w:rPr>
+          <w:bCs/>
+          <w:sz w:val="32"/>
+          <w:szCs w:val="32"/>
+          <w:lang w:val="en-US"/>
+        </w:rPr>
+      </w:pPr>
+      <w:r>
+        <w:rPr>
+          <w:b/>
+          <w:bCs/>
+          <w:sz w:val="32"/>
+          <w:szCs w:val="32"/>
+          <w:lang w:val="en-US"/>
+        </w:rPr>
+        <w:t xml:space="preserve">Steps: </w:t>
+      </w:r>
+      <w:r>
+        <w:rPr>
+          <w:b/>
+          <w:bCs/>
+          <w:sz w:val="32"/>
+          <w:szCs w:val="32"/>
+          <w:lang w:val="en-US"/>
+        </w:rPr>
+        <w:br/>
+      </w:r>
+      <w:r>
+        <w:rPr>
+          <w:b/>
+          <w:bCs/>
+          <w:i/>
+          <w:sz w:val="32"/>
+          <w:szCs w:val="32"/>
+          <w:lang w:val="en-US"/>
+        </w:rPr>
+        <w:t>1.</w:t>
+      </w:r>
+      <w:r>
+        <w:rPr>
+          <w:bCs/>
+          <w:sz w:val="32"/>
+          <w:szCs w:val="32"/>
+          <w:lang w:val="en-US"/>
+        </w:rPr>
+        <w:t xml:space="preserve"> </w:t>
+      </w:r>
+      <w:r>
+        <w:rPr>
+          <w:bCs/>
+          <w:sz w:val="32"/>
+          <w:szCs w:val="32"/>
+          <w:lang w:val="en-US"/>
+        </w:rPr>
+        <w:t xml:space="preserve">Orient </w:t>
+      </w:r>
+      <w:proofErr w:type="gramStart"/>
+      <w:r>
+        <w:rPr>
+          <w:bCs/>
+          <w:sz w:val="32"/>
+          <w:szCs w:val="32"/>
+          <w:lang w:val="en-US"/>
+        </w:rPr>
+        <w:t>yourself</w:t>
+      </w:r>
+      <w:proofErr w:type="gramEnd"/>
+      <w:r>
+        <w:rPr>
+          <w:bCs/>
+          <w:sz w:val="32"/>
+          <w:szCs w:val="32"/>
+          <w:lang w:val="en-US"/>
+        </w:rPr>
+        <w:t xml:space="preserve"> to </w:t>
+      </w:r>
+      <w:proofErr w:type="spellStart"/>
+      <w:r>
+        <w:rPr>
+          <w:bCs/>
+          <w:sz w:val="32"/>
+          <w:szCs w:val="32"/>
+          <w:lang w:val="en-US"/>
+        </w:rPr>
+        <w:t>ConvertedPicScreen</w:t>
+      </w:r>
+      <w:proofErr w:type="spellEnd"/>
+      <w:r>
+        <w:rPr>
+          <w:bCs/>
+          <w:sz w:val="32"/>
+          <w:szCs w:val="32"/>
+          <w:lang w:val="en-US"/>
+        </w:rPr>
+        <w:t xml:space="preserve"> either by taking a picture with the camera or by loading a picture from the phone and converting it to </w:t>
+      </w:r>
+      <w:proofErr w:type="spellStart"/>
+      <w:r>
+        <w:rPr>
+          <w:bCs/>
+          <w:sz w:val="32"/>
+          <w:szCs w:val="32"/>
+          <w:lang w:val="en-US"/>
+        </w:rPr>
+        <w:t>ascii</w:t>
+      </w:r>
+      <w:proofErr w:type="spellEnd"/>
+      <w:r>
+        <w:rPr>
+          <w:bCs/>
+          <w:sz w:val="32"/>
+          <w:szCs w:val="32"/>
+          <w:lang w:val="en-US"/>
+        </w:rPr>
+        <w:t xml:space="preserve"> art. </w:t>
+      </w:r>
+      <w:r>
+        <w:rPr>
+          <w:b/>
+          <w:bCs/>
+          <w:sz w:val="32"/>
+          <w:szCs w:val="32"/>
+          <w:lang w:val="en-US"/>
+        </w:rPr>
+        <w:br/>
+      </w:r>
+      <w:r>
+        <w:rPr>
+          <w:b/>
+          <w:bCs/>
+          <w:i/>
+          <w:sz w:val="32"/>
+          <w:szCs w:val="32"/>
+          <w:lang w:val="en-US"/>
+        </w:rPr>
+        <w:t>2.</w:t>
+      </w:r>
+      <w:r>
+        <w:rPr>
+          <w:bCs/>
+          <w:sz w:val="32"/>
+          <w:szCs w:val="32"/>
+          <w:lang w:val="en-US"/>
+        </w:rPr>
+        <w:t xml:space="preserve"> </w:t>
+      </w:r>
+      <w:r>
+        <w:rPr>
+          <w:bCs/>
+          <w:sz w:val="32"/>
+          <w:szCs w:val="32"/>
+          <w:lang w:val="en-US"/>
+        </w:rPr>
+        <w:t>Press the “Options</w:t>
+      </w:r>
+      <w:proofErr w:type="gramStart"/>
+      <w:r>
+        <w:rPr>
+          <w:bCs/>
+          <w:sz w:val="32"/>
+          <w:szCs w:val="32"/>
+          <w:lang w:val="en-US"/>
+        </w:rPr>
+        <w:t>”  button</w:t>
+      </w:r>
+      <w:proofErr w:type="gramEnd"/>
+      <w:r>
+        <w:rPr>
+          <w:bCs/>
+          <w:sz w:val="32"/>
+          <w:szCs w:val="32"/>
+          <w:lang w:val="en-US"/>
+        </w:rPr>
+        <w:t xml:space="preserve">. (See figure </w:t>
+      </w:r>
+      <w:r>
+        <w:rPr>
+          <w:bCs/>
+          <w:sz w:val="32"/>
+          <w:szCs w:val="32"/>
+          <w:lang w:val="en-US"/>
+        </w:rPr>
+        <w:t>5</w:t>
+      </w:r>
+      <w:r>
+        <w:rPr>
+          <w:bCs/>
+          <w:sz w:val="32"/>
+          <w:szCs w:val="32"/>
+          <w:lang w:val="en-US"/>
+        </w:rPr>
+        <w:t>).</w:t>
+      </w:r>
+      <w:r>
+        <w:rPr>
+          <w:bCs/>
+          <w:sz w:val="32"/>
+          <w:szCs w:val="32"/>
+          <w:lang w:val="en-US"/>
+        </w:rPr>
+        <w:br/>
+      </w:r>
+      <w:r>
+        <w:rPr>
+          <w:b/>
+          <w:bCs/>
+          <w:i/>
+          <w:sz w:val="32"/>
+          <w:szCs w:val="32"/>
+          <w:lang w:val="en-US"/>
+        </w:rPr>
+        <w:t xml:space="preserve">3. </w:t>
+      </w:r>
+      <w:r>
+        <w:rPr>
+          <w:bCs/>
+          <w:sz w:val="32"/>
+          <w:szCs w:val="32"/>
+          <w:lang w:val="en-US"/>
+        </w:rPr>
+        <w:t xml:space="preserve">Now the activity </w:t>
+      </w:r>
+      <w:proofErr w:type="spellStart"/>
+      <w:r>
+        <w:rPr>
+          <w:bCs/>
+          <w:sz w:val="32"/>
+          <w:szCs w:val="32"/>
+          <w:lang w:val="en-US"/>
+        </w:rPr>
+        <w:t>OptionScreen</w:t>
+      </w:r>
+      <w:proofErr w:type="spellEnd"/>
+      <w:r>
+        <w:rPr>
+          <w:bCs/>
+          <w:sz w:val="32"/>
+          <w:szCs w:val="32"/>
+          <w:lang w:val="en-US"/>
+        </w:rPr>
+        <w:t xml:space="preserve"> should be activated. (See figure). Press </w:t>
+      </w:r>
+      <w:r>
+        <w:rPr>
+          <w:bCs/>
+          <w:sz w:val="32"/>
+          <w:szCs w:val="32"/>
+          <w:lang w:val="en-US"/>
+        </w:rPr>
+        <w:t>the background</w:t>
+      </w:r>
+      <w:r>
+        <w:rPr>
+          <w:bCs/>
+          <w:sz w:val="32"/>
+          <w:szCs w:val="32"/>
+          <w:lang w:val="en-US"/>
+        </w:rPr>
+        <w:t xml:space="preserve"> spinner.</w:t>
+      </w:r>
+      <w:r>
+        <w:rPr>
+          <w:bCs/>
+          <w:sz w:val="32"/>
+          <w:szCs w:val="32"/>
+          <w:lang w:val="en-US"/>
+        </w:rPr>
+        <w:br/>
+      </w:r>
+      <w:r>
+        <w:rPr>
+          <w:b/>
+          <w:bCs/>
+          <w:i/>
+          <w:sz w:val="32"/>
+          <w:szCs w:val="32"/>
+          <w:lang w:val="en-US"/>
+        </w:rPr>
+        <w:t xml:space="preserve">4. </w:t>
+      </w:r>
+      <w:r>
+        <w:rPr>
+          <w:bCs/>
+          <w:sz w:val="32"/>
+          <w:szCs w:val="32"/>
+          <w:lang w:val="en-US"/>
+        </w:rPr>
+        <w:t xml:space="preserve">A pop up will show up with </w:t>
+      </w:r>
+      <w:r>
+        <w:rPr>
+          <w:bCs/>
+          <w:sz w:val="32"/>
+          <w:szCs w:val="32"/>
+          <w:lang w:val="en-US"/>
+        </w:rPr>
+        <w:t>7 color alternatives. Pick one of the colors and press” back”.</w:t>
+      </w:r>
+    </w:p>
+    <w:p>
+      <w:pPr>
+        <w:rPr>
+          <w:sz w:val="32"/>
+          <w:szCs w:val="32"/>
+          <w:lang w:val="en-US"/>
+        </w:rPr>
+      </w:pPr>
+      <w:r>
+        <w:rPr>
+          <w:b/>
+          <w:bCs/>
+          <w:sz w:val="32"/>
+          <w:szCs w:val="32"/>
+          <w:lang w:val="en-US"/>
+        </w:rPr>
+        <w:t>Result</w:t>
+      </w:r>
+      <w:r>
+        <w:rPr>
+          <w:b/>
+          <w:bCs/>
+          <w:sz w:val="32"/>
+          <w:szCs w:val="32"/>
+          <w:lang w:val="en-US"/>
+        </w:rPr>
+        <w:t xml:space="preserve">: </w:t>
+      </w:r>
+      <w:r>
+        <w:rPr>
+          <w:sz w:val="32"/>
+          <w:szCs w:val="32"/>
+          <w:lang w:val="en-US"/>
+        </w:rPr>
+        <w:t xml:space="preserve">The background in </w:t>
+      </w:r>
+      <w:proofErr w:type="spellStart"/>
+      <w:r>
+        <w:rPr>
+          <w:sz w:val="32"/>
+          <w:szCs w:val="32"/>
+          <w:lang w:val="en-US"/>
+        </w:rPr>
+        <w:t>ConvertedPicScreen</w:t>
+      </w:r>
+      <w:proofErr w:type="spellEnd"/>
+      <w:r>
+        <w:rPr>
+          <w:sz w:val="32"/>
+          <w:szCs w:val="32"/>
+          <w:lang w:val="en-US"/>
+        </w:rPr>
+        <w:t xml:space="preserve"> should be </w:t>
+      </w:r>
+      <w:r>
+        <w:rPr>
+          <w:sz w:val="32"/>
+          <w:szCs w:val="32"/>
+          <w:lang w:val="en-US"/>
+        </w:rPr>
+        <w:t xml:space="preserve">a converted </w:t>
+      </w:r>
+      <w:proofErr w:type="spellStart"/>
+      <w:proofErr w:type="gramStart"/>
+      <w:r>
+        <w:rPr>
+          <w:sz w:val="32"/>
+          <w:szCs w:val="32"/>
+          <w:lang w:val="en-US"/>
+        </w:rPr>
+        <w:t>ascii</w:t>
+      </w:r>
+      <w:proofErr w:type="spellEnd"/>
+      <w:proofErr w:type="gramEnd"/>
+      <w:r>
+        <w:rPr>
+          <w:sz w:val="32"/>
+          <w:szCs w:val="32"/>
+          <w:lang w:val="en-US"/>
+        </w:rPr>
+        <w:t xml:space="preserve"> art picture with the </w:t>
+      </w:r>
+      <w:proofErr w:type="spellStart"/>
+      <w:r>
+        <w:rPr>
+          <w:sz w:val="32"/>
+          <w:szCs w:val="32"/>
+          <w:lang w:val="en-US"/>
+        </w:rPr>
+        <w:t>backgroundcolor</w:t>
+      </w:r>
+      <w:proofErr w:type="spellEnd"/>
+      <w:r>
+        <w:rPr>
+          <w:sz w:val="32"/>
+          <w:szCs w:val="32"/>
+          <w:lang w:val="en-US"/>
+        </w:rPr>
+        <w:t xml:space="preserve"> </w:t>
+      </w:r>
+      <w:r>
+        <w:rPr>
+          <w:sz w:val="32"/>
+          <w:szCs w:val="32"/>
+          <w:lang w:val="en-US"/>
+        </w:rPr>
+        <w:t>you picked.</w:t>
+      </w:r>
+    </w:p>
+    <w:p>
+      <w:pPr>
+        <w:rPr>
+          <w:sz w:val="32"/>
+          <w:szCs w:val="32"/>
+          <w:lang w:val="en-US"/>
+        </w:rPr>
+      </w:pPr>
+    </w:p>
+    <w:p>
+      <w:pPr>
+        <w:rPr>
+          <w:sz w:val="32"/>
+          <w:szCs w:val="32"/>
+          <w:lang w:val="en-US"/>
+        </w:rPr>
+      </w:pPr>
+      <w:r>
+        <w:rPr>
+          <w:noProof/>
+          <w:lang w:eastAsia="sv-SE" w:bidi="ar-SA"/>
+        </w:rPr>
+        <w:drawing>
+          <wp:inline distT="0" distB="0" distL="0" distR="0" wp14:anchorId="1A12F32B" wp14:editId="64076C3F">
+            <wp:extent cx="5760720" cy="10537"/>
+            <wp:effectExtent l="0" t="0" r="0" b="8890"/>
+            <wp:docPr id="4" name="Bildobjekt 4"/>
+            <wp:cNvGraphicFramePr>
+              <a:graphicFrameLocks xmlns:a="http://schemas.openxmlformats.org/drawingml/2006/main" noChangeAspect="1"/>
+            </wp:cNvGraphicFramePr>
+            <a:graphic xmlns:a="http://schemas.openxmlformats.org/drawingml/2006/main">
+              <a:graphicData uri="http://schemas.openxmlformats.org/drawingml/2006/picture">
+                <pic:pic xmlns:pic="http://schemas.openxmlformats.org/drawingml/2006/picture">
+                  <pic:nvPicPr>
+                    <pic:cNvPr id="0" name="Picture 4"/>
+                    <pic:cNvPicPr>
+                      <a:picLocks noChangeAspect="1" noChangeArrowheads="1"/>
+                    </pic:cNvPicPr>
+                  </pic:nvPicPr>
+                  <pic:blipFill>
+                    <a:blip r:embed="rId6">
+                      <a:extLst>
+                        <a:ext uri="{28A0092B-C50C-407E-A947-70E740481C1C}">
+                          <a14:useLocalDpi xmlns:a14="http://schemas.microsoft.com/office/drawing/2010/main" val="0"/>
+                        </a:ext>
+                      </a:extLst>
+                    </a:blip>
+                    <a:srcRect/>
+                    <a:stretch>
+                      <a:fillRect/>
+                    </a:stretch>
+                  </pic:blipFill>
+                  <pic:spPr bwMode="auto">
+                    <a:xfrm>
+                      <a:off x="0" y="0"/>
+                      <a:ext cx="5760720" cy="10537"/>
+                    </a:xfrm>
+                    <a:prstGeom prst="rect">
+                      <a:avLst/>
+                    </a:prstGeom>
+                    <a:noFill/>
+                  </pic:spPr>
+                </pic:pic>
+              </a:graphicData>
+            </a:graphic>
+          </wp:inline>
+        </w:drawing>
+      </w:r>
+    </w:p>
+    <w:p>
+      <w:pPr>
+        <w:rPr>
+          <w:sz w:val="32"/>
+          <w:szCs w:val="32"/>
+          <w:lang w:val="en-US"/>
+        </w:rPr>
+      </w:pPr>
+    </w:p>
+    <w:p>
+      <w:pPr>
+        <w:rPr>
+          <w:sz w:val="32"/>
+          <w:szCs w:val="32"/>
+          <w:lang w:val="en-US"/>
+        </w:rPr>
+      </w:pPr>
+      <w:r>
+        <w:rPr>
+          <w:b/>
+          <w:bCs/>
+          <w:sz w:val="32"/>
+          <w:szCs w:val="32"/>
+          <w:lang w:val="en-US"/>
+        </w:rPr>
+        <w:t xml:space="preserve">ID: </w:t>
+      </w:r>
+      <w:r>
+        <w:rPr>
+          <w:sz w:val="32"/>
+          <w:szCs w:val="32"/>
+          <w:lang w:val="en-US"/>
+        </w:rPr>
+        <w:t>1</w:t>
+      </w:r>
+      <w:r>
+        <w:rPr>
+          <w:sz w:val="32"/>
+          <w:szCs w:val="32"/>
+          <w:lang w:val="en-US"/>
+        </w:rPr>
+        <w:t>2</w:t>
+      </w:r>
+      <w:r>
+        <w:rPr>
+          <w:sz w:val="32"/>
+          <w:szCs w:val="32"/>
+          <w:lang w:val="en-US"/>
+        </w:rPr>
+        <w:tab/>
+      </w:r>
+    </w:p>
+    <w:p>
+      <w:pPr>
+        <w:rPr>
+          <w:sz w:val="32"/>
+          <w:szCs w:val="32"/>
+          <w:lang w:val="en-US"/>
+        </w:rPr>
+      </w:pPr>
+      <w:r>
+        <w:rPr>
+          <w:b/>
+          <w:bCs/>
+          <w:sz w:val="32"/>
+          <w:szCs w:val="32"/>
+          <w:lang w:val="en-US"/>
+        </w:rPr>
+        <w:t xml:space="preserve">Activity: </w:t>
+      </w:r>
+      <w:proofErr w:type="spellStart"/>
+      <w:r>
+        <w:rPr>
+          <w:sz w:val="32"/>
+          <w:szCs w:val="32"/>
+          <w:lang w:val="en-US"/>
+        </w:rPr>
+        <w:t>OptionScreen</w:t>
+      </w:r>
+      <w:proofErr w:type="spellEnd"/>
+      <w:r>
+        <w:rPr>
+          <w:sz w:val="32"/>
+          <w:szCs w:val="32"/>
+          <w:lang w:val="en-US"/>
+        </w:rPr>
+        <w:tab/>
+      </w:r>
+    </w:p>
+    <w:p>
+      <w:pPr>
+        <w:rPr>
+          <w:sz w:val="32"/>
+          <w:szCs w:val="32"/>
+          <w:lang w:val="en-US"/>
+        </w:rPr>
+      </w:pPr>
+      <w:r>
+        <w:rPr>
+          <w:b/>
+          <w:bCs/>
+          <w:sz w:val="32"/>
+          <w:szCs w:val="32"/>
+          <w:lang w:val="en-US"/>
+        </w:rPr>
+        <w:t xml:space="preserve">Function: </w:t>
+      </w:r>
+      <w:proofErr w:type="spellStart"/>
+      <w:r>
+        <w:rPr>
+          <w:sz w:val="32"/>
+          <w:szCs w:val="32"/>
+          <w:lang w:val="en-US"/>
+        </w:rPr>
+        <w:t>char</w:t>
+      </w:r>
+      <w:r>
+        <w:rPr>
+          <w:sz w:val="32"/>
+          <w:szCs w:val="32"/>
+          <w:lang w:val="en-US"/>
+        </w:rPr>
+        <w:t>Spinner</w:t>
+      </w:r>
+      <w:proofErr w:type="spellEnd"/>
+    </w:p>
+    <w:p>
+      <w:pPr>
+        <w:rPr>
+          <w:b/>
+          <w:bCs/>
+          <w:sz w:val="32"/>
+          <w:szCs w:val="32"/>
+          <w:lang w:val="en-US"/>
+        </w:rPr>
+      </w:pPr>
+      <w:r>
+        <w:rPr>
+          <w:b/>
+          <w:bCs/>
+          <w:sz w:val="32"/>
+          <w:szCs w:val="32"/>
+          <w:lang w:val="en-US"/>
+        </w:rPr>
+        <w:t>Description</w:t>
+      </w:r>
+      <w:r>
+        <w:rPr>
+          <w:b/>
+          <w:bCs/>
+          <w:sz w:val="32"/>
+          <w:szCs w:val="32"/>
+          <w:lang w:val="en-US"/>
+        </w:rPr>
+        <w:t xml:space="preserve">: </w:t>
+      </w:r>
+      <w:r>
+        <w:rPr>
+          <w:sz w:val="32"/>
+          <w:szCs w:val="32"/>
+          <w:lang w:val="en-US"/>
+        </w:rPr>
+        <w:t>Test the “</w:t>
+      </w:r>
+      <w:proofErr w:type="spellStart"/>
+      <w:r>
+        <w:rPr>
+          <w:sz w:val="32"/>
+          <w:szCs w:val="32"/>
+          <w:lang w:val="en-US"/>
+        </w:rPr>
+        <w:t>char</w:t>
+      </w:r>
+      <w:r>
+        <w:rPr>
+          <w:sz w:val="32"/>
+          <w:szCs w:val="32"/>
+          <w:lang w:val="en-US"/>
+        </w:rPr>
+        <w:t>Spinner</w:t>
+      </w:r>
+      <w:proofErr w:type="spellEnd"/>
+      <w:r>
+        <w:rPr>
+          <w:sz w:val="32"/>
+          <w:szCs w:val="32"/>
+          <w:lang w:val="en-US"/>
+        </w:rPr>
+        <w:t xml:space="preserve">” spinner in </w:t>
+      </w:r>
+      <w:proofErr w:type="spellStart"/>
+      <w:proofErr w:type="gramStart"/>
+      <w:r>
+        <w:rPr>
+          <w:sz w:val="32"/>
+          <w:szCs w:val="32"/>
+          <w:lang w:val="en-US"/>
+        </w:rPr>
+        <w:t>OptionScreen</w:t>
+      </w:r>
+      <w:proofErr w:type="spellEnd"/>
+      <w:r>
+        <w:rPr>
+          <w:sz w:val="32"/>
+          <w:szCs w:val="32"/>
+          <w:lang w:val="en-US"/>
+        </w:rPr>
+        <w:t xml:space="preserve">  and</w:t>
+      </w:r>
+      <w:proofErr w:type="gramEnd"/>
+      <w:r>
+        <w:rPr>
+          <w:sz w:val="32"/>
+          <w:szCs w:val="32"/>
+          <w:lang w:val="en-US"/>
+        </w:rPr>
+        <w:t xml:space="preserve"> make sure that it change the color of the </w:t>
+      </w:r>
+      <w:r>
+        <w:rPr>
+          <w:sz w:val="32"/>
+          <w:szCs w:val="32"/>
+          <w:lang w:val="en-US"/>
+        </w:rPr>
+        <w:t>characters</w:t>
+      </w:r>
+      <w:r>
+        <w:rPr>
+          <w:sz w:val="32"/>
+          <w:szCs w:val="32"/>
+          <w:lang w:val="en-US"/>
+        </w:rPr>
+        <w:t xml:space="preserve"> when converting with </w:t>
+      </w:r>
+      <w:proofErr w:type="spellStart"/>
+      <w:r>
+        <w:rPr>
+          <w:sz w:val="32"/>
+          <w:szCs w:val="32"/>
+          <w:lang w:val="en-US"/>
+        </w:rPr>
+        <w:t>asciifilter</w:t>
+      </w:r>
+      <w:proofErr w:type="spellEnd"/>
+      <w:r>
+        <w:rPr>
+          <w:sz w:val="32"/>
+          <w:szCs w:val="32"/>
+          <w:lang w:val="en-US"/>
+        </w:rPr>
+        <w:t>.</w:t>
+      </w:r>
+    </w:p>
+    <w:p>
+      <w:pPr>
+        <w:rPr>
+          <w:bCs/>
+          <w:sz w:val="32"/>
+          <w:szCs w:val="32"/>
+          <w:lang w:val="en-US"/>
+        </w:rPr>
+      </w:pPr>
+      <w:r>
+        <w:rPr>
+          <w:b/>
+          <w:bCs/>
+          <w:sz w:val="32"/>
+          <w:szCs w:val="32"/>
+          <w:lang w:val="en-US"/>
+        </w:rPr>
+        <w:t xml:space="preserve">Steps: </w:t>
+      </w:r>
+      <w:r>
+        <w:rPr>
+          <w:b/>
+          <w:bCs/>
+          <w:sz w:val="32"/>
+          <w:szCs w:val="32"/>
+          <w:lang w:val="en-US"/>
+        </w:rPr>
+        <w:br/>
+      </w:r>
+      <w:r>
+        <w:rPr>
+          <w:b/>
+          <w:bCs/>
+          <w:i/>
+          <w:sz w:val="32"/>
+          <w:szCs w:val="32"/>
+          <w:lang w:val="en-US"/>
+        </w:rPr>
+        <w:t>1.</w:t>
+      </w:r>
+      <w:r>
+        <w:rPr>
+          <w:bCs/>
+          <w:sz w:val="32"/>
+          <w:szCs w:val="32"/>
+          <w:lang w:val="en-US"/>
+        </w:rPr>
+        <w:t xml:space="preserve"> </w:t>
+      </w:r>
+      <w:r>
+        <w:rPr>
+          <w:bCs/>
+          <w:sz w:val="32"/>
+          <w:szCs w:val="32"/>
+          <w:lang w:val="en-US"/>
+        </w:rPr>
+        <w:t xml:space="preserve">Orient </w:t>
+      </w:r>
+      <w:proofErr w:type="gramStart"/>
+      <w:r>
+        <w:rPr>
+          <w:bCs/>
+          <w:sz w:val="32"/>
+          <w:szCs w:val="32"/>
+          <w:lang w:val="en-US"/>
+        </w:rPr>
+        <w:t>yourself</w:t>
+      </w:r>
+      <w:proofErr w:type="gramEnd"/>
+      <w:r>
+        <w:rPr>
+          <w:bCs/>
+          <w:sz w:val="32"/>
+          <w:szCs w:val="32"/>
+          <w:lang w:val="en-US"/>
+        </w:rPr>
+        <w:t xml:space="preserve"> to </w:t>
+      </w:r>
+      <w:proofErr w:type="spellStart"/>
+      <w:r>
+        <w:rPr>
+          <w:bCs/>
+          <w:sz w:val="32"/>
+          <w:szCs w:val="32"/>
+          <w:lang w:val="en-US"/>
+        </w:rPr>
+        <w:t>ConvertedPicScreen</w:t>
+      </w:r>
+      <w:proofErr w:type="spellEnd"/>
+      <w:r>
+        <w:rPr>
+          <w:bCs/>
+          <w:sz w:val="32"/>
+          <w:szCs w:val="32"/>
+          <w:lang w:val="en-US"/>
+        </w:rPr>
+        <w:t xml:space="preserve"> either by taking a picture with the camera or by loading a picture from the phone and converting it to </w:t>
+      </w:r>
+      <w:proofErr w:type="spellStart"/>
+      <w:r>
+        <w:rPr>
+          <w:bCs/>
+          <w:sz w:val="32"/>
+          <w:szCs w:val="32"/>
+          <w:lang w:val="en-US"/>
+        </w:rPr>
+        <w:t>ascii</w:t>
+      </w:r>
+      <w:proofErr w:type="spellEnd"/>
+      <w:r>
+        <w:rPr>
+          <w:bCs/>
+          <w:sz w:val="32"/>
+          <w:szCs w:val="32"/>
+          <w:lang w:val="en-US"/>
+        </w:rPr>
+        <w:t xml:space="preserve"> art. </w:t>
+      </w:r>
+      <w:r>
+        <w:rPr>
+          <w:b/>
+          <w:bCs/>
+          <w:sz w:val="32"/>
+          <w:szCs w:val="32"/>
+          <w:lang w:val="en-US"/>
+        </w:rPr>
+        <w:br/>
+      </w:r>
+      <w:r>
+        <w:rPr>
+          <w:b/>
+          <w:bCs/>
+          <w:i/>
+          <w:sz w:val="32"/>
+          <w:szCs w:val="32"/>
+          <w:lang w:val="en-US"/>
+        </w:rPr>
+        <w:t>2.</w:t>
+      </w:r>
+      <w:r>
+        <w:rPr>
+          <w:bCs/>
+          <w:sz w:val="32"/>
+          <w:szCs w:val="32"/>
+          <w:lang w:val="en-US"/>
+        </w:rPr>
+        <w:t xml:space="preserve"> </w:t>
+      </w:r>
+      <w:r>
+        <w:rPr>
+          <w:bCs/>
+          <w:sz w:val="32"/>
+          <w:szCs w:val="32"/>
+          <w:lang w:val="en-US"/>
+        </w:rPr>
+        <w:t>Press the “Options</w:t>
+      </w:r>
+      <w:proofErr w:type="gramStart"/>
+      <w:r>
+        <w:rPr>
+          <w:bCs/>
+          <w:sz w:val="32"/>
+          <w:szCs w:val="32"/>
+          <w:lang w:val="en-US"/>
+        </w:rPr>
+        <w:t>”  button</w:t>
+      </w:r>
+      <w:proofErr w:type="gramEnd"/>
+      <w:r>
+        <w:rPr>
+          <w:bCs/>
+          <w:sz w:val="32"/>
+          <w:szCs w:val="32"/>
+          <w:lang w:val="en-US"/>
+        </w:rPr>
+        <w:t xml:space="preserve">. (See figure </w:t>
+      </w:r>
+      <w:r>
+        <w:rPr>
+          <w:bCs/>
+          <w:sz w:val="32"/>
+          <w:szCs w:val="32"/>
+          <w:lang w:val="en-US"/>
+        </w:rPr>
+        <w:t>5</w:t>
+      </w:r>
+      <w:r>
+        <w:rPr>
+          <w:bCs/>
+          <w:sz w:val="32"/>
+          <w:szCs w:val="32"/>
+          <w:lang w:val="en-US"/>
+        </w:rPr>
+        <w:t>).</w:t>
+      </w:r>
+      <w:r>
+        <w:rPr>
+          <w:bCs/>
+          <w:sz w:val="32"/>
+          <w:szCs w:val="32"/>
+          <w:lang w:val="en-US"/>
+        </w:rPr>
+        <w:br/>
+      </w:r>
+      <w:r>
+        <w:rPr>
+          <w:b/>
+          <w:bCs/>
+          <w:i/>
+          <w:sz w:val="32"/>
+          <w:szCs w:val="32"/>
+          <w:lang w:val="en-US"/>
+        </w:rPr>
+        <w:t xml:space="preserve">3. </w:t>
+      </w:r>
+      <w:r>
+        <w:rPr>
+          <w:bCs/>
+          <w:sz w:val="32"/>
+          <w:szCs w:val="32"/>
+          <w:lang w:val="en-US"/>
+        </w:rPr>
+        <w:t xml:space="preserve">Now the activity </w:t>
+      </w:r>
+      <w:proofErr w:type="spellStart"/>
+      <w:r>
+        <w:rPr>
+          <w:bCs/>
+          <w:sz w:val="32"/>
+          <w:szCs w:val="32"/>
+          <w:lang w:val="en-US"/>
+        </w:rPr>
+        <w:t>OptionScreen</w:t>
+      </w:r>
+      <w:proofErr w:type="spellEnd"/>
+      <w:r>
+        <w:rPr>
+          <w:bCs/>
+          <w:sz w:val="32"/>
+          <w:szCs w:val="32"/>
+          <w:lang w:val="en-US"/>
+        </w:rPr>
+        <w:t xml:space="preserve"> should be activated. (See figure). Press the </w:t>
+      </w:r>
+      <w:r>
+        <w:rPr>
+          <w:bCs/>
+          <w:sz w:val="32"/>
+          <w:szCs w:val="32"/>
+          <w:lang w:val="en-US"/>
+        </w:rPr>
+        <w:t xml:space="preserve">character </w:t>
+      </w:r>
+      <w:r>
+        <w:rPr>
+          <w:bCs/>
+          <w:sz w:val="32"/>
+          <w:szCs w:val="32"/>
+          <w:lang w:val="en-US"/>
+        </w:rPr>
+        <w:t>spinner.</w:t>
+      </w:r>
+      <w:r>
+        <w:rPr>
+          <w:bCs/>
+          <w:sz w:val="32"/>
+          <w:szCs w:val="32"/>
+          <w:lang w:val="en-US"/>
+        </w:rPr>
+        <w:br/>
+      </w:r>
+      <w:r>
+        <w:rPr>
+          <w:b/>
+          <w:bCs/>
+          <w:i/>
+          <w:sz w:val="32"/>
+          <w:szCs w:val="32"/>
+          <w:lang w:val="en-US"/>
+        </w:rPr>
+        <w:t xml:space="preserve">4. </w:t>
+      </w:r>
+      <w:r>
+        <w:rPr>
+          <w:bCs/>
+          <w:sz w:val="32"/>
+          <w:szCs w:val="32"/>
+          <w:lang w:val="en-US"/>
+        </w:rPr>
+        <w:t>A pop up will show up with 7 color alternatives. Pick one of the colors and press” back”.</w:t>
+      </w:r>
+    </w:p>
+    <w:p>
+      <w:pPr>
+        <w:rPr>
+          <w:sz w:val="32"/>
+          <w:szCs w:val="32"/>
+          <w:lang w:val="en-US"/>
+        </w:rPr>
+      </w:pPr>
+      <w:r>
+        <w:rPr>
+          <w:b/>
+          <w:bCs/>
+          <w:sz w:val="32"/>
+          <w:szCs w:val="32"/>
+          <w:lang w:val="en-US"/>
+        </w:rPr>
+        <w:t>Result</w:t>
+      </w:r>
+      <w:r>
+        <w:rPr>
+          <w:b/>
+          <w:bCs/>
+          <w:sz w:val="32"/>
+          <w:szCs w:val="32"/>
+          <w:lang w:val="en-US"/>
+        </w:rPr>
+        <w:t xml:space="preserve">: </w:t>
+      </w:r>
+      <w:r>
+        <w:rPr>
+          <w:sz w:val="32"/>
+          <w:szCs w:val="32"/>
+          <w:lang w:val="en-US"/>
+        </w:rPr>
+        <w:t xml:space="preserve">The background in </w:t>
+      </w:r>
+      <w:proofErr w:type="spellStart"/>
+      <w:r>
+        <w:rPr>
+          <w:sz w:val="32"/>
+          <w:szCs w:val="32"/>
+          <w:lang w:val="en-US"/>
+        </w:rPr>
+        <w:t>ConvertedPicScreen</w:t>
+      </w:r>
+      <w:proofErr w:type="spellEnd"/>
+      <w:r>
+        <w:rPr>
+          <w:sz w:val="32"/>
+          <w:szCs w:val="32"/>
+          <w:lang w:val="en-US"/>
+        </w:rPr>
+        <w:t xml:space="preserve"> should be a converted </w:t>
+      </w:r>
+      <w:proofErr w:type="spellStart"/>
+      <w:proofErr w:type="gramStart"/>
+      <w:r>
+        <w:rPr>
+          <w:sz w:val="32"/>
+          <w:szCs w:val="32"/>
+          <w:lang w:val="en-US"/>
+        </w:rPr>
+        <w:t>ascii</w:t>
+      </w:r>
+      <w:proofErr w:type="spellEnd"/>
+      <w:proofErr w:type="gramEnd"/>
+      <w:r>
+        <w:rPr>
+          <w:sz w:val="32"/>
+          <w:szCs w:val="32"/>
+          <w:lang w:val="en-US"/>
+        </w:rPr>
+        <w:t xml:space="preserve"> art picture with the </w:t>
+      </w:r>
+      <w:r>
+        <w:rPr>
+          <w:sz w:val="32"/>
+          <w:szCs w:val="32"/>
+          <w:lang w:val="en-US"/>
+        </w:rPr>
+        <w:t>characters in the color that you picked.</w:t>
+      </w:r>
+    </w:p>
+    <w:p>
+      <w:pPr>
+        <w:rPr>
+          <w:sz w:val="32"/>
+          <w:szCs w:val="32"/>
+          <w:lang w:val="en-US"/>
+        </w:rPr>
+      </w:pPr>
+    </w:p>
+    <w:p>
+      <w:pPr>
+        <w:rPr>
+          <w:sz w:val="32"/>
+          <w:szCs w:val="32"/>
+          <w:lang w:val="en-US"/>
+        </w:rPr>
+      </w:pPr>
+      <w:r>
+        <w:rPr>
+          <w:noProof/>
+          <w:lang w:eastAsia="sv-SE" w:bidi="ar-SA"/>
+        </w:rPr>
+        <w:drawing>
+          <wp:inline distT="0" distB="0" distL="0" distR="0" wp14:anchorId="1A12F32B" wp14:editId="64076C3F">
+            <wp:extent cx="5760720" cy="10537"/>
+            <wp:effectExtent l="0" t="0" r="0" b="8890"/>
+            <wp:docPr id="5" name="Bildobjekt 5"/>
+            <wp:cNvGraphicFramePr>
+              <a:graphicFrameLocks xmlns:a="http://schemas.openxmlformats.org/drawingml/2006/main" noChangeAspect="1"/>
+            </wp:cNvGraphicFramePr>
+            <a:graphic xmlns:a="http://schemas.openxmlformats.org/drawingml/2006/main">
+              <a:graphicData uri="http://schemas.openxmlformats.org/drawingml/2006/picture">
+                <pic:pic xmlns:pic="http://schemas.openxmlformats.org/drawingml/2006/picture">
+                  <pic:nvPicPr>
+                    <pic:cNvPr id="0" name="Picture 4"/>
+                    <pic:cNvPicPr>
+                      <a:picLocks noChangeAspect="1" noChangeArrowheads="1"/>
+                    </pic:cNvPicPr>
+                  </pic:nvPicPr>
+                  <pic:blipFill>
+                    <a:blip r:embed="rId6">
+                      <a:extLst>
+                        <a:ext uri="{28A0092B-C50C-407E-A947-70E740481C1C}">
+                          <a14:useLocalDpi xmlns:a14="http://schemas.microsoft.com/office/drawing/2010/main" val="0"/>
+                        </a:ext>
+                      </a:extLst>
+                    </a:blip>
+                    <a:srcRect/>
+                    <a:stretch>
+                      <a:fillRect/>
+                    </a:stretch>
+                  </pic:blipFill>
+                  <pic:spPr bwMode="auto">
+                    <a:xfrm>
+                      <a:off x="0" y="0"/>
+                      <a:ext cx="5760720" cy="10537"/>
+                    </a:xfrm>
+                    <a:prstGeom prst="rect">
+                      <a:avLst/>
+                    </a:prstGeom>
+                    <a:noFill/>
+                  </pic:spPr>
+                </pic:pic>
+              </a:graphicData>
+            </a:graphic>
+          </wp:inline>
+        </w:drawing>
+      </w:r>
+    </w:p>
+    <w:p>
+      <w:pPr>
+        <w:rPr>
+          <w:lang w:val="en-US"/>
+        </w:rPr>
+      </w:pPr>
+    </w:p>
+    <w:p>
+      <w:pPr>
+        <w:rPr>
+          <w:lang w:val="en-US"/>
+        </w:rPr>
+      </w:pPr>
+    </w:p>
+    <w:p>
+      <w:pPr>
+        <w:rPr>
+          <w:sz w:val="32"/>
+          <w:szCs w:val="32"/>
+          <w:lang w:val="en-US"/>
+        </w:rPr>
+      </w:pPr>
+      <w:r>
+        <w:rPr>
+          <w:b/>
+          <w:bCs/>
+          <w:sz w:val="32"/>
+          <w:szCs w:val="32"/>
+          <w:lang w:val="en-US"/>
+        </w:rPr>
+        <w:t xml:space="preserve">ID: </w:t>
+      </w:r>
+      <w:r>
+        <w:rPr>
+          <w:sz w:val="32"/>
+          <w:szCs w:val="32"/>
+          <w:lang w:val="en-US"/>
+        </w:rPr>
+        <w:t>1</w:t>
+      </w:r>
+      <w:r>
+        <w:rPr>
+          <w:sz w:val="32"/>
+          <w:szCs w:val="32"/>
+          <w:lang w:val="en-US"/>
+        </w:rPr>
+        <w:t>3</w:t>
+      </w:r>
+      <w:r>
+        <w:rPr>
+          <w:sz w:val="32"/>
+          <w:szCs w:val="32"/>
+          <w:lang w:val="en-US"/>
+        </w:rPr>
+        <w:tab/>
+      </w:r>
+    </w:p>
+    <w:p>
+      <w:pPr>
+        <w:rPr>
+          <w:sz w:val="32"/>
+          <w:szCs w:val="32"/>
+          <w:lang w:val="en-US"/>
+        </w:rPr>
+      </w:pPr>
+      <w:r>
+        <w:rPr>
+          <w:b/>
+          <w:bCs/>
+          <w:sz w:val="32"/>
+          <w:szCs w:val="32"/>
+          <w:lang w:val="en-US"/>
+        </w:rPr>
+        <w:t xml:space="preserve">Activity: </w:t>
+      </w:r>
+      <w:proofErr w:type="spellStart"/>
+      <w:r>
+        <w:rPr>
+          <w:sz w:val="32"/>
+          <w:szCs w:val="32"/>
+          <w:lang w:val="en-US"/>
+        </w:rPr>
+        <w:t>OptionScreen</w:t>
+      </w:r>
+      <w:proofErr w:type="spellEnd"/>
+      <w:r>
+        <w:rPr>
+          <w:sz w:val="32"/>
+          <w:szCs w:val="32"/>
+          <w:lang w:val="en-US"/>
+        </w:rPr>
+        <w:tab/>
+      </w:r>
+    </w:p>
+    <w:p>
+      <w:pPr>
+        <w:rPr>
+          <w:sz w:val="32"/>
+          <w:szCs w:val="32"/>
+          <w:lang w:val="en-US"/>
+        </w:rPr>
+      </w:pPr>
+      <w:r>
+        <w:rPr>
+          <w:b/>
+          <w:bCs/>
+          <w:sz w:val="32"/>
+          <w:szCs w:val="32"/>
+          <w:lang w:val="en-US"/>
+        </w:rPr>
+        <w:t xml:space="preserve">Function: </w:t>
+      </w:r>
+      <w:proofErr w:type="spellStart"/>
+      <w:r>
+        <w:rPr>
+          <w:sz w:val="32"/>
+          <w:szCs w:val="32"/>
+          <w:lang w:val="en-US"/>
+        </w:rPr>
+        <w:t>BrightnessFilter</w:t>
+      </w:r>
+      <w:proofErr w:type="spellEnd"/>
+    </w:p>
+    <w:p>
+      <w:pPr>
+        <w:rPr>
+          <w:b/>
+          <w:bCs/>
+          <w:sz w:val="32"/>
+          <w:szCs w:val="32"/>
+          <w:lang w:val="en-US"/>
+        </w:rPr>
+      </w:pPr>
+      <w:r>
+        <w:rPr>
+          <w:b/>
+          <w:bCs/>
+          <w:sz w:val="32"/>
+          <w:szCs w:val="32"/>
+          <w:lang w:val="en-US"/>
+        </w:rPr>
+        <w:t>Description</w:t>
+      </w:r>
+      <w:r>
+        <w:rPr>
+          <w:b/>
+          <w:bCs/>
+          <w:sz w:val="32"/>
+          <w:szCs w:val="32"/>
+          <w:lang w:val="en-US"/>
+        </w:rPr>
+        <w:t xml:space="preserve">: </w:t>
+      </w:r>
+      <w:r>
+        <w:rPr>
+          <w:sz w:val="32"/>
+          <w:szCs w:val="32"/>
+          <w:lang w:val="en-US"/>
+        </w:rPr>
+        <w:t>Test the “</w:t>
+      </w:r>
+      <w:proofErr w:type="spellStart"/>
+      <w:r>
+        <w:rPr>
+          <w:sz w:val="32"/>
+          <w:szCs w:val="32"/>
+          <w:lang w:val="en-US"/>
+        </w:rPr>
+        <w:t>BrightnessFilter</w:t>
+      </w:r>
+      <w:proofErr w:type="spellEnd"/>
+      <w:r>
+        <w:rPr>
+          <w:sz w:val="32"/>
+          <w:szCs w:val="32"/>
+          <w:lang w:val="en-US"/>
+        </w:rPr>
+        <w:t xml:space="preserve">” </w:t>
+      </w:r>
+      <w:r>
+        <w:rPr>
+          <w:sz w:val="32"/>
+          <w:szCs w:val="32"/>
+          <w:lang w:val="en-US"/>
+        </w:rPr>
+        <w:t xml:space="preserve">with the </w:t>
+      </w:r>
+      <w:proofErr w:type="spellStart"/>
+      <w:r>
+        <w:rPr>
+          <w:sz w:val="32"/>
+          <w:szCs w:val="32"/>
+          <w:lang w:val="en-US"/>
+        </w:rPr>
+        <w:t>filterS</w:t>
+      </w:r>
+      <w:r>
+        <w:rPr>
+          <w:sz w:val="32"/>
+          <w:szCs w:val="32"/>
+          <w:lang w:val="en-US"/>
+        </w:rPr>
+        <w:t>pinner</w:t>
+      </w:r>
+      <w:proofErr w:type="spellEnd"/>
+      <w:r>
+        <w:rPr>
+          <w:sz w:val="32"/>
+          <w:szCs w:val="32"/>
+          <w:lang w:val="en-US"/>
+        </w:rPr>
+        <w:t xml:space="preserve"> in </w:t>
+      </w:r>
+      <w:proofErr w:type="spellStart"/>
+      <w:proofErr w:type="gramStart"/>
+      <w:r>
+        <w:rPr>
+          <w:sz w:val="32"/>
+          <w:szCs w:val="32"/>
+          <w:lang w:val="en-US"/>
+        </w:rPr>
+        <w:t>OptionScreen</w:t>
+      </w:r>
+      <w:proofErr w:type="spellEnd"/>
+      <w:r>
+        <w:rPr>
+          <w:sz w:val="32"/>
+          <w:szCs w:val="32"/>
+          <w:lang w:val="en-US"/>
+        </w:rPr>
+        <w:t xml:space="preserve">  and</w:t>
+      </w:r>
+      <w:proofErr w:type="gramEnd"/>
+      <w:r>
+        <w:rPr>
+          <w:sz w:val="32"/>
+          <w:szCs w:val="32"/>
+          <w:lang w:val="en-US"/>
+        </w:rPr>
+        <w:t xml:space="preserve"> make sure that it </w:t>
+      </w:r>
+      <w:r>
+        <w:rPr>
+          <w:sz w:val="32"/>
+          <w:szCs w:val="32"/>
+          <w:lang w:val="en-US"/>
+        </w:rPr>
+        <w:t>change the brightness of the picture.</w:t>
+      </w:r>
+    </w:p>
+    <w:p>
+      <w:pPr>
+        <w:rPr>
+          <w:bCs/>
+          <w:sz w:val="32"/>
+          <w:szCs w:val="32"/>
+          <w:lang w:val="en-US"/>
+        </w:rPr>
+      </w:pPr>
+      <w:r>
+        <w:rPr>
+          <w:b/>
+          <w:bCs/>
+          <w:sz w:val="32"/>
+          <w:szCs w:val="32"/>
+          <w:lang w:val="en-US"/>
+        </w:rPr>
+        <w:t xml:space="preserve">Steps: </w:t>
+      </w:r>
+      <w:r>
+        <w:rPr>
+          <w:b/>
+          <w:bCs/>
+          <w:sz w:val="32"/>
+          <w:szCs w:val="32"/>
+          <w:lang w:val="en-US"/>
+        </w:rPr>
+        <w:br/>
+      </w:r>
+      <w:r>
+        <w:rPr>
+          <w:b/>
+          <w:bCs/>
+          <w:i/>
+          <w:sz w:val="32"/>
+          <w:szCs w:val="32"/>
+          <w:lang w:val="en-US"/>
+        </w:rPr>
+        <w:t>1.</w:t>
+      </w:r>
+      <w:r>
+        <w:rPr>
+          <w:bCs/>
+          <w:sz w:val="32"/>
+          <w:szCs w:val="32"/>
+          <w:lang w:val="en-US"/>
+        </w:rPr>
+        <w:t xml:space="preserve"> </w:t>
+      </w:r>
+      <w:r>
+        <w:rPr>
+          <w:bCs/>
+          <w:sz w:val="32"/>
+          <w:szCs w:val="32"/>
+          <w:lang w:val="en-US"/>
+        </w:rPr>
+        <w:t xml:space="preserve">Orient </w:t>
+      </w:r>
+      <w:proofErr w:type="gramStart"/>
+      <w:r>
+        <w:rPr>
+          <w:bCs/>
+          <w:sz w:val="32"/>
+          <w:szCs w:val="32"/>
+          <w:lang w:val="en-US"/>
+        </w:rPr>
+        <w:t>yourself</w:t>
+      </w:r>
+      <w:proofErr w:type="gramEnd"/>
+      <w:r>
+        <w:rPr>
+          <w:bCs/>
+          <w:sz w:val="32"/>
+          <w:szCs w:val="32"/>
+          <w:lang w:val="en-US"/>
+        </w:rPr>
+        <w:t xml:space="preserve"> to </w:t>
+      </w:r>
+      <w:proofErr w:type="spellStart"/>
+      <w:r>
+        <w:rPr>
+          <w:bCs/>
+          <w:sz w:val="32"/>
+          <w:szCs w:val="32"/>
+          <w:lang w:val="en-US"/>
+        </w:rPr>
+        <w:t>ConvertedPicScreen</w:t>
+      </w:r>
+      <w:proofErr w:type="spellEnd"/>
+      <w:r>
+        <w:rPr>
+          <w:bCs/>
+          <w:sz w:val="32"/>
+          <w:szCs w:val="32"/>
+          <w:lang w:val="en-US"/>
+        </w:rPr>
+        <w:t xml:space="preserve"> either by taking a picture with the camera or by loading a picture from the phone and converting it to </w:t>
+      </w:r>
+      <w:proofErr w:type="spellStart"/>
+      <w:r>
+        <w:rPr>
+          <w:bCs/>
+          <w:sz w:val="32"/>
+          <w:szCs w:val="32"/>
+          <w:lang w:val="en-US"/>
+        </w:rPr>
+        <w:t>ascii</w:t>
+      </w:r>
+      <w:proofErr w:type="spellEnd"/>
+      <w:r>
+        <w:rPr>
+          <w:bCs/>
+          <w:sz w:val="32"/>
+          <w:szCs w:val="32"/>
+          <w:lang w:val="en-US"/>
+        </w:rPr>
+        <w:t xml:space="preserve"> art. </w:t>
+      </w:r>
+      <w:r>
+        <w:rPr>
+          <w:b/>
+          <w:bCs/>
+          <w:sz w:val="32"/>
+          <w:szCs w:val="32"/>
+          <w:lang w:val="en-US"/>
+        </w:rPr>
+        <w:br/>
+      </w:r>
+      <w:r>
+        <w:rPr>
+          <w:b/>
+          <w:bCs/>
+          <w:i/>
+          <w:sz w:val="32"/>
+          <w:szCs w:val="32"/>
+          <w:lang w:val="en-US"/>
+        </w:rPr>
+        <w:t>2.</w:t>
+      </w:r>
+      <w:r>
+        <w:rPr>
+          <w:bCs/>
+          <w:sz w:val="32"/>
+          <w:szCs w:val="32"/>
+          <w:lang w:val="en-US"/>
+        </w:rPr>
+        <w:t xml:space="preserve"> </w:t>
+      </w:r>
+      <w:r>
+        <w:rPr>
+          <w:bCs/>
+          <w:sz w:val="32"/>
+          <w:szCs w:val="32"/>
+          <w:lang w:val="en-US"/>
+        </w:rPr>
+        <w:t>Press the “Options</w:t>
+      </w:r>
+      <w:proofErr w:type="gramStart"/>
+      <w:r>
+        <w:rPr>
+          <w:bCs/>
+          <w:sz w:val="32"/>
+          <w:szCs w:val="32"/>
+          <w:lang w:val="en-US"/>
+        </w:rPr>
+        <w:t>”  button</w:t>
+      </w:r>
+      <w:proofErr w:type="gramEnd"/>
+      <w:r>
+        <w:rPr>
+          <w:bCs/>
+          <w:sz w:val="32"/>
+          <w:szCs w:val="32"/>
+          <w:lang w:val="en-US"/>
+        </w:rPr>
+        <w:t xml:space="preserve">. (See figure </w:t>
+      </w:r>
+      <w:r>
+        <w:rPr>
+          <w:bCs/>
+          <w:sz w:val="32"/>
+          <w:szCs w:val="32"/>
+          <w:lang w:val="en-US"/>
+        </w:rPr>
+        <w:t>5</w:t>
+      </w:r>
+      <w:r>
+        <w:rPr>
+          <w:bCs/>
+          <w:sz w:val="32"/>
+          <w:szCs w:val="32"/>
+          <w:lang w:val="en-US"/>
+        </w:rPr>
+        <w:t>).</w:t>
+      </w:r>
+      <w:r>
+        <w:rPr>
+          <w:bCs/>
+          <w:sz w:val="32"/>
+          <w:szCs w:val="32"/>
+          <w:lang w:val="en-US"/>
+        </w:rPr>
+        <w:br/>
+      </w:r>
+      <w:r>
+        <w:rPr>
+          <w:b/>
+          <w:bCs/>
+          <w:i/>
+          <w:sz w:val="32"/>
+          <w:szCs w:val="32"/>
+          <w:lang w:val="en-US"/>
+        </w:rPr>
+        <w:t xml:space="preserve">3. </w:t>
+      </w:r>
+      <w:r>
+        <w:rPr>
+          <w:bCs/>
+          <w:sz w:val="32"/>
+          <w:szCs w:val="32"/>
+          <w:lang w:val="en-US"/>
+        </w:rPr>
+        <w:t xml:space="preserve">Now the activity </w:t>
+      </w:r>
+      <w:proofErr w:type="spellStart"/>
+      <w:r>
+        <w:rPr>
+          <w:bCs/>
+          <w:sz w:val="32"/>
+          <w:szCs w:val="32"/>
+          <w:lang w:val="en-US"/>
+        </w:rPr>
+        <w:t>OptionScreen</w:t>
+      </w:r>
+      <w:proofErr w:type="spellEnd"/>
+      <w:r>
+        <w:rPr>
+          <w:bCs/>
+          <w:sz w:val="32"/>
+          <w:szCs w:val="32"/>
+          <w:lang w:val="en-US"/>
+        </w:rPr>
+        <w:t xml:space="preserve"> should be activated. (See figure). </w:t>
+      </w:r>
+      <w:r>
+        <w:rPr>
+          <w:bCs/>
+          <w:sz w:val="32"/>
+          <w:szCs w:val="32"/>
+          <w:lang w:val="en-US"/>
+        </w:rPr>
+        <w:t xml:space="preserve">Use the </w:t>
+      </w:r>
+      <w:proofErr w:type="spellStart"/>
+      <w:r>
+        <w:rPr>
+          <w:bCs/>
+          <w:sz w:val="32"/>
+          <w:szCs w:val="32"/>
+          <w:lang w:val="en-US"/>
+        </w:rPr>
+        <w:t>brightnessbar</w:t>
+      </w:r>
+      <w:proofErr w:type="spellEnd"/>
+      <w:r>
+        <w:rPr>
+          <w:bCs/>
+          <w:sz w:val="32"/>
+          <w:szCs w:val="32"/>
+          <w:lang w:val="en-US"/>
+        </w:rPr>
+        <w:t xml:space="preserve"> above the </w:t>
+      </w:r>
+      <w:proofErr w:type="spellStart"/>
+      <w:r>
+        <w:rPr>
+          <w:bCs/>
+          <w:sz w:val="32"/>
+          <w:szCs w:val="32"/>
+          <w:lang w:val="en-US"/>
+        </w:rPr>
+        <w:t>filterspinner</w:t>
+      </w:r>
+      <w:proofErr w:type="spellEnd"/>
+      <w:r>
+        <w:rPr>
+          <w:bCs/>
+          <w:sz w:val="32"/>
+          <w:szCs w:val="32"/>
+          <w:lang w:val="en-US"/>
+        </w:rPr>
+        <w:t>.</w:t>
+      </w:r>
+      <w:r>
+        <w:rPr>
+          <w:bCs/>
+          <w:sz w:val="32"/>
+          <w:szCs w:val="32"/>
+          <w:lang w:val="en-US"/>
+        </w:rPr>
+        <w:t xml:space="preserve"> </w:t>
+      </w:r>
+      <w:proofErr w:type="spellStart"/>
+      <w:proofErr w:type="gramStart"/>
+      <w:r>
+        <w:rPr>
+          <w:bCs/>
+          <w:sz w:val="32"/>
+          <w:szCs w:val="32"/>
+          <w:lang w:val="en-US"/>
+        </w:rPr>
+        <w:t>ull</w:t>
+      </w:r>
+      <w:proofErr w:type="spellEnd"/>
+      <w:proofErr w:type="gramEnd"/>
+      <w:r>
+        <w:rPr>
+          <w:bCs/>
+          <w:sz w:val="32"/>
+          <w:szCs w:val="32"/>
+          <w:lang w:val="en-US"/>
+        </w:rPr>
+        <w:t xml:space="preserve"> the bar to the right for a brighter picture and to the left for a darker picture.</w:t>
+      </w:r>
+    </w:p>
+    <w:p>
+      <w:pPr>
+        <w:rPr>
+          <w:sz w:val="32"/>
+          <w:szCs w:val="32"/>
+          <w:lang w:val="en-US"/>
+        </w:rPr>
+      </w:pPr>
+      <w:r>
+        <w:rPr>
+          <w:b/>
+          <w:bCs/>
+          <w:sz w:val="32"/>
+          <w:szCs w:val="32"/>
+          <w:lang w:val="en-US"/>
+        </w:rPr>
+        <w:t>Result</w:t>
+      </w:r>
+      <w:r>
+        <w:rPr>
+          <w:b/>
+          <w:bCs/>
+          <w:sz w:val="32"/>
+          <w:szCs w:val="32"/>
+          <w:lang w:val="en-US"/>
+        </w:rPr>
+        <w:t xml:space="preserve">: </w:t>
+      </w:r>
+      <w:r>
+        <w:rPr>
+          <w:sz w:val="32"/>
+          <w:szCs w:val="32"/>
+          <w:lang w:val="en-US"/>
+        </w:rPr>
+        <w:t xml:space="preserve">The background in </w:t>
+      </w:r>
+      <w:proofErr w:type="spellStart"/>
+      <w:r>
+        <w:rPr>
+          <w:sz w:val="32"/>
+          <w:szCs w:val="32"/>
+          <w:lang w:val="en-US"/>
+        </w:rPr>
+        <w:t>ConvertedPicScreen</w:t>
+      </w:r>
+      <w:proofErr w:type="spellEnd"/>
+      <w:r>
+        <w:rPr>
+          <w:sz w:val="32"/>
+          <w:szCs w:val="32"/>
+          <w:lang w:val="en-US"/>
+        </w:rPr>
+        <w:t xml:space="preserve"> should be</w:t>
+      </w:r>
+      <w:r>
+        <w:rPr>
+          <w:sz w:val="32"/>
+          <w:szCs w:val="32"/>
+          <w:lang w:val="en-US"/>
+        </w:rPr>
+        <w:t xml:space="preserve"> changed to either darker or brighter depending on how you used the bar.</w:t>
+      </w:r>
+    </w:p>
+    <w:p>
+      <w:pPr>
+        <w:rPr>
+          <w:lang w:val="en-US"/>
+        </w:rPr>
+      </w:pPr>
+    </w:p>
+    <w:p>
+      <w:pPr>
+        <w:rPr>
+          <w:lang w:val="en-US"/>
+        </w:rPr>
+      </w:pPr>
+      <w:r>
+        <w:rPr>
+          <w:noProof/>
+          <w:sz w:val="32"/>
+          <w:szCs w:val="32"/>
+          <w:lang w:eastAsia="sv-SE" w:bidi="ar-SA"/>
+        </w:rPr>
+        <w:drawing>
+          <wp:anchor distT="0" distB="0" distL="114300" distR="114300" simplePos="0" relativeHeight="251671552" behindDoc="1" locked="0" layoutInCell="1" allowOverlap="1" wp14:anchorId="522D679D" wp14:editId="32ECD564">
             <wp:simplePos x="0" y="0"/>
             <wp:positionH relativeFrom="column">
-              <wp:posOffset>4217670</wp:posOffset>
+              <wp:posOffset>1930400</wp:posOffset>
             </wp:positionH>
             <wp:positionV relativeFrom="paragraph">
-              <wp:posOffset>-222250</wp:posOffset>
+              <wp:posOffset>-554355</wp:posOffset>
+            </wp:positionV>
+            <wp:extent cx="1817370" cy="3028950"/>
+            <wp:effectExtent l="0" t="0" r="0" b="0"/>
+            <wp:wrapTight wrapText="bothSides">
+              <wp:wrapPolygon edited="0">
+                <wp:start x="0" y="0"/>
+                <wp:lineTo x="0" y="21464"/>
+                <wp:lineTo x="21283" y="21464"/>
+                <wp:lineTo x="21283" y="0"/>
+                <wp:lineTo x="0" y="0"/>
+              </wp:wrapPolygon>
+            </wp:wrapTight>
+            <wp:docPr id="11" name="Bildobjekt 11" descr="C:\Users\Osten\Pictures\camerascreen.png"/>
+            <wp:cNvGraphicFramePr>
+              <a:graphicFrameLocks xmlns:a="http://schemas.openxmlformats.org/drawingml/2006/main" noChangeAspect="1"/>
+            </wp:cNvGraphicFramePr>
+            <a:graphic xmlns:a="http://schemas.openxmlformats.org/drawingml/2006/main">
+              <a:graphicData uri="http://schemas.openxmlformats.org/drawingml/2006/picture">
+                <pic:pic xmlns:pic="http://schemas.openxmlformats.org/drawingml/2006/picture">
+                  <pic:nvPicPr>
+                    <pic:cNvPr id="0" name="Picture 3" descr="C:\Users\Osten\Pictures\camerascreen.png"/>
+                    <pic:cNvPicPr>
+                      <a:picLocks noChangeAspect="1" noChangeArrowheads="1"/>
+                    </pic:cNvPicPr>
+                  </pic:nvPicPr>
+                  <pic:blipFill>
+                    <a:blip r:embed="rId7" cstate="print">
+                      <a:extLst>
+                        <a:ext uri="{28A0092B-C50C-407E-A947-70E740481C1C}">
+                          <a14:useLocalDpi xmlns:a14="http://schemas.microsoft.com/office/drawing/2010/main" val="0"/>
+                        </a:ext>
+                      </a:extLst>
+                    </a:blip>
+                    <a:srcRect/>
+                    <a:stretch>
+                      <a:fillRect/>
+                    </a:stretch>
+                  </pic:blipFill>
+                  <pic:spPr bwMode="auto">
+                    <a:xfrm>
+                      <a:off x="0" y="0"/>
+                      <a:ext cx="1817370" cy="3028950"/>
+                    </a:xfrm>
+                    <a:prstGeom prst="rect">
+                      <a:avLst/>
+                    </a:prstGeom>
+                    <a:noFill/>
+                    <a:ln>
+                      <a:noFill/>
+                    </a:ln>
+                  </pic:spPr>
+                </pic:pic>
+              </a:graphicData>
+            </a:graphic>
+            <wp14:sizeRelH relativeFrom="page">
+              <wp14:pctWidth>0</wp14:pctWidth>
+            </wp14:sizeRelH>
+            <wp14:sizeRelV relativeFrom="page">
+              <wp14:pctHeight>0</wp14:pctHeight>
+            </wp14:sizeRelV>
+          </wp:anchor>
+        </w:drawing>
+      </w:r>
+      <w:r>
+        <w:rPr>
+          <w:noProof/>
+          <w:sz w:val="32"/>
+          <w:szCs w:val="32"/>
+          <w:lang w:eastAsia="sv-SE" w:bidi="ar-SA"/>
+        </w:rPr>
+        <w:drawing>
+          <wp:anchor distT="0" distB="0" distL="114300" distR="114300" simplePos="0" relativeHeight="251670528" behindDoc="1" locked="0" layoutInCell="1" allowOverlap="1" wp14:anchorId="42C3319F" wp14:editId="555387DD">
+            <wp:simplePos x="0" y="0"/>
+            <wp:positionH relativeFrom="column">
+              <wp:posOffset>4389755</wp:posOffset>
+            </wp:positionH>
+            <wp:positionV relativeFrom="paragraph">
+              <wp:posOffset>-534670</wp:posOffset>
             </wp:positionV>
             <wp:extent cx="1819275" cy="3032125"/>
             <wp:effectExtent l="0" t="0" r="9525" b="0"/>
@@ -5472,7 +8181,7 @@
                     </pic:cNvPicPr>
                   </pic:nvPicPr>
                   <pic:blipFill>
-                    <a:blip r:embed="rId7" cstate="print">
+                    <a:blip r:embed="rId8" cstate="print">
                       <a:extLst>
                         <a:ext uri="{28A0092B-C50C-407E-A947-70E740481C1C}">
                           <a14:useLocalDpi xmlns:a14="http://schemas.microsoft.com/office/drawing/2010/main" val="0"/>
@@ -5511,98 +8220,20 @@
       </w:r>
       <w:r>
         <w:rPr>
+          <w:bCs/>
           <w:noProof/>
           <w:sz w:val="32"/>
           <w:szCs w:val="32"/>
           <w:lang w:eastAsia="sv-SE" w:bidi="ar-SA"/>
         </w:rPr>
         <w:drawing>
-          <wp:anchor distT="0" distB="0" distL="114300" distR="114300" simplePos="0" relativeHeight="251671552" behindDoc="1" locked="0" layoutInCell="1" allowOverlap="1" wp14:anchorId="13186326" wp14:editId="29A05AA2">
-            <wp:simplePos x="0" y="0"/>
-            <wp:positionH relativeFrom="column">
-              <wp:posOffset>1930400</wp:posOffset>
-            </wp:positionH>
-            <wp:positionV relativeFrom="paragraph">
-              <wp:posOffset>-220345</wp:posOffset>
-            </wp:positionV>
-            <wp:extent cx="1817370" cy="3028950"/>
-            <wp:effectExtent l="0" t="0" r="0" b="0"/>
-            <wp:wrapTight wrapText="bothSides">
-              <wp:wrapPolygon edited="0">
-                <wp:start x="0" y="0"/>
-                <wp:lineTo x="0" y="21464"/>
-                <wp:lineTo x="21283" y="21464"/>
-                <wp:lineTo x="21283" y="0"/>
-                <wp:lineTo x="0" y="0"/>
-              </wp:wrapPolygon>
-            </wp:wrapTight>
-            <wp:docPr id="11" name="Bildobjekt 11" descr="C:\Users\Osten\Pictures\camerascreen.png"/>
-            <wp:cNvGraphicFramePr>
-              <a:graphicFrameLocks xmlns:a="http://schemas.openxmlformats.org/drawingml/2006/main" noChangeAspect="1"/>
-            </wp:cNvGraphicFramePr>
-            <a:graphic xmlns:a="http://schemas.openxmlformats.org/drawingml/2006/main">
-              <a:graphicData uri="http://schemas.openxmlformats.org/drawingml/2006/picture">
-                <pic:pic xmlns:pic="http://schemas.openxmlformats.org/drawingml/2006/picture">
-                  <pic:nvPicPr>
-                    <pic:cNvPr id="0" name="Picture 3" descr="C:\Users\Osten\Pictures\camerascreen.png"/>
-                    <pic:cNvPicPr>
-                      <a:picLocks noChangeAspect="1" noChangeArrowheads="1"/>
-                    </pic:cNvPicPr>
-                  </pic:nvPicPr>
-                  <pic:blipFill>
-                    <a:blip r:embed="rId8" cstate="print">
-                      <a:extLst>
-                        <a:ext uri="{28A0092B-C50C-407E-A947-70E740481C1C}">
-                          <a14:useLocalDpi xmlns:a14="http://schemas.microsoft.com/office/drawing/2010/main" val="0"/>
-                        </a:ext>
-                      </a:extLst>
-                    </a:blip>
-                    <a:srcRect/>
-                    <a:stretch>
-                      <a:fillRect/>
-                    </a:stretch>
-                  </pic:blipFill>
-                  <pic:spPr bwMode="auto">
-                    <a:xfrm>
-                      <a:off x="0" y="0"/>
-                      <a:ext cx="1817370" cy="3028950"/>
-                    </a:xfrm>
-                    <a:prstGeom prst="rect">
-                      <a:avLst/>
-                    </a:prstGeom>
-                    <a:noFill/>
-                    <a:ln>
-                      <a:noFill/>
-                    </a:ln>
-                  </pic:spPr>
-                </pic:pic>
-              </a:graphicData>
-            </a:graphic>
-            <wp14:sizeRelH relativeFrom="page">
-              <wp14:pctWidth>0</wp14:pctWidth>
-            </wp14:sizeRelH>
-            <wp14:sizeRelV relativeFrom="page">
-              <wp14:pctHeight>0</wp14:pctHeight>
-            </wp14:sizeRelV>
-          </wp:anchor>
-        </w:drawing>
-      </w:r>
-      <w:r>
-        <w:rPr>
-          <w:bCs/>
-          <w:noProof/>
-          <w:sz w:val="32"/>
-          <w:szCs w:val="32"/>
-          <w:lang w:eastAsia="sv-SE" w:bidi="ar-SA"/>
-        </w:rPr>
-        <w:drawing>
-          <wp:anchor distT="0" distB="0" distL="114300" distR="114300" simplePos="0" relativeHeight="251662336" behindDoc="1" locked="0" layoutInCell="1" allowOverlap="1" wp14:anchorId="07C1CAAD" wp14:editId="30890FD0">
+          <wp:anchor distT="0" distB="0" distL="114300" distR="114300" simplePos="0" relativeHeight="251662336" behindDoc="1" locked="0" layoutInCell="1" allowOverlap="1" wp14:anchorId="009000BB" wp14:editId="2F78B870">
             <wp:simplePos x="0" y="0"/>
             <wp:positionH relativeFrom="column">
               <wp:posOffset>-321310</wp:posOffset>
             </wp:positionH>
             <wp:positionV relativeFrom="paragraph">
-              <wp:posOffset>-218440</wp:posOffset>
+              <wp:posOffset>-541655</wp:posOffset>
             </wp:positionV>
             <wp:extent cx="1819275" cy="3032125"/>
             <wp:effectExtent l="0" t="0" r="9525" b="0"/>
@@ -5680,13 +8311,6 @@
           <w:lang w:val="en-US"/>
         </w:rPr>
       </w:pPr>
-    </w:p>
-    <w:p>
-      <w:pPr>
-        <w:rPr>
-          <w:lang w:val="en-US"/>
-        </w:rPr>
-      </w:pPr>
       <w:r>
         <w:rPr>
           <w:b/>
@@ -5694,15 +8318,727 @@
           <w:noProof/>
           <w:sz w:val="32"/>
           <w:szCs w:val="32"/>
-          <w:lang w:val="en-US"/>
+          <w:lang w:eastAsia="sv-SE" w:bidi="ar-SA"/>
         </w:rPr>
         <mc:AlternateContent>
           <mc:Choice Requires="wps">
             <w:drawing>
-              <wp:anchor distT="0" distB="0" distL="114300" distR="114300" simplePos="0" relativeHeight="251699200" behindDoc="1" locked="0" layoutInCell="1" allowOverlap="1" wp14:anchorId="52CFDFB0" wp14:editId="0BC55582">
+              <wp:anchor distT="0" distB="0" distL="114300" distR="114300" simplePos="0" relativeHeight="251705344" behindDoc="1" locked="0" layoutInCell="1" allowOverlap="1" wp14:anchorId="129E68C1" wp14:editId="62258136">
                 <wp:simplePos x="0" y="0"/>
                 <wp:positionH relativeFrom="column">
-                  <wp:posOffset>-1920875</wp:posOffset>
+                  <wp:posOffset>2707005</wp:posOffset>
+                </wp:positionH>
+                <wp:positionV relativeFrom="paragraph">
+                  <wp:posOffset>6023610</wp:posOffset>
+                </wp:positionV>
+                <wp:extent cx="1971040" cy="531495"/>
+                <wp:effectExtent l="0" t="0" r="10160" b="20955"/>
+                <wp:wrapTight wrapText="bothSides">
+                  <wp:wrapPolygon edited="0">
+                    <wp:start x="0" y="0"/>
+                    <wp:lineTo x="0" y="21677"/>
+                    <wp:lineTo x="21503" y="21677"/>
+                    <wp:lineTo x="21503" y="0"/>
+                    <wp:lineTo x="0" y="0"/>
+                  </wp:wrapPolygon>
+                </wp:wrapTight>
+                <wp:docPr id="12" name="Textruta 2"/>
+                <wp:cNvGraphicFramePr>
+                  <a:graphicFrameLocks xmlns:a="http://schemas.openxmlformats.org/drawingml/2006/main"/>
+                </wp:cNvGraphicFramePr>
+                <a:graphic xmlns:a="http://schemas.openxmlformats.org/drawingml/2006/main">
+                  <a:graphicData uri="http://schemas.microsoft.com/office/word/2010/wordprocessingShape">
+                    <wps:wsp>
+                      <wps:cNvSpPr txBox="1">
+                        <a:spLocks noChangeArrowheads="1"/>
+                      </wps:cNvSpPr>
+                      <wps:spPr bwMode="auto">
+                        <a:xfrm>
+                          <a:off x="0" y="0"/>
+                          <a:ext cx="1971040" cy="531495"/>
+                        </a:xfrm>
+                        <a:prstGeom prst="rect">
+                          <a:avLst/>
+                        </a:prstGeom>
+                        <a:solidFill>
+                          <a:srgbClr val="FFFFFF"/>
+                        </a:solidFill>
+                        <a:ln w="9525">
+                          <a:solidFill>
+                            <a:schemeClr val="bg1"/>
+                          </a:solidFill>
+                          <a:miter lim="800000"/>
+                          <a:headEnd/>
+                          <a:tailEnd/>
+                        </a:ln>
+                      </wps:spPr>
+                      <wps:txbx>
+                        <w:txbxContent>
+                          <w:p>
+                            <w:pPr>
+                              <w:rPr>
+                                <w:i/>
+                                <w:sz w:val="22"/>
+                                <w:szCs w:val="22"/>
+                              </w:rPr>
+                            </w:pPr>
+                            <w:proofErr w:type="spellStart"/>
+                            <w:r>
+                              <w:rPr>
+                                <w:i/>
+                                <w:sz w:val="22"/>
+                                <w:szCs w:val="22"/>
+                              </w:rPr>
+                              <w:t>Figur</w:t>
+                            </w:r>
+                            <w:r>
+                              <w:rPr>
+                                <w:i/>
+                                <w:sz w:val="22"/>
+                                <w:szCs w:val="22"/>
+                              </w:rPr>
+                              <w:t>e</w:t>
+                            </w:r>
+                            <w:proofErr w:type="spellEnd"/>
+                            <w:r>
+                              <w:rPr>
+                                <w:i/>
+                                <w:sz w:val="22"/>
+                                <w:szCs w:val="22"/>
+                              </w:rPr>
+                              <w:t xml:space="preserve"> </w:t>
+                            </w:r>
+                            <w:r>
+                              <w:rPr>
+                                <w:i/>
+                                <w:sz w:val="22"/>
+                                <w:szCs w:val="22"/>
+                              </w:rPr>
+                              <w:t>5</w:t>
+                            </w:r>
+                            <w:r>
+                              <w:rPr>
+                                <w:i/>
+                                <w:sz w:val="22"/>
+                                <w:szCs w:val="22"/>
+                              </w:rPr>
+                              <w:t xml:space="preserve"> </w:t>
+                            </w:r>
+                            <w:r>
+                              <w:rPr>
+                                <w:i/>
+                                <w:sz w:val="22"/>
+                                <w:szCs w:val="22"/>
+                              </w:rPr>
+                              <w:t>–</w:t>
+                            </w:r>
+                            <w:r>
+                              <w:rPr>
+                                <w:i/>
+                                <w:sz w:val="22"/>
+                                <w:szCs w:val="22"/>
+                              </w:rPr>
+                              <w:t xml:space="preserve"> </w:t>
+                            </w:r>
+                            <w:proofErr w:type="spellStart"/>
+                            <w:r>
+                              <w:rPr>
+                                <w:i/>
+                                <w:sz w:val="22"/>
+                                <w:szCs w:val="22"/>
+                              </w:rPr>
+                              <w:t>Option</w:t>
+                            </w:r>
+                            <w:r>
+                              <w:rPr>
+                                <w:i/>
+                                <w:sz w:val="22"/>
+                                <w:szCs w:val="22"/>
+                              </w:rPr>
+                              <w:t>Screen</w:t>
+                            </w:r>
+                            <w:proofErr w:type="spellEnd"/>
+                            <w:r>
+                              <w:rPr>
+                                <w:i/>
+                                <w:sz w:val="22"/>
+                                <w:szCs w:val="22"/>
+                              </w:rPr>
+                              <w:t xml:space="preserve"> -</w:t>
+                            </w:r>
+                            <w:proofErr w:type="spellStart"/>
+                            <w:r>
+                              <w:rPr>
+                                <w:i/>
+                                <w:sz w:val="22"/>
+                                <w:szCs w:val="22"/>
+                              </w:rPr>
+                              <w:t>grayscale</w:t>
+                            </w:r>
+                            <w:proofErr w:type="spellEnd"/>
+                          </w:p>
+                          <w:p/>
+                        </w:txbxContent>
+                      </wps:txbx>
+                      <wps:bodyPr rot="0" vert="horz" wrap="square" lIns="91440" tIns="45720" rIns="91440" bIns="45720" anchor="t" anchorCtr="0">
+                        <a:noAutofit/>
+                      </wps:bodyPr>
+                    </wps:wsp>
+                  </a:graphicData>
+                </a:graphic>
+                <wp14:sizeRelH relativeFrom="margin">
+                  <wp14:pctWidth>0</wp14:pctWidth>
+                </wp14:sizeRelH>
+                <wp14:sizeRelV relativeFrom="margin">
+                  <wp14:pctHeight>0</wp14:pctHeight>
+                </wp14:sizeRelV>
+              </wp:anchor>
+            </w:drawing>
+          </mc:Choice>
+          <mc:Fallback>
+            <w:pict>
+              <v:shapetype id="_x0000_t202" coordsize="21600,21600" o:spt="202" path="m,l,21600r21600,l21600,xe">
+                <v:stroke joinstyle="miter"/>
+                <v:path gradientshapeok="t" o:connecttype="rect"/>
+              </v:shapetype>
+              <v:shape id="Textruta 2" o:spid="_x0000_s1027" type="#_x0000_t202" style="position:absolute;margin-left:213.15pt;margin-top:474.3pt;width:155.2pt;height:41.85pt;z-index:-251611136;visibility:visible;mso-wrap-style:square;mso-width-percent:0;mso-height-percent:0;mso-wrap-distance-left:9pt;mso-wrap-distance-top:0;mso-wrap-distance-right:9pt;mso-wrap-distance-bottom:0;mso-position-horizontal:absolute;mso-position-horizontal-relative:text;mso-position-vertical:absolute;mso-position-vertical-relative:text;mso-width-percent:0;mso-height-percent:0;mso-width-relative:margin;mso-height-relative:margin;v-text-anchor:top" o:gfxdata="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" strokecolor="white [3212]">
+                <v:textbox>
+                  <w:txbxContent>
+                    <w:p>
+                      <w:pPr>
+                        <w:rPr>
+                          <w:i/>
+                          <w:sz w:val="22"/>
+                          <w:szCs w:val="22"/>
+                        </w:rPr>
+                      </w:pPr>
+                      <w:proofErr w:type="spellStart"/>
+                      <w:r>
+                        <w:rPr>
+                          <w:i/>
+                          <w:sz w:val="22"/>
+                          <w:szCs w:val="22"/>
+                        </w:rPr>
+                        <w:t>Figur</w:t>
+                      </w:r>
+                      <w:r>
+                        <w:rPr>
+                          <w:i/>
+                          <w:sz w:val="22"/>
+                          <w:szCs w:val="22"/>
+                        </w:rPr>
+                        <w:t>e</w:t>
+                      </w:r>
+                      <w:proofErr w:type="spellEnd"/>
+                      <w:r>
+                        <w:rPr>
+                          <w:i/>
+                          <w:sz w:val="22"/>
+                          <w:szCs w:val="22"/>
+                        </w:rPr>
+                        <w:t xml:space="preserve"> </w:t>
+                      </w:r>
+                      <w:r>
+                        <w:rPr>
+                          <w:i/>
+                          <w:sz w:val="22"/>
+                          <w:szCs w:val="22"/>
+                        </w:rPr>
+                        <w:t>5</w:t>
+                      </w:r>
+                      <w:r>
+                        <w:rPr>
+                          <w:i/>
+                          <w:sz w:val="22"/>
+                          <w:szCs w:val="22"/>
+                        </w:rPr>
+                        <w:t xml:space="preserve"> </w:t>
+                      </w:r>
+                      <w:r>
+                        <w:rPr>
+                          <w:i/>
+                          <w:sz w:val="22"/>
+                          <w:szCs w:val="22"/>
+                        </w:rPr>
+                        <w:t>–</w:t>
+                      </w:r>
+                      <w:r>
+                        <w:rPr>
+                          <w:i/>
+                          <w:sz w:val="22"/>
+                          <w:szCs w:val="22"/>
+                        </w:rPr>
+                        <w:t xml:space="preserve"> </w:t>
+                      </w:r>
+                      <w:proofErr w:type="spellStart"/>
+                      <w:r>
+                        <w:rPr>
+                          <w:i/>
+                          <w:sz w:val="22"/>
+                          <w:szCs w:val="22"/>
+                        </w:rPr>
+                        <w:t>Option</w:t>
+                      </w:r>
+                      <w:r>
+                        <w:rPr>
+                          <w:i/>
+                          <w:sz w:val="22"/>
+                          <w:szCs w:val="22"/>
+                        </w:rPr>
+                        <w:t>Screen</w:t>
+                      </w:r>
+                      <w:proofErr w:type="spellEnd"/>
+                      <w:r>
+                        <w:rPr>
+                          <w:i/>
+                          <w:sz w:val="22"/>
+                          <w:szCs w:val="22"/>
+                        </w:rPr>
+                        <w:t xml:space="preserve"> -</w:t>
+                      </w:r>
+                      <w:proofErr w:type="spellStart"/>
+                      <w:r>
+                        <w:rPr>
+                          <w:i/>
+                          <w:sz w:val="22"/>
+                          <w:szCs w:val="22"/>
+                        </w:rPr>
+                        <w:t>grayscale</w:t>
+                      </w:r>
+                      <w:proofErr w:type="spellEnd"/>
+                    </w:p>
+                    <w:p/>
+                  </w:txbxContent>
+                </v:textbox>
+                <w10:wrap type="tight"/>
+              </v:shape>
+            </w:pict>
+          </mc:Fallback>
+        </mc:AlternateContent>
+      </w:r>
+      <w:r>
+        <w:rPr>
+          <w:b/>
+          <w:bCs/>
+          <w:noProof/>
+          <w:sz w:val="32"/>
+          <w:szCs w:val="32"/>
+          <w:lang w:eastAsia="sv-SE" w:bidi="ar-SA"/>
+        </w:rPr>
+        <mc:AlternateContent>
+          <mc:Choice Requires="wps">
+            <w:drawing>
+              <wp:anchor distT="0" distB="0" distL="114300" distR="114300" simplePos="0" relativeHeight="251703296" behindDoc="1" locked="0" layoutInCell="1" allowOverlap="1" wp14:anchorId="7B43BBFE" wp14:editId="709004DE">
+                <wp:simplePos x="0" y="0"/>
+                <wp:positionH relativeFrom="column">
+                  <wp:posOffset>328295</wp:posOffset>
+                </wp:positionH>
+                <wp:positionV relativeFrom="paragraph">
+                  <wp:posOffset>6025515</wp:posOffset>
+                </wp:positionV>
+                <wp:extent cx="1971040" cy="248920"/>
+                <wp:effectExtent l="0" t="0" r="10160" b="17780"/>
+                <wp:wrapTight wrapText="bothSides">
+                  <wp:wrapPolygon edited="0">
+                    <wp:start x="0" y="0"/>
+                    <wp:lineTo x="0" y="21490"/>
+                    <wp:lineTo x="21503" y="21490"/>
+                    <wp:lineTo x="21503" y="0"/>
+                    <wp:lineTo x="0" y="0"/>
+                  </wp:wrapPolygon>
+                </wp:wrapTight>
+                <wp:docPr id="9" name="Textruta 2"/>
+                <wp:cNvGraphicFramePr>
+                  <a:graphicFrameLocks xmlns:a="http://schemas.openxmlformats.org/drawingml/2006/main"/>
+                </wp:cNvGraphicFramePr>
+                <a:graphic xmlns:a="http://schemas.openxmlformats.org/drawingml/2006/main">
+                  <a:graphicData uri="http://schemas.microsoft.com/office/word/2010/wordprocessingShape">
+                    <wps:wsp>
+                      <wps:cNvSpPr txBox="1">
+                        <a:spLocks noChangeArrowheads="1"/>
+                      </wps:cNvSpPr>
+                      <wps:spPr bwMode="auto">
+                        <a:xfrm>
+                          <a:off x="0" y="0"/>
+                          <a:ext cx="1971040" cy="248920"/>
+                        </a:xfrm>
+                        <a:prstGeom prst="rect">
+                          <a:avLst/>
+                        </a:prstGeom>
+                        <a:solidFill>
+                          <a:srgbClr val="FFFFFF"/>
+                        </a:solidFill>
+                        <a:ln w="9525">
+                          <a:solidFill>
+                            <a:schemeClr val="bg1"/>
+                          </a:solidFill>
+                          <a:miter lim="800000"/>
+                          <a:headEnd/>
+                          <a:tailEnd/>
+                        </a:ln>
+                      </wps:spPr>
+                      <wps:txbx>
+                        <w:txbxContent>
+                          <w:p>
+                            <w:pPr>
+                              <w:rPr>
+                                <w:i/>
+                                <w:sz w:val="22"/>
+                                <w:szCs w:val="22"/>
+                              </w:rPr>
+                            </w:pPr>
+                            <w:proofErr w:type="spellStart"/>
+                            <w:r>
+                              <w:rPr>
+                                <w:i/>
+                                <w:sz w:val="22"/>
+                                <w:szCs w:val="22"/>
+                              </w:rPr>
+                              <w:t>Figur</w:t>
+                            </w:r>
+                            <w:r>
+                              <w:rPr>
+                                <w:i/>
+                                <w:sz w:val="22"/>
+                                <w:szCs w:val="22"/>
+                              </w:rPr>
+                              <w:t>e</w:t>
+                            </w:r>
+                            <w:proofErr w:type="spellEnd"/>
+                            <w:r>
+                              <w:rPr>
+                                <w:i/>
+                                <w:sz w:val="22"/>
+                                <w:szCs w:val="22"/>
+                              </w:rPr>
+                              <w:t xml:space="preserve"> </w:t>
+                            </w:r>
+                            <w:r>
+                              <w:rPr>
+                                <w:i/>
+                                <w:sz w:val="22"/>
+                                <w:szCs w:val="22"/>
+                              </w:rPr>
+                              <w:t>5</w:t>
+                            </w:r>
+                            <w:r>
+                              <w:rPr>
+                                <w:i/>
+                                <w:sz w:val="22"/>
+                                <w:szCs w:val="22"/>
+                              </w:rPr>
+                              <w:t xml:space="preserve"> </w:t>
+                            </w:r>
+                            <w:r>
+                              <w:rPr>
+                                <w:i/>
+                                <w:sz w:val="22"/>
+                                <w:szCs w:val="22"/>
+                              </w:rPr>
+                              <w:t xml:space="preserve">- </w:t>
+                            </w:r>
+                            <w:proofErr w:type="spellStart"/>
+                            <w:r>
+                              <w:rPr>
+                                <w:i/>
+                                <w:sz w:val="22"/>
+                                <w:szCs w:val="22"/>
+                              </w:rPr>
+                              <w:t>Option</w:t>
+                            </w:r>
+                            <w:r>
+                              <w:rPr>
+                                <w:i/>
+                                <w:sz w:val="22"/>
+                                <w:szCs w:val="22"/>
+                              </w:rPr>
+                              <w:t>Screen</w:t>
+                            </w:r>
+                            <w:proofErr w:type="spellEnd"/>
+                          </w:p>
+                          <w:p/>
+                        </w:txbxContent>
+                      </wps:txbx>
+                      <wps:bodyPr rot="0" vert="horz" wrap="square" lIns="91440" tIns="45720" rIns="91440" bIns="45720" anchor="t" anchorCtr="0">
+                        <a:noAutofit/>
+                      </wps:bodyPr>
+                    </wps:wsp>
+                  </a:graphicData>
+                </a:graphic>
+                <wp14:sizeRelH relativeFrom="margin">
+                  <wp14:pctWidth>0</wp14:pctWidth>
+                </wp14:sizeRelH>
+                <wp14:sizeRelV relativeFrom="margin">
+                  <wp14:pctHeight>0</wp14:pctHeight>
+                </wp14:sizeRelV>
+              </wp:anchor>
+            </w:drawing>
+          </mc:Choice>
+          <mc:Fallback>
+            <w:pict>
+              <v:shape id="_x0000_s1028" type="#_x0000_t202" style="position:absolute;margin-left:25.85pt;margin-top:474.45pt;width:155.2pt;height:19.6pt;z-index:-251613184;visibility:visible;mso-wrap-style:square;mso-width-percent:0;mso-height-percent:0;mso-wrap-distance-left:9pt;mso-wrap-distance-top:0;mso-wrap-distance-right:9pt;mso-wrap-distance-bottom:0;mso-position-horizontal:absolute;mso-position-horizontal-relative:text;mso-position-vertical:absolute;mso-position-vertical-relative:text;mso-width-percent:0;mso-height-percent:0;mso-width-relative:margin;mso-height-relative:margin;v-text-anchor:top" o:gfxdata="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" strokecolor="white [3212]">
+                <v:textbox>
+                  <w:txbxContent>
+                    <w:p>
+                      <w:pPr>
+                        <w:rPr>
+                          <w:i/>
+                          <w:sz w:val="22"/>
+                          <w:szCs w:val="22"/>
+                        </w:rPr>
+                      </w:pPr>
+                      <w:proofErr w:type="spellStart"/>
+                      <w:r>
+                        <w:rPr>
+                          <w:i/>
+                          <w:sz w:val="22"/>
+                          <w:szCs w:val="22"/>
+                        </w:rPr>
+                        <w:t>Figur</w:t>
+                      </w:r>
+                      <w:r>
+                        <w:rPr>
+                          <w:i/>
+                          <w:sz w:val="22"/>
+                          <w:szCs w:val="22"/>
+                        </w:rPr>
+                        <w:t>e</w:t>
+                      </w:r>
+                      <w:proofErr w:type="spellEnd"/>
+                      <w:r>
+                        <w:rPr>
+                          <w:i/>
+                          <w:sz w:val="22"/>
+                          <w:szCs w:val="22"/>
+                        </w:rPr>
+                        <w:t xml:space="preserve"> </w:t>
+                      </w:r>
+                      <w:r>
+                        <w:rPr>
+                          <w:i/>
+                          <w:sz w:val="22"/>
+                          <w:szCs w:val="22"/>
+                        </w:rPr>
+                        <w:t>5</w:t>
+                      </w:r>
+                      <w:r>
+                        <w:rPr>
+                          <w:i/>
+                          <w:sz w:val="22"/>
+                          <w:szCs w:val="22"/>
+                        </w:rPr>
+                        <w:t xml:space="preserve"> </w:t>
+                      </w:r>
+                      <w:r>
+                        <w:rPr>
+                          <w:i/>
+                          <w:sz w:val="22"/>
+                          <w:szCs w:val="22"/>
+                        </w:rPr>
+                        <w:t xml:space="preserve">- </w:t>
+                      </w:r>
+                      <w:proofErr w:type="spellStart"/>
+                      <w:r>
+                        <w:rPr>
+                          <w:i/>
+                          <w:sz w:val="22"/>
+                          <w:szCs w:val="22"/>
+                        </w:rPr>
+                        <w:t>Option</w:t>
+                      </w:r>
+                      <w:r>
+                        <w:rPr>
+                          <w:i/>
+                          <w:sz w:val="22"/>
+                          <w:szCs w:val="22"/>
+                        </w:rPr>
+                        <w:t>Screen</w:t>
+                      </w:r>
+                      <w:proofErr w:type="spellEnd"/>
+                    </w:p>
+                    <w:p/>
+                  </w:txbxContent>
+                </v:textbox>
+                <w10:wrap type="tight"/>
+              </v:shape>
+            </w:pict>
+          </mc:Fallback>
+        </mc:AlternateContent>
+      </w:r>
+      <w:r>
+        <w:rPr>
+          <w:bCs/>
+          <w:noProof/>
+          <w:sz w:val="32"/>
+          <w:szCs w:val="32"/>
+          <w:lang w:eastAsia="sv-SE" w:bidi="ar-SA"/>
+        </w:rPr>
+        <w:drawing>
+          <wp:anchor distT="0" distB="0" distL="114300" distR="114300" simplePos="0" relativeHeight="251701248" behindDoc="1" locked="0" layoutInCell="1" allowOverlap="1" wp14:anchorId="7F5092A1" wp14:editId="51163781">
+            <wp:simplePos x="0" y="0"/>
+            <wp:positionH relativeFrom="column">
+              <wp:posOffset>2705735</wp:posOffset>
+            </wp:positionH>
+            <wp:positionV relativeFrom="paragraph">
+              <wp:posOffset>2990850</wp:posOffset>
+            </wp:positionV>
+            <wp:extent cx="1823085" cy="3040380"/>
+            <wp:effectExtent l="0" t="0" r="5715" b="7620"/>
+            <wp:wrapTight wrapText="bothSides">
+              <wp:wrapPolygon edited="0">
+                <wp:start x="0" y="0"/>
+                <wp:lineTo x="0" y="21519"/>
+                <wp:lineTo x="21442" y="21519"/>
+                <wp:lineTo x="21442" y="0"/>
+                <wp:lineTo x="0" y="0"/>
+              </wp:wrapPolygon>
+            </wp:wrapTight>
+            <wp:docPr id="7" name="Bildobjekt 7" descr="C:\Users\Osten\Pictures\optiongrayscale.png"/>
+            <wp:cNvGraphicFramePr>
+              <a:graphicFrameLocks xmlns:a="http://schemas.openxmlformats.org/drawingml/2006/main" noChangeAspect="1"/>
+            </wp:cNvGraphicFramePr>
+            <a:graphic xmlns:a="http://schemas.openxmlformats.org/drawingml/2006/main">
+              <a:graphicData uri="http://schemas.openxmlformats.org/drawingml/2006/picture">
+                <pic:pic xmlns:pic="http://schemas.openxmlformats.org/drawingml/2006/picture">
+                  <pic:nvPicPr>
+                    <pic:cNvPr id="0" name="Picture 2" descr="C:\Users\Osten\Pictures\optiongrayscale.png"/>
+                    <pic:cNvPicPr>
+                      <a:picLocks noChangeAspect="1" noChangeArrowheads="1"/>
+                    </pic:cNvPicPr>
+                  </pic:nvPicPr>
+                  <pic:blipFill>
+                    <a:blip r:embed="rId10" cstate="print">
+                      <a:extLst>
+                        <a:ext uri="{28A0092B-C50C-407E-A947-70E740481C1C}">
+                          <a14:useLocalDpi xmlns:a14="http://schemas.microsoft.com/office/drawing/2010/main" val="0"/>
+                        </a:ext>
+                      </a:extLst>
+                    </a:blip>
+                    <a:srcRect/>
+                    <a:stretch>
+                      <a:fillRect/>
+                    </a:stretch>
+                  </pic:blipFill>
+                  <pic:spPr bwMode="auto">
+                    <a:xfrm>
+                      <a:off x="0" y="0"/>
+                      <a:ext cx="1823085" cy="3040380"/>
+                    </a:xfrm>
+                    <a:prstGeom prst="rect">
+                      <a:avLst/>
+                    </a:prstGeom>
+                    <a:noFill/>
+                    <a:ln>
+                      <a:noFill/>
+                    </a:ln>
+                  </pic:spPr>
+                </pic:pic>
+              </a:graphicData>
+            </a:graphic>
+            <wp14:sizeRelH relativeFrom="page">
+              <wp14:pctWidth>0</wp14:pctWidth>
+            </wp14:sizeRelH>
+            <wp14:sizeRelV relativeFrom="page">
+              <wp14:pctHeight>0</wp14:pctHeight>
+            </wp14:sizeRelV>
+          </wp:anchor>
+        </w:drawing>
+      </w:r>
+      <w:r>
+        <w:rPr>
+          <w:bCs/>
+          <w:noProof/>
+          <w:sz w:val="32"/>
+          <w:szCs w:val="32"/>
+          <w:lang w:eastAsia="sv-SE" w:bidi="ar-SA"/>
+        </w:rPr>
+        <w:drawing>
+          <wp:anchor distT="0" distB="0" distL="114300" distR="114300" simplePos="0" relativeHeight="251700224" behindDoc="1" locked="0" layoutInCell="1" allowOverlap="1" wp14:anchorId="7715094B" wp14:editId="7D127BA0">
+            <wp:simplePos x="0" y="0"/>
+            <wp:positionH relativeFrom="column">
+              <wp:posOffset>324485</wp:posOffset>
+            </wp:positionH>
+            <wp:positionV relativeFrom="paragraph">
+              <wp:posOffset>2982595</wp:posOffset>
+            </wp:positionV>
+            <wp:extent cx="1823085" cy="3040380"/>
+            <wp:effectExtent l="0" t="0" r="5715" b="7620"/>
+            <wp:wrapTight wrapText="bothSides">
+              <wp:wrapPolygon edited="0">
+                <wp:start x="0" y="0"/>
+                <wp:lineTo x="0" y="21519"/>
+                <wp:lineTo x="21442" y="21519"/>
+                <wp:lineTo x="21442" y="0"/>
+                <wp:lineTo x="0" y="0"/>
+              </wp:wrapPolygon>
+            </wp:wrapTight>
+            <wp:docPr id="6" name="Bildobjekt 6" descr="C:\Users\Osten\Pictures\optionscreen.png"/>
+            <wp:cNvGraphicFramePr>
+              <a:graphicFrameLocks xmlns:a="http://schemas.openxmlformats.org/drawingml/2006/main" noChangeAspect="1"/>
+            </wp:cNvGraphicFramePr>
+            <a:graphic xmlns:a="http://schemas.openxmlformats.org/drawingml/2006/main">
+              <a:graphicData uri="http://schemas.openxmlformats.org/drawingml/2006/picture">
+                <pic:pic xmlns:pic="http://schemas.openxmlformats.org/drawingml/2006/picture">
+                  <pic:nvPicPr>
+                    <pic:cNvPr id="0" name="Picture 1" descr="C:\Users\Osten\Pictures\optionscreen.png"/>
+                    <pic:cNvPicPr>
+                      <a:picLocks noChangeAspect="1" noChangeArrowheads="1"/>
+                    </pic:cNvPicPr>
+                  </pic:nvPicPr>
+                  <pic:blipFill>
+                    <a:blip r:embed="rId11" cstate="print">
+                      <a:extLst>
+                        <a:ext uri="{28A0092B-C50C-407E-A947-70E740481C1C}">
+                          <a14:useLocalDpi xmlns:a14="http://schemas.microsoft.com/office/drawing/2010/main" val="0"/>
+                        </a:ext>
+                      </a:extLst>
+                    </a:blip>
+                    <a:srcRect/>
+                    <a:stretch>
+                      <a:fillRect/>
+                    </a:stretch>
+                  </pic:blipFill>
+                  <pic:spPr bwMode="auto">
+                    <a:xfrm>
+                      <a:off x="0" y="0"/>
+                      <a:ext cx="1823085" cy="3040380"/>
+                    </a:xfrm>
+                    <a:prstGeom prst="rect">
+                      <a:avLst/>
+                    </a:prstGeom>
+                    <a:noFill/>
+                    <a:ln>
+                      <a:noFill/>
+                    </a:ln>
+                  </pic:spPr>
+                </pic:pic>
+              </a:graphicData>
+            </a:graphic>
+            <wp14:sizeRelH relativeFrom="page">
+              <wp14:pctWidth>0</wp14:pctWidth>
+            </wp14:sizeRelH>
+            <wp14:sizeRelV relativeFrom="page">
+              <wp14:pctHeight>0</wp14:pctHeight>
+            </wp14:sizeRelV>
+          </wp:anchor>
+        </w:drawing>
+      </w:r>
+      <w:r>
+        <w:rPr>
+          <w:b/>
+          <w:bCs/>
+          <w:noProof/>
+          <w:sz w:val="32"/>
+          <w:szCs w:val="32"/>
+          <w:lang w:eastAsia="sv-SE" w:bidi="ar-SA"/>
+        </w:rPr>
+        <mc:AlternateContent>
+          <mc:Choice Requires="wps">
+            <w:drawing>
+              <wp:anchor distT="0" distB="0" distL="114300" distR="114300" simplePos="0" relativeHeight="251699200" behindDoc="1" locked="0" layoutInCell="1" allowOverlap="1" wp14:anchorId="4E5AC088" wp14:editId="0A98F8DA">
+                <wp:simplePos x="0" y="0"/>
+                <wp:positionH relativeFrom="column">
+                  <wp:posOffset>-2084705</wp:posOffset>
                 </wp:positionH>
                 <wp:positionV relativeFrom="paragraph">
                   <wp:posOffset>6011545</wp:posOffset>
@@ -5806,15 +9142,7 @@
                                 <w:sz w:val="22"/>
                                 <w:szCs w:val="22"/>
                               </w:rPr>
-                              <w:t>-</w:t>
-                            </w:r>
-                            <w:r>
-                              <w:rPr>
-                                <w:i/>
-                                <w:sz w:val="22"/>
-                                <w:szCs w:val="22"/>
-                              </w:rPr>
-                              <w:t xml:space="preserve"> </w:t>
+                              <w:t xml:space="preserve">- </w:t>
                             </w:r>
                             <w:proofErr w:type="spellStart"/>
                             <w:r>
@@ -5855,7 +9183,7 @@
           </mc:Choice>
           <mc:Fallback>
             <w:pict>
-              <v:shape id="Textruta 2" o:spid="_x0000_s1027" type="#_x0000_t202" style="position:absolute;margin-left:-151.25pt;margin-top:473.35pt;width:155.2pt;height:19.6pt;z-index:-251617280;visibility:visible;mso-wrap-style:square;mso-width-percent:0;mso-height-percent:0;mso-wrap-distance-left:9pt;mso-wrap-distance-top:0;mso-wrap-distance-right:9pt;mso-wrap-distance-bottom:0;mso-position-horizontal:absolute;mso-position-horizontal-relative:text;mso-position-vertical:absolute;mso-position-vertical-relative:text;mso-width-percent:0;mso-height-percent:0;mso-width-relative:margin;mso-height-relative:margin;v-text-anchor:top" o:gfxdata="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" strokecolor="white [3212]">
+              <v:shape id="_x0000_s1029" type="#_x0000_t202" style="position:absolute;margin-left:-164.15pt;margin-top:473.35pt;width:155.2pt;height:19.6pt;z-index:-251617280;visibility:visible;mso-wrap-style:square;mso-width-percent:0;mso-height-percent:0;mso-wrap-distance-left:9pt;mso-wrap-distance-top:0;mso-wrap-distance-right:9pt;mso-wrap-distance-bottom:0;mso-position-horizontal:absolute;mso-position-horizontal-relative:text;mso-position-vertical:absolute;mso-position-vertical-relative:text;mso-width-percent:0;mso-height-percent:0;mso-width-relative:margin;mso-height-relative:margin;v-text-anchor:top" o:gfxdata="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" strokecolor="white [3212]">
                 <v:textbox>
                   <w:txbxContent>
                     <w:p>
@@ -5914,15 +9242,7 @@
                           <w:sz w:val="22"/>
                           <w:szCs w:val="22"/>
                         </w:rPr>
-                        <w:t>-</w:t>
-                      </w:r>
-                      <w:r>
-                        <w:rPr>
-                          <w:i/>
-                          <w:sz w:val="22"/>
-                          <w:szCs w:val="22"/>
-                        </w:rPr>
-                        <w:t xml:space="preserve"> </w:t>
+                        <w:t xml:space="preserve">- </w:t>
                       </w:r>
                       <w:proofErr w:type="spellStart"/>
                       <w:r>
@@ -5954,17 +9274,95 @@
       </w:r>
       <w:r>
         <w:rPr>
-          <w:b/>
-          <w:bCs/>
           <w:noProof/>
           <w:sz w:val="32"/>
           <w:szCs w:val="32"/>
-          <w:lang w:val="en-US"/>
+          <w:lang w:eastAsia="sv-SE" w:bidi="ar-SA"/>
+        </w:rPr>
+        <w:drawing>
+          <wp:anchor distT="0" distB="0" distL="114300" distR="114300" simplePos="0" relativeHeight="251679744" behindDoc="1" locked="0" layoutInCell="1" allowOverlap="1" wp14:anchorId="0878C95C" wp14:editId="1CD17251">
+            <wp:simplePos x="0" y="0"/>
+            <wp:positionH relativeFrom="column">
+              <wp:posOffset>-1924685</wp:posOffset>
+            </wp:positionH>
+            <wp:positionV relativeFrom="paragraph">
+              <wp:posOffset>2985135</wp:posOffset>
+            </wp:positionV>
+            <wp:extent cx="1817370" cy="3028950"/>
+            <wp:effectExtent l="0" t="0" r="0" b="0"/>
+            <wp:wrapTight wrapText="bothSides">
+              <wp:wrapPolygon edited="0">
+                <wp:start x="0" y="0"/>
+                <wp:lineTo x="0" y="21464"/>
+                <wp:lineTo x="21283" y="21464"/>
+                <wp:lineTo x="21283" y="0"/>
+                <wp:lineTo x="0" y="0"/>
+              </wp:wrapPolygon>
+            </wp:wrapTight>
+            <wp:docPr id="20" name="Bildobjekt 20" descr="C:\Users\Osten\Pictures\convertedpicscreen.png"/>
+            <wp:cNvGraphicFramePr>
+              <a:graphicFrameLocks xmlns:a="http://schemas.openxmlformats.org/drawingml/2006/main" noChangeAspect="1"/>
+            </wp:cNvGraphicFramePr>
+            <a:graphic xmlns:a="http://schemas.openxmlformats.org/drawingml/2006/main">
+              <a:graphicData uri="http://schemas.openxmlformats.org/drawingml/2006/picture">
+                <pic:pic xmlns:pic="http://schemas.openxmlformats.org/drawingml/2006/picture">
+                  <pic:nvPicPr>
+                    <pic:cNvPr id="0" name="Picture 5" descr="C:\Users\Osten\Pictures\convertedpicscreen.png"/>
+                    <pic:cNvPicPr>
+                      <a:picLocks noChangeAspect="1" noChangeArrowheads="1"/>
+                    </pic:cNvPicPr>
+                  </pic:nvPicPr>
+                  <pic:blipFill>
+                    <a:blip r:embed="rId12" cstate="print">
+                      <a:extLst>
+                        <a:ext uri="{28A0092B-C50C-407E-A947-70E740481C1C}">
+                          <a14:useLocalDpi xmlns:a14="http://schemas.microsoft.com/office/drawing/2010/main" val="0"/>
+                        </a:ext>
+                      </a:extLst>
+                    </a:blip>
+                    <a:srcRect/>
+                    <a:stretch>
+                      <a:fillRect/>
+                    </a:stretch>
+                  </pic:blipFill>
+                  <pic:spPr bwMode="auto">
+                    <a:xfrm>
+                      <a:off x="0" y="0"/>
+                      <a:ext cx="1817370" cy="3028950"/>
+                    </a:xfrm>
+                    <a:prstGeom prst="rect">
+                      <a:avLst/>
+                    </a:prstGeom>
+                    <a:noFill/>
+                    <a:ln>
+                      <a:noFill/>
+                    </a:ln>
+                  </pic:spPr>
+                </pic:pic>
+              </a:graphicData>
+            </a:graphic>
+            <wp14:sizeRelH relativeFrom="page">
+              <wp14:pctWidth>0</wp14:pctWidth>
+            </wp14:sizeRelH>
+            <wp14:sizeRelV relativeFrom="page">
+              <wp14:pctHeight>0</wp14:pctHeight>
+            </wp14:sizeRelV>
+          </wp:anchor>
+        </w:drawing>
+      </w:r>
+      <w:r>
+        <w:rPr>
+          <w:b/>
+          <w:bCs/>
+          <w:noProof/>
+          <w:sz w:val="32"/>
+          <w:szCs w:val="32"/>
+          <w:lang w:eastAsia="sv-SE" w:bidi="ar-SA"/>
         </w:rPr>
         <mc:AlternateContent>
           <mc:Choice Requires="wps">
             <w:drawing>
-              <wp:anchor distT="0" distB="0" distL="114300" distR="114300" simplePos="0" relativeHeight="251697152" behindDoc="1" locked="0" layoutInCell="1" allowOverlap="1" wp14:anchorId="083B88AC" wp14:editId="6EF6E5DB">
+              <wp:anchor distT="0" distB="0" distL="114300" distR="114300" simplePos="0" relativeHeight="251697152" behindDoc="1" locked="0" layoutInCell="1" allowOverlap="1" wp14:anchorId="269F3330" wp14:editId="447B8EE8">
                 <wp:simplePos x="0" y="0"/>
                 <wp:positionH relativeFrom="column">
                   <wp:posOffset>2612390</wp:posOffset>
@@ -6192,12 +9590,12 @@
           <w:noProof/>
           <w:sz w:val="32"/>
           <w:szCs w:val="32"/>
-          <w:lang w:val="en-US"/>
+          <w:lang w:eastAsia="sv-SE" w:bidi="ar-SA"/>
         </w:rPr>
         <mc:AlternateContent>
           <mc:Choice Requires="wps">
             <w:drawing>
-              <wp:anchor distT="0" distB="0" distL="114300" distR="114300" simplePos="0" relativeHeight="251681792" behindDoc="1" locked="0" layoutInCell="1" allowOverlap="1" wp14:anchorId="10DCE551" wp14:editId="0556177E">
+              <wp:anchor distT="0" distB="0" distL="114300" distR="114300" simplePos="0" relativeHeight="251681792" behindDoc="1" locked="0" layoutInCell="1" allowOverlap="1" wp14:anchorId="53262549" wp14:editId="79713489">
                 <wp:simplePos x="0" y="0"/>
                 <wp:positionH relativeFrom="column">
                   <wp:posOffset>-1925955</wp:posOffset>
@@ -6377,12 +9775,12 @@
           <w:noProof/>
           <w:sz w:val="32"/>
           <w:szCs w:val="32"/>
-          <w:lang w:val="en-US"/>
+          <w:lang w:eastAsia="sv-SE" w:bidi="ar-SA"/>
         </w:rPr>
         <mc:AlternateContent>
           <mc:Choice Requires="wps">
             <w:drawing>
-              <wp:anchor distT="0" distB="0" distL="114300" distR="114300" simplePos="0" relativeHeight="251695104" behindDoc="1" locked="0" layoutInCell="1" allowOverlap="1" wp14:anchorId="0CC88027" wp14:editId="02E902A8">
+              <wp:anchor distT="0" distB="0" distL="114300" distR="114300" simplePos="0" relativeHeight="251695104" behindDoc="1" locked="0" layoutInCell="1" allowOverlap="1" wp14:anchorId="06F975DE" wp14:editId="2B2B7022">
                 <wp:simplePos x="0" y="0"/>
                 <wp:positionH relativeFrom="column">
                   <wp:posOffset>323215</wp:posOffset>
@@ -6530,7 +9928,7 @@
           </mc:Choice>
           <mc:Fallback>
             <w:pict>
-              <v:shape id="_x0000_s1030" type="#_x0000_t202" style="position:absolute;margin-left:25.45pt;margin-top:143.25pt;width:140pt;height:18.75pt;z-index:-251621376;visibility:visible;mso-wrap-style:square;mso-width-percent:0;mso-height-percent:0;mso-wrap-distance-left:9pt;mso-wrap-distance-top:0;mso-wrap-distance-right:9pt;mso-wrap-distance-bottom:0;mso-position-horizontal:absolute;mso-position-horizontal-relative:text;mso-position-vertical:absolute;mso-position-vertical-relative:text;mso-width-percent:0;mso-height-percent:0;mso-width-relative:margin;mso-height-relative:margin;v-text-anchor:top" o:gfxdata="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" strokecolor="white [3212]">
+              <v:shape id="_x0000_s1032" type="#_x0000_t202" style="position:absolute;margin-left:25.45pt;margin-top:143.25pt;width:140pt;height:18.75pt;z-index:-251621376;visibility:visible;mso-wrap-style:square;mso-width-percent:0;mso-height-percent:0;mso-wrap-distance-left:9pt;mso-wrap-distance-top:0;mso-wrap-distance-right:9pt;mso-wrap-distance-bottom:0;mso-position-horizontal:absolute;mso-position-horizontal-relative:text;mso-position-vertical:absolute;mso-position-vertical-relative:text;mso-width-percent:0;mso-height-percent:0;mso-width-relative:margin;mso-height-relative:margin;v-text-anchor:top" o:gfxdata="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" strokecolor="white [3212]">
                 <v:textbox>
                   <w:txbxContent>
                     <w:p>
@@ -6618,84 +10016,6 @@
             </w:pict>
           </mc:Fallback>
         </mc:AlternateContent>
-      </w:r>
-      <w:r>
-        <w:rPr>
-          <w:noProof/>
-          <w:sz w:val="32"/>
-          <w:szCs w:val="32"/>
-          <w:lang w:eastAsia="sv-SE" w:bidi="ar-SA"/>
-        </w:rPr>
-        <w:drawing>
-          <wp:anchor distT="0" distB="0" distL="114300" distR="114300" simplePos="0" relativeHeight="251679744" behindDoc="1" locked="0" layoutInCell="1" allowOverlap="1" wp14:anchorId="4E26F6CF" wp14:editId="47D754F1">
-            <wp:simplePos x="0" y="0"/>
-            <wp:positionH relativeFrom="column">
-              <wp:posOffset>-1923415</wp:posOffset>
-            </wp:positionH>
-            <wp:positionV relativeFrom="paragraph">
-              <wp:posOffset>2992120</wp:posOffset>
-            </wp:positionV>
-            <wp:extent cx="1817370" cy="3028950"/>
-            <wp:effectExtent l="0" t="0" r="0" b="0"/>
-            <wp:wrapTight wrapText="bothSides">
-              <wp:wrapPolygon edited="0">
-                <wp:start x="0" y="0"/>
-                <wp:lineTo x="0" y="21464"/>
-                <wp:lineTo x="21283" y="21464"/>
-                <wp:lineTo x="21283" y="0"/>
-                <wp:lineTo x="0" y="0"/>
-              </wp:wrapPolygon>
-            </wp:wrapTight>
-            <wp:docPr id="20" name="Bildobjekt 20" descr="C:\Users\Osten\Pictures\convertedpicscreen.png"/>
-            <wp:cNvGraphicFramePr>
-              <a:graphicFrameLocks xmlns:a="http://schemas.openxmlformats.org/drawingml/2006/main" noChangeAspect="1"/>
-            </wp:cNvGraphicFramePr>
-            <a:graphic xmlns:a="http://schemas.openxmlformats.org/drawingml/2006/main">
-              <a:graphicData uri="http://schemas.openxmlformats.org/drawingml/2006/picture">
-                <pic:pic xmlns:pic="http://schemas.openxmlformats.org/drawingml/2006/picture">
-                  <pic:nvPicPr>
-                    <pic:cNvPr id="0" name="Picture 5" descr="C:\Users\Osten\Pictures\convertedpicscreen.png"/>
-                    <pic:cNvPicPr>
-                      <a:picLocks noChangeAspect="1" noChangeArrowheads="1"/>
-                    </pic:cNvPicPr>
-                  </pic:nvPicPr>
-                  <pic:blipFill>
-                    <a:blip r:embed="rId10" cstate="print">
-                      <a:extLst>
-                        <a:ext uri="{28A0092B-C50C-407E-A947-70E740481C1C}">
-                          <a14:useLocalDpi xmlns:a14="http://schemas.microsoft.com/office/drawing/2010/main" val="0"/>
-                        </a:ext>
-                      </a:extLst>
-                    </a:blip>
-                    <a:srcRect/>
-                    <a:stretch>
-                      <a:fillRect/>
-                    </a:stretch>
-                  </pic:blipFill>
-                  <pic:spPr bwMode="auto">
-                    <a:xfrm>
-                      <a:off x="0" y="0"/>
-                      <a:ext cx="1817370" cy="3028950"/>
-                    </a:xfrm>
-                    <a:prstGeom prst="rect">
-                      <a:avLst/>
-                    </a:prstGeom>
-                    <a:noFill/>
-                    <a:ln>
-                      <a:noFill/>
-                    </a:ln>
-                  </pic:spPr>
-                </pic:pic>
-              </a:graphicData>
-            </a:graphic>
-            <wp14:sizeRelH relativeFrom="page">
-              <wp14:pctWidth>0</wp14:pctWidth>
-            </wp14:sizeRelH>
-            <wp14:sizeRelV relativeFrom="page">
-              <wp14:pctHeight>0</wp14:pctHeight>
-            </wp14:sizeRelV>
-          </wp:anchor>
-        </w:drawing>
       </w:r>
     </w:p>
     <w:sectPr>

</xml_diff>

<commit_message>
removed a picture in the manual tests
</commit_message>
<xml_diff>
--- a/doc/Working sets/Manual tests.docx
+++ b/doc/Working sets/Manual tests.docx
@@ -5499,60 +5499,143 @@
           <w:szCs w:val="32"/>
           <w:lang w:val="en-US"/>
         </w:rPr>
+        <w:t xml:space="preserve">  and</w:t>
+      </w:r>
+      <w:proofErr w:type="gramEnd"/>
+      <w:r>
+        <w:rPr>
+          <w:sz w:val="32"/>
+          <w:szCs w:val="32"/>
+          <w:lang w:val="en-US"/>
+        </w:rPr>
+        <w:t xml:space="preserve"> make sure that it converts the </w:t>
+      </w:r>
+      <w:r>
+        <w:rPr>
+          <w:sz w:val="32"/>
+          <w:szCs w:val="32"/>
+          <w:lang w:val="en-US"/>
+        </w:rPr>
+        <w:t>picture to grayscale.</w:t>
+      </w:r>
+    </w:p>
+    <w:p>
+      <w:pPr>
+        <w:rPr>
+          <w:bCs/>
+          <w:sz w:val="32"/>
+          <w:szCs w:val="32"/>
+          <w:lang w:val="en-US"/>
+        </w:rPr>
+      </w:pPr>
+      <w:r>
+        <w:rPr>
+          <w:b/>
+          <w:bCs/>
+          <w:sz w:val="32"/>
+          <w:szCs w:val="32"/>
+          <w:lang w:val="en-US"/>
+        </w:rPr>
+        <w:t xml:space="preserve">Steps: </w:t>
+      </w:r>
+      <w:r>
+        <w:rPr>
+          <w:b/>
+          <w:bCs/>
+          <w:sz w:val="32"/>
+          <w:szCs w:val="32"/>
+          <w:lang w:val="en-US"/>
+        </w:rPr>
+        <w:br/>
+      </w:r>
+      <w:r>
+        <w:rPr>
+          <w:b/>
+          <w:bCs/>
+          <w:i/>
+          <w:sz w:val="32"/>
+          <w:szCs w:val="32"/>
+          <w:lang w:val="en-US"/>
+        </w:rPr>
+        <w:t>1.</w:t>
+      </w:r>
+      <w:r>
+        <w:rPr>
+          <w:bCs/>
+          <w:sz w:val="32"/>
+          <w:szCs w:val="32"/>
+          <w:lang w:val="en-US"/>
+        </w:rPr>
         <w:t xml:space="preserve"> </w:t>
       </w:r>
       <w:r>
         <w:rPr>
-          <w:sz w:val="32"/>
-          <w:szCs w:val="32"/>
-          <w:lang w:val="en-US"/>
-        </w:rPr>
-        <w:t xml:space="preserve"> and</w:t>
+          <w:bCs/>
+          <w:sz w:val="32"/>
+          <w:szCs w:val="32"/>
+          <w:lang w:val="en-US"/>
+        </w:rPr>
+        <w:t xml:space="preserve">Orient </w:t>
+      </w:r>
+      <w:proofErr w:type="gramStart"/>
+      <w:r>
+        <w:rPr>
+          <w:bCs/>
+          <w:sz w:val="32"/>
+          <w:szCs w:val="32"/>
+          <w:lang w:val="en-US"/>
+        </w:rPr>
+        <w:t>yourself</w:t>
       </w:r>
       <w:proofErr w:type="gramEnd"/>
       <w:r>
         <w:rPr>
-          <w:sz w:val="32"/>
-          <w:szCs w:val="32"/>
-          <w:lang w:val="en-US"/>
-        </w:rPr>
-        <w:t xml:space="preserve"> make sure that it </w:t>
-      </w:r>
-      <w:r>
-        <w:rPr>
-          <w:sz w:val="32"/>
-          <w:szCs w:val="32"/>
-          <w:lang w:val="en-US"/>
-        </w:rPr>
-        <w:t xml:space="preserve">converts the </w:t>
-      </w:r>
-      <w:r>
-        <w:rPr>
-          <w:sz w:val="32"/>
-          <w:szCs w:val="32"/>
-          <w:lang w:val="en-US"/>
-        </w:rPr>
-        <w:t>picture to grayscale.</w:t>
-      </w:r>
-    </w:p>
-    <w:p>
-      <w:pPr>
-        <w:rPr>
-          <w:bCs/>
-          <w:sz w:val="32"/>
-          <w:szCs w:val="32"/>
-          <w:lang w:val="en-US"/>
-        </w:rPr>
-      </w:pPr>
-      <w:r>
-        <w:rPr>
-          <w:b/>
-          <w:bCs/>
-          <w:sz w:val="32"/>
-          <w:szCs w:val="32"/>
-          <w:lang w:val="en-US"/>
-        </w:rPr>
-        <w:t xml:space="preserve">Steps: </w:t>
+          <w:bCs/>
+          <w:sz w:val="32"/>
+          <w:szCs w:val="32"/>
+          <w:lang w:val="en-US"/>
+        </w:rPr>
+        <w:t xml:space="preserve"> to </w:t>
+      </w:r>
+      <w:proofErr w:type="spellStart"/>
+      <w:r>
+        <w:rPr>
+          <w:bCs/>
+          <w:sz w:val="32"/>
+          <w:szCs w:val="32"/>
+          <w:lang w:val="en-US"/>
+        </w:rPr>
+        <w:t>ConvertedPicScreen</w:t>
+      </w:r>
+      <w:proofErr w:type="spellEnd"/>
+      <w:r>
+        <w:rPr>
+          <w:bCs/>
+          <w:sz w:val="32"/>
+          <w:szCs w:val="32"/>
+          <w:lang w:val="en-US"/>
+        </w:rPr>
+        <w:t xml:space="preserve"> either by taking a picture with the camera or by loading a picture from the phone and converting it to </w:t>
+      </w:r>
+      <w:proofErr w:type="spellStart"/>
+      <w:r>
+        <w:rPr>
+          <w:bCs/>
+          <w:sz w:val="32"/>
+          <w:szCs w:val="32"/>
+          <w:lang w:val="en-US"/>
+        </w:rPr>
+        <w:t>ascii</w:t>
+      </w:r>
+      <w:proofErr w:type="spellEnd"/>
+      <w:r>
+        <w:rPr>
+          <w:bCs/>
+          <w:sz w:val="32"/>
+          <w:szCs w:val="32"/>
+          <w:lang w:val="en-US"/>
+        </w:rPr>
+        <w:t xml:space="preserve"> art. </w:t>
       </w:r>
       <w:r>
         <w:rPr>
@@ -5573,7 +5656,7 @@
           <w:szCs w:val="32"/>
           <w:lang w:val="en-US"/>
         </w:rPr>
-        <w:t>1.</w:t>
+        <w:t>2.</w:t>
       </w:r>
       <w:r>
         <w:rPr>
@@ -5591,7 +5674,25 @@
           <w:szCs w:val="32"/>
           <w:lang w:val="en-US"/>
         </w:rPr>
-        <w:t xml:space="preserve">Orient </w:t>
+        <w:t xml:space="preserve">Press the </w:t>
+      </w:r>
+      <w:r>
+        <w:rPr>
+          <w:bCs/>
+          <w:sz w:val="32"/>
+          <w:szCs w:val="32"/>
+          <w:lang w:val="en-US"/>
+        </w:rPr>
+        <w:t>“</w:t>
+      </w:r>
+      <w:r>
+        <w:rPr>
+          <w:bCs/>
+          <w:sz w:val="32"/>
+          <w:szCs w:val="32"/>
+          <w:lang w:val="en-US"/>
+        </w:rPr>
+        <w:t>Options</w:t>
       </w:r>
       <w:proofErr w:type="gramStart"/>
       <w:r>
@@ -5601,7 +5702,7 @@
           <w:szCs w:val="32"/>
           <w:lang w:val="en-US"/>
         </w:rPr>
-        <w:t>yourself</w:t>
+        <w:t>”  button</w:t>
       </w:r>
       <w:proofErr w:type="gramEnd"/>
       <w:r>
@@ -5611,142 +5712,7 @@
           <w:szCs w:val="32"/>
           <w:lang w:val="en-US"/>
         </w:rPr>
-        <w:t xml:space="preserve"> to </w:t>
-      </w:r>
-      <w:proofErr w:type="spellStart"/>
-      <w:r>
-        <w:rPr>
-          <w:bCs/>
-          <w:sz w:val="32"/>
-          <w:szCs w:val="32"/>
-          <w:lang w:val="en-US"/>
-        </w:rPr>
-        <w:t>ConvertedPicScreen</w:t>
-      </w:r>
-      <w:proofErr w:type="spellEnd"/>
-      <w:r>
-        <w:rPr>
-          <w:bCs/>
-          <w:sz w:val="32"/>
-          <w:szCs w:val="32"/>
-          <w:lang w:val="en-US"/>
-        </w:rPr>
-        <w:t xml:space="preserve"> either by taking a picture with the camera or by loading a picture from the phone and converting it to </w:t>
-      </w:r>
-      <w:proofErr w:type="spellStart"/>
-      <w:r>
-        <w:rPr>
-          <w:bCs/>
-          <w:sz w:val="32"/>
-          <w:szCs w:val="32"/>
-          <w:lang w:val="en-US"/>
-        </w:rPr>
-        <w:t>ascii</w:t>
-      </w:r>
-      <w:proofErr w:type="spellEnd"/>
-      <w:r>
-        <w:rPr>
-          <w:bCs/>
-          <w:sz w:val="32"/>
-          <w:szCs w:val="32"/>
-          <w:lang w:val="en-US"/>
-        </w:rPr>
-        <w:t xml:space="preserve"> art.</w:t>
-      </w:r>
-      <w:r>
-        <w:rPr>
-          <w:bCs/>
-          <w:sz w:val="32"/>
-          <w:szCs w:val="32"/>
-          <w:lang w:val="en-US"/>
-        </w:rPr>
-        <w:t xml:space="preserve"> </w:t>
-      </w:r>
-      <w:r>
-        <w:rPr>
-          <w:b/>
-          <w:bCs/>
-          <w:sz w:val="32"/>
-          <w:szCs w:val="32"/>
-          <w:lang w:val="en-US"/>
-        </w:rPr>
-        <w:br/>
-      </w:r>
-      <w:r>
-        <w:rPr>
-          <w:b/>
-          <w:bCs/>
-          <w:i/>
-          <w:sz w:val="32"/>
-          <w:szCs w:val="32"/>
-          <w:lang w:val="en-US"/>
-        </w:rPr>
-        <w:t>2.</w:t>
-      </w:r>
-      <w:r>
-        <w:rPr>
-          <w:bCs/>
-          <w:sz w:val="32"/>
-          <w:szCs w:val="32"/>
-          <w:lang w:val="en-US"/>
-        </w:rPr>
-        <w:t xml:space="preserve"> </w:t>
-      </w:r>
-      <w:r>
-        <w:rPr>
-          <w:bCs/>
-          <w:sz w:val="32"/>
-          <w:szCs w:val="32"/>
-          <w:lang w:val="en-US"/>
-        </w:rPr>
-        <w:t xml:space="preserve">Press the </w:t>
-      </w:r>
-      <w:r>
-        <w:rPr>
-          <w:bCs/>
-          <w:sz w:val="32"/>
-          <w:szCs w:val="32"/>
-          <w:lang w:val="en-US"/>
-        </w:rPr>
-        <w:t>“</w:t>
-      </w:r>
-      <w:r>
-        <w:rPr>
-          <w:bCs/>
-          <w:sz w:val="32"/>
-          <w:szCs w:val="32"/>
-          <w:lang w:val="en-US"/>
-        </w:rPr>
-        <w:t>Options</w:t>
-      </w:r>
-      <w:proofErr w:type="gramStart"/>
-      <w:r>
-        <w:rPr>
-          <w:bCs/>
-          <w:sz w:val="32"/>
-          <w:szCs w:val="32"/>
-          <w:lang w:val="en-US"/>
-        </w:rPr>
-        <w:t>”  button</w:t>
-      </w:r>
-      <w:proofErr w:type="gramEnd"/>
-      <w:r>
-        <w:rPr>
-          <w:bCs/>
-          <w:sz w:val="32"/>
-          <w:szCs w:val="32"/>
-          <w:lang w:val="en-US"/>
-        </w:rPr>
-        <w:t xml:space="preserve">. </w:t>
-      </w:r>
-      <w:r>
-        <w:rPr>
-          <w:bCs/>
-          <w:sz w:val="32"/>
-          <w:szCs w:val="32"/>
-          <w:lang w:val="en-US"/>
-        </w:rPr>
-        <w:t xml:space="preserve">(See figure </w:t>
+        <w:t xml:space="preserve">. (See figure </w:t>
       </w:r>
       <w:r>
         <w:rPr>
@@ -6005,8 +5971,6 @@
           <w:lang w:val="en-US"/>
         </w:rPr>
       </w:pPr>
-      <w:bookmarkStart w:id="0" w:name="_GoBack"/>
-      <w:bookmarkEnd w:id="0"/>
     </w:p>
     <w:p>
       <w:pPr>
@@ -6039,15 +6003,7 @@
           <w:szCs w:val="32"/>
           <w:lang w:val="en-US"/>
         </w:rPr>
-        <w:t>1</w:t>
-      </w:r>
-      <w:r>
-        <w:rPr>
-          <w:sz w:val="32"/>
-          <w:szCs w:val="32"/>
-          <w:lang w:val="en-US"/>
-        </w:rPr>
-        <w:t>1</w:t>
+        <w:t>11</w:t>
       </w:r>
       <w:r>
         <w:rPr>
@@ -6206,15 +6162,7 @@
           <w:szCs w:val="32"/>
           <w:lang w:val="en-US"/>
         </w:rPr>
-        <w:t xml:space="preserve"> make sure that it </w:t>
-      </w:r>
-      <w:r>
-        <w:rPr>
-          <w:sz w:val="32"/>
-          <w:szCs w:val="32"/>
-          <w:lang w:val="en-US"/>
-        </w:rPr>
-        <w:t xml:space="preserve">change the color of the background when converting with </w:t>
+        <w:t xml:space="preserve"> make sure that it change the color of the background when converting with </w:t>
       </w:r>
       <w:proofErr w:type="spellStart"/>
       <w:r>
@@ -6477,25 +6425,7 @@
           <w:szCs w:val="32"/>
           <w:lang w:val="en-US"/>
         </w:rPr>
-        <w:t xml:space="preserve"> should be activated. (See figure). Press </w:t>
-      </w:r>
-      <w:r>
-        <w:rPr>
-          <w:bCs/>
-          <w:sz w:val="32"/>
-          <w:szCs w:val="32"/>
-          <w:lang w:val="en-US"/>
-        </w:rPr>
-        <w:t>the background</w:t>
-      </w:r>
-      <w:r>
-        <w:rPr>
-          <w:bCs/>
-          <w:sz w:val="32"/>
-          <w:szCs w:val="32"/>
-          <w:lang w:val="en-US"/>
-        </w:rPr>
-        <w:t xml:space="preserve"> spinner.</w:t>
+        <w:t xml:space="preserve"> should be activated. (See figure). Press the background spinner.</w:t>
       </w:r>
       <w:r>
         <w:rPr>
@@ -6524,16 +6454,7 @@
           <w:szCs w:val="32"/>
           <w:lang w:val="en-US"/>
         </w:rPr>
-        <w:t xml:space="preserve">A pop up will show up with </w:t>
-      </w:r>
-      <w:r>
-        <w:rPr>
-          <w:bCs/>
-          <w:sz w:val="32"/>
-          <w:szCs w:val="32"/>
-          <w:lang w:val="en-US"/>
-        </w:rPr>
-        <w:t>7 color alternatives. Pick one of the colors and press” back”.</w:t>
+        <w:t>A pop up will show up with 7 color alternatives. Pick one of the colors and press” back”.</w:t>
       </w:r>
     </w:p>
     <w:p>
@@ -6747,15 +6668,7 @@
           <w:szCs w:val="32"/>
           <w:lang w:val="en-US"/>
         </w:rPr>
-        <w:t>1</w:t>
-      </w:r>
-      <w:r>
-        <w:rPr>
-          <w:sz w:val="32"/>
-          <w:szCs w:val="32"/>
-          <w:lang w:val="en-US"/>
-        </w:rPr>
-        <w:t>2</w:t>
+        <w:t>12</w:t>
       </w:r>
       <w:r>
         <w:rPr>
@@ -6828,15 +6741,7 @@
           <w:szCs w:val="32"/>
           <w:lang w:val="en-US"/>
         </w:rPr>
-        <w:t>char</w:t>
-      </w:r>
-      <w:r>
-        <w:rPr>
-          <w:sz w:val="32"/>
-          <w:szCs w:val="32"/>
-          <w:lang w:val="en-US"/>
-        </w:rPr>
-        <w:t>Spinner</w:t>
+        <w:t>charSpinner</w:t>
       </w:r>
       <w:proofErr w:type="spellEnd"/>
     </w:p>
@@ -7449,15 +7354,7 @@
           <w:szCs w:val="32"/>
           <w:lang w:val="en-US"/>
         </w:rPr>
-        <w:t>1</w:t>
-      </w:r>
-      <w:r>
-        <w:rPr>
-          <w:sz w:val="32"/>
-          <w:szCs w:val="32"/>
-          <w:lang w:val="en-US"/>
-        </w:rPr>
-        <w:t>3</w:t>
+        <w:t>13</w:t>
       </w:r>
       <w:r>
         <w:rPr>
@@ -8311,311 +8208,8 @@
           <w:lang w:val="en-US"/>
         </w:rPr>
       </w:pPr>
-      <w:r>
-        <w:rPr>
-          <w:b/>
-          <w:bCs/>
-          <w:noProof/>
-          <w:sz w:val="32"/>
-          <w:szCs w:val="32"/>
-          <w:lang w:eastAsia="sv-SE" w:bidi="ar-SA"/>
-        </w:rPr>
-        <mc:AlternateContent>
-          <mc:Choice Requires="wps">
-            <w:drawing>
-              <wp:anchor distT="0" distB="0" distL="114300" distR="114300" simplePos="0" relativeHeight="251705344" behindDoc="1" locked="0" layoutInCell="1" allowOverlap="1" wp14:anchorId="129E68C1" wp14:editId="62258136">
-                <wp:simplePos x="0" y="0"/>
-                <wp:positionH relativeFrom="column">
-                  <wp:posOffset>2707005</wp:posOffset>
-                </wp:positionH>
-                <wp:positionV relativeFrom="paragraph">
-                  <wp:posOffset>6023610</wp:posOffset>
-                </wp:positionV>
-                <wp:extent cx="1971040" cy="531495"/>
-                <wp:effectExtent l="0" t="0" r="10160" b="20955"/>
-                <wp:wrapTight wrapText="bothSides">
-                  <wp:wrapPolygon edited="0">
-                    <wp:start x="0" y="0"/>
-                    <wp:lineTo x="0" y="21677"/>
-                    <wp:lineTo x="21503" y="21677"/>
-                    <wp:lineTo x="21503" y="0"/>
-                    <wp:lineTo x="0" y="0"/>
-                  </wp:wrapPolygon>
-                </wp:wrapTight>
-                <wp:docPr id="12" name="Textruta 2"/>
-                <wp:cNvGraphicFramePr>
-                  <a:graphicFrameLocks xmlns:a="http://schemas.openxmlformats.org/drawingml/2006/main"/>
-                </wp:cNvGraphicFramePr>
-                <a:graphic xmlns:a="http://schemas.openxmlformats.org/drawingml/2006/main">
-                  <a:graphicData uri="http://schemas.microsoft.com/office/word/2010/wordprocessingShape">
-                    <wps:wsp>
-                      <wps:cNvSpPr txBox="1">
-                        <a:spLocks noChangeArrowheads="1"/>
-                      </wps:cNvSpPr>
-                      <wps:spPr bwMode="auto">
-                        <a:xfrm>
-                          <a:off x="0" y="0"/>
-                          <a:ext cx="1971040" cy="531495"/>
-                        </a:xfrm>
-                        <a:prstGeom prst="rect">
-                          <a:avLst/>
-                        </a:prstGeom>
-                        <a:solidFill>
-                          <a:srgbClr val="FFFFFF"/>
-                        </a:solidFill>
-                        <a:ln w="9525">
-                          <a:solidFill>
-                            <a:schemeClr val="bg1"/>
-                          </a:solidFill>
-                          <a:miter lim="800000"/>
-                          <a:headEnd/>
-                          <a:tailEnd/>
-                        </a:ln>
-                      </wps:spPr>
-                      <wps:txbx>
-                        <w:txbxContent>
-                          <w:p>
-                            <w:pPr>
-                              <w:rPr>
-                                <w:i/>
-                                <w:sz w:val="22"/>
-                                <w:szCs w:val="22"/>
-                              </w:rPr>
-                            </w:pPr>
-                            <w:proofErr w:type="spellStart"/>
-                            <w:r>
-                              <w:rPr>
-                                <w:i/>
-                                <w:sz w:val="22"/>
-                                <w:szCs w:val="22"/>
-                              </w:rPr>
-                              <w:t>Figur</w:t>
-                            </w:r>
-                            <w:r>
-                              <w:rPr>
-                                <w:i/>
-                                <w:sz w:val="22"/>
-                                <w:szCs w:val="22"/>
-                              </w:rPr>
-                              <w:t>e</w:t>
-                            </w:r>
-                            <w:proofErr w:type="spellEnd"/>
-                            <w:r>
-                              <w:rPr>
-                                <w:i/>
-                                <w:sz w:val="22"/>
-                                <w:szCs w:val="22"/>
-                              </w:rPr>
-                              <w:t xml:space="preserve"> </w:t>
-                            </w:r>
-                            <w:r>
-                              <w:rPr>
-                                <w:i/>
-                                <w:sz w:val="22"/>
-                                <w:szCs w:val="22"/>
-                              </w:rPr>
-                              <w:t>5</w:t>
-                            </w:r>
-                            <w:r>
-                              <w:rPr>
-                                <w:i/>
-                                <w:sz w:val="22"/>
-                                <w:szCs w:val="22"/>
-                              </w:rPr>
-                              <w:t xml:space="preserve"> </w:t>
-                            </w:r>
-                            <w:r>
-                              <w:rPr>
-                                <w:i/>
-                                <w:sz w:val="22"/>
-                                <w:szCs w:val="22"/>
-                              </w:rPr>
-                              <w:t>–</w:t>
-                            </w:r>
-                            <w:r>
-                              <w:rPr>
-                                <w:i/>
-                                <w:sz w:val="22"/>
-                                <w:szCs w:val="22"/>
-                              </w:rPr>
-                              <w:t xml:space="preserve"> </w:t>
-                            </w:r>
-                            <w:proofErr w:type="spellStart"/>
-                            <w:r>
-                              <w:rPr>
-                                <w:i/>
-                                <w:sz w:val="22"/>
-                                <w:szCs w:val="22"/>
-                              </w:rPr>
-                              <w:t>Option</w:t>
-                            </w:r>
-                            <w:r>
-                              <w:rPr>
-                                <w:i/>
-                                <w:sz w:val="22"/>
-                                <w:szCs w:val="22"/>
-                              </w:rPr>
-                              <w:t>Screen</w:t>
-                            </w:r>
-                            <w:proofErr w:type="spellEnd"/>
-                            <w:r>
-                              <w:rPr>
-                                <w:i/>
-                                <w:sz w:val="22"/>
-                                <w:szCs w:val="22"/>
-                              </w:rPr>
-                              <w:t xml:space="preserve"> -</w:t>
-                            </w:r>
-                            <w:proofErr w:type="spellStart"/>
-                            <w:r>
-                              <w:rPr>
-                                <w:i/>
-                                <w:sz w:val="22"/>
-                                <w:szCs w:val="22"/>
-                              </w:rPr>
-                              <w:t>grayscale</w:t>
-                            </w:r>
-                            <w:proofErr w:type="spellEnd"/>
-                          </w:p>
-                          <w:p/>
-                        </w:txbxContent>
-                      </wps:txbx>
-                      <wps:bodyPr rot="0" vert="horz" wrap="square" lIns="91440" tIns="45720" rIns="91440" bIns="45720" anchor="t" anchorCtr="0">
-                        <a:noAutofit/>
-                      </wps:bodyPr>
-                    </wps:wsp>
-                  </a:graphicData>
-                </a:graphic>
-                <wp14:sizeRelH relativeFrom="margin">
-                  <wp14:pctWidth>0</wp14:pctWidth>
-                </wp14:sizeRelH>
-                <wp14:sizeRelV relativeFrom="margin">
-                  <wp14:pctHeight>0</wp14:pctHeight>
-                </wp14:sizeRelV>
-              </wp:anchor>
-            </w:drawing>
-          </mc:Choice>
-          <mc:Fallback>
-            <w:pict>
-              <v:shapetype id="_x0000_t202" coordsize="21600,21600" o:spt="202" path="m,l,21600r21600,l21600,xe">
-                <v:stroke joinstyle="miter"/>
-                <v:path gradientshapeok="t" o:connecttype="rect"/>
-              </v:shapetype>
-              <v:shape id="Textruta 2" o:spid="_x0000_s1027" type="#_x0000_t202" style="position:absolute;margin-left:213.15pt;margin-top:474.3pt;width:155.2pt;height:41.85pt;z-index:-251611136;visibility:visible;mso-wrap-style:square;mso-width-percent:0;mso-height-percent:0;mso-wrap-distance-left:9pt;mso-wrap-distance-top:0;mso-wrap-distance-right:9pt;mso-wrap-distance-bottom:0;mso-position-horizontal:absolute;mso-position-horizontal-relative:text;mso-position-vertical:absolute;mso-position-vertical-relative:text;mso-width-percent:0;mso-height-percent:0;mso-width-relative:margin;mso-height-relative:margin;v-text-anchor:top" o:gfxdata="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" strokecolor="white [3212]">
-                <v:textbox>
-                  <w:txbxContent>
-                    <w:p>
-                      <w:pPr>
-                        <w:rPr>
-                          <w:i/>
-                          <w:sz w:val="22"/>
-                          <w:szCs w:val="22"/>
-                        </w:rPr>
-                      </w:pPr>
-                      <w:proofErr w:type="spellStart"/>
-                      <w:r>
-                        <w:rPr>
-                          <w:i/>
-                          <w:sz w:val="22"/>
-                          <w:szCs w:val="22"/>
-                        </w:rPr>
-                        <w:t>Figur</w:t>
-                      </w:r>
-                      <w:r>
-                        <w:rPr>
-                          <w:i/>
-                          <w:sz w:val="22"/>
-                          <w:szCs w:val="22"/>
-                        </w:rPr>
-                        <w:t>e</w:t>
-                      </w:r>
-                      <w:proofErr w:type="spellEnd"/>
-                      <w:r>
-                        <w:rPr>
-                          <w:i/>
-                          <w:sz w:val="22"/>
-                          <w:szCs w:val="22"/>
-                        </w:rPr>
-                        <w:t xml:space="preserve"> </w:t>
-                      </w:r>
-                      <w:r>
-                        <w:rPr>
-                          <w:i/>
-                          <w:sz w:val="22"/>
-                          <w:szCs w:val="22"/>
-                        </w:rPr>
-                        <w:t>5</w:t>
-                      </w:r>
-                      <w:r>
-                        <w:rPr>
-                          <w:i/>
-                          <w:sz w:val="22"/>
-                          <w:szCs w:val="22"/>
-                        </w:rPr>
-                        <w:t xml:space="preserve"> </w:t>
-                      </w:r>
-                      <w:r>
-                        <w:rPr>
-                          <w:i/>
-                          <w:sz w:val="22"/>
-                          <w:szCs w:val="22"/>
-                        </w:rPr>
-                        <w:t>–</w:t>
-                      </w:r>
-                      <w:r>
-                        <w:rPr>
-                          <w:i/>
-                          <w:sz w:val="22"/>
-                          <w:szCs w:val="22"/>
-                        </w:rPr>
-                        <w:t xml:space="preserve"> </w:t>
-                      </w:r>
-                      <w:proofErr w:type="spellStart"/>
-                      <w:r>
-                        <w:rPr>
-                          <w:i/>
-                          <w:sz w:val="22"/>
-                          <w:szCs w:val="22"/>
-                        </w:rPr>
-                        <w:t>Option</w:t>
-                      </w:r>
-                      <w:r>
-                        <w:rPr>
-                          <w:i/>
-                          <w:sz w:val="22"/>
-                          <w:szCs w:val="22"/>
-                        </w:rPr>
-                        <w:t>Screen</w:t>
-                      </w:r>
-                      <w:proofErr w:type="spellEnd"/>
-                      <w:r>
-                        <w:rPr>
-                          <w:i/>
-                          <w:sz w:val="22"/>
-                          <w:szCs w:val="22"/>
-                        </w:rPr>
-                        <w:t xml:space="preserve"> -</w:t>
-                      </w:r>
-                      <w:proofErr w:type="spellStart"/>
-                      <w:r>
-                        <w:rPr>
-                          <w:i/>
-                          <w:sz w:val="22"/>
-                          <w:szCs w:val="22"/>
-                        </w:rPr>
-                        <w:t>grayscale</w:t>
-                      </w:r>
-                      <w:proofErr w:type="spellEnd"/>
-                    </w:p>
-                    <w:p/>
-                  </w:txbxContent>
-                </v:textbox>
-                <w10:wrap type="tight"/>
-              </v:shape>
-            </w:pict>
-          </mc:Fallback>
-        </mc:AlternateContent>
-      </w:r>
+      <w:bookmarkStart w:id="0" w:name="_GoBack"/>
+      <w:bookmarkEnd w:id="0"/>
       <w:r>
         <w:rPr>
           <w:b/>
@@ -8776,7 +8370,11 @@
           </mc:Choice>
           <mc:Fallback>
             <w:pict>
-              <v:shape id="_x0000_s1028" type="#_x0000_t202" style="position:absolute;margin-left:25.85pt;margin-top:474.45pt;width:155.2pt;height:19.6pt;z-index:-251613184;visibility:visible;mso-wrap-style:square;mso-width-percent:0;mso-height-percent:0;mso-wrap-distance-left:9pt;mso-wrap-distance-top:0;mso-wrap-distance-right:9pt;mso-wrap-distance-bottom:0;mso-position-horizontal:absolute;mso-position-horizontal-relative:text;mso-position-vertical:absolute;mso-position-vertical-relative:text;mso-width-percent:0;mso-height-percent:0;mso-width-relative:margin;mso-height-relative:margin;v-text-anchor:top" o:gfxdata="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" strokecolor="white [3212]">
+              <v:shapetype id="_x0000_t202" coordsize="21600,21600" o:spt="202" path="m,l,21600r21600,l21600,xe">
+                <v:stroke joinstyle="miter"/>
+                <v:path gradientshapeok="t" o:connecttype="rect"/>
+              </v:shapetype>
+              <v:shape id="Textruta 2" o:spid="_x0000_s1027" type="#_x0000_t202" style="position:absolute;margin-left:25.85pt;margin-top:474.45pt;width:155.2pt;height:19.6pt;z-index:-251613184;visibility:visible;mso-wrap-style:square;mso-width-percent:0;mso-height-percent:0;mso-wrap-distance-left:9pt;mso-wrap-distance-top:0;mso-wrap-distance-right:9pt;mso-wrap-distance-bottom:0;mso-position-horizontal:absolute;mso-position-horizontal-relative:text;mso-position-vertical:absolute;mso-position-vertical-relative:text;mso-width-percent:0;mso-height-percent:0;mso-width-relative:margin;mso-height-relative:margin;v-text-anchor:top" o:gfxdata="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" strokecolor="white [3212]">
                 <v:textbox>
                   <w:txbxContent>
                     <w:p>
@@ -8874,85 +8472,6 @@
           <w:lang w:eastAsia="sv-SE" w:bidi="ar-SA"/>
         </w:rPr>
         <w:drawing>
-          <wp:anchor distT="0" distB="0" distL="114300" distR="114300" simplePos="0" relativeHeight="251701248" behindDoc="1" locked="0" layoutInCell="1" allowOverlap="1" wp14:anchorId="7F5092A1" wp14:editId="51163781">
-            <wp:simplePos x="0" y="0"/>
-            <wp:positionH relativeFrom="column">
-              <wp:posOffset>2705735</wp:posOffset>
-            </wp:positionH>
-            <wp:positionV relativeFrom="paragraph">
-              <wp:posOffset>2990850</wp:posOffset>
-            </wp:positionV>
-            <wp:extent cx="1823085" cy="3040380"/>
-            <wp:effectExtent l="0" t="0" r="5715" b="7620"/>
-            <wp:wrapTight wrapText="bothSides">
-              <wp:wrapPolygon edited="0">
-                <wp:start x="0" y="0"/>
-                <wp:lineTo x="0" y="21519"/>
-                <wp:lineTo x="21442" y="21519"/>
-                <wp:lineTo x="21442" y="0"/>
-                <wp:lineTo x="0" y="0"/>
-              </wp:wrapPolygon>
-            </wp:wrapTight>
-            <wp:docPr id="7" name="Bildobjekt 7" descr="C:\Users\Osten\Pictures\optiongrayscale.png"/>
-            <wp:cNvGraphicFramePr>
-              <a:graphicFrameLocks xmlns:a="http://schemas.openxmlformats.org/drawingml/2006/main" noChangeAspect="1"/>
-            </wp:cNvGraphicFramePr>
-            <a:graphic xmlns:a="http://schemas.openxmlformats.org/drawingml/2006/main">
-              <a:graphicData uri="http://schemas.openxmlformats.org/drawingml/2006/picture">
-                <pic:pic xmlns:pic="http://schemas.openxmlformats.org/drawingml/2006/picture">
-                  <pic:nvPicPr>
-                    <pic:cNvPr id="0" name="Picture 2" descr="C:\Users\Osten\Pictures\optiongrayscale.png"/>
-                    <pic:cNvPicPr>
-                      <a:picLocks noChangeAspect="1" noChangeArrowheads="1"/>
-                    </pic:cNvPicPr>
-                  </pic:nvPicPr>
-                  <pic:blipFill>
-                    <a:blip r:embed="rId10" cstate="print">
-                      <a:extLst>
-                        <a:ext uri="{28A0092B-C50C-407E-A947-70E740481C1C}">
-                          <a14:useLocalDpi xmlns:a14="http://schemas.microsoft.com/office/drawing/2010/main" val="0"/>
-                        </a:ext>
-                      </a:extLst>
-                    </a:blip>
-                    <a:srcRect/>
-                    <a:stretch>
-                      <a:fillRect/>
-                    </a:stretch>
-                  </pic:blipFill>
-                  <pic:spPr bwMode="auto">
-                    <a:xfrm>
-                      <a:off x="0" y="0"/>
-                      <a:ext cx="1823085" cy="3040380"/>
-                    </a:xfrm>
-                    <a:prstGeom prst="rect">
-                      <a:avLst/>
-                    </a:prstGeom>
-                    <a:noFill/>
-                    <a:ln>
-                      <a:noFill/>
-                    </a:ln>
-                  </pic:spPr>
-                </pic:pic>
-              </a:graphicData>
-            </a:graphic>
-            <wp14:sizeRelH relativeFrom="page">
-              <wp14:pctWidth>0</wp14:pctWidth>
-            </wp14:sizeRelH>
-            <wp14:sizeRelV relativeFrom="page">
-              <wp14:pctHeight>0</wp14:pctHeight>
-            </wp14:sizeRelV>
-          </wp:anchor>
-        </w:drawing>
-      </w:r>
-      <w:r>
-        <w:rPr>
-          <w:bCs/>
-          <w:noProof/>
-          <w:sz w:val="32"/>
-          <w:szCs w:val="32"/>
-          <w:lang w:eastAsia="sv-SE" w:bidi="ar-SA"/>
-        </w:rPr>
-        <w:drawing>
           <wp:anchor distT="0" distB="0" distL="114300" distR="114300" simplePos="0" relativeHeight="251700224" behindDoc="1" locked="0" layoutInCell="1" allowOverlap="1" wp14:anchorId="7715094B" wp14:editId="7D127BA0">
             <wp:simplePos x="0" y="0"/>
             <wp:positionH relativeFrom="column">
@@ -8986,7 +8505,7 @@
                     </pic:cNvPicPr>
                   </pic:nvPicPr>
                   <pic:blipFill>
-                    <a:blip r:embed="rId11" cstate="print">
+                    <a:blip r:embed="rId10" cstate="print">
                       <a:extLst>
                         <a:ext uri="{28A0092B-C50C-407E-A947-70E740481C1C}">
                           <a14:useLocalDpi xmlns:a14="http://schemas.microsoft.com/office/drawing/2010/main" val="0"/>
@@ -9313,7 +8832,7 @@
                     </pic:cNvPicPr>
                   </pic:nvPicPr>
                   <pic:blipFill>
-                    <a:blip r:embed="rId12" cstate="print">
+                    <a:blip r:embed="rId11" cstate="print">
                       <a:extLst>
                         <a:ext uri="{28A0092B-C50C-407E-A947-70E740481C1C}">
                           <a14:useLocalDpi xmlns:a14="http://schemas.microsoft.com/office/drawing/2010/main" val="0"/>

</xml_diff>

<commit_message>
changed the description in some of the tests
</commit_message>
<xml_diff>
--- a/doc/Working sets/Manual tests.docx
+++ b/doc/Working sets/Manual tests.docx
@@ -243,17 +243,33 @@
           <w:szCs w:val="32"/>
           <w:lang w:val="en-US"/>
         </w:rPr>
-        <w:t xml:space="preserve"> and make sure that it does what it’s supposed to.</w:t>
-      </w:r>
-      <w:r>
-        <w:rPr>
-          <w:b/>
-          <w:bCs/>
-          <w:sz w:val="32"/>
-          <w:szCs w:val="32"/>
-          <w:lang w:val="en-US"/>
-        </w:rPr>
-        <w:t xml:space="preserve"> </w:t>
+        <w:t xml:space="preserve"> and make sure that it </w:t>
+      </w:r>
+      <w:r>
+        <w:rPr>
+          <w:sz w:val="32"/>
+          <w:szCs w:val="32"/>
+          <w:lang w:val="en-US"/>
+        </w:rPr>
+        <w:t xml:space="preserve">activates and send the user to the </w:t>
+      </w:r>
+      <w:proofErr w:type="spellStart"/>
+      <w:r>
+        <w:rPr>
+          <w:sz w:val="32"/>
+          <w:szCs w:val="32"/>
+          <w:lang w:val="en-US"/>
+        </w:rPr>
+        <w:t>CameraScreen</w:t>
+      </w:r>
+      <w:proofErr w:type="spellEnd"/>
+      <w:r>
+        <w:rPr>
+          <w:sz w:val="32"/>
+          <w:szCs w:val="32"/>
+          <w:lang w:val="en-US"/>
+        </w:rPr>
+        <w:t xml:space="preserve"> for picture capturing.</w:t>
       </w:r>
     </w:p>
     <w:p>
@@ -817,17 +833,24 @@
           <w:szCs w:val="32"/>
           <w:lang w:val="en-US"/>
         </w:rPr>
-        <w:t xml:space="preserve"> and make sure that it does what it’s supposed to.</w:t>
-      </w:r>
-      <w:r>
-        <w:rPr>
-          <w:b/>
-          <w:bCs/>
-          <w:sz w:val="32"/>
-          <w:szCs w:val="32"/>
-          <w:lang w:val="en-US"/>
-        </w:rPr>
-        <w:t xml:space="preserve"> </w:t>
+        <w:t xml:space="preserve"> and </w:t>
+      </w:r>
+      <w:r>
+        <w:rPr>
+          <w:sz w:val="32"/>
+          <w:szCs w:val="32"/>
+          <w:lang w:val="en-US"/>
+        </w:rPr>
+        <w:t xml:space="preserve">see that </w:t>
+      </w:r>
+      <w:r>
+        <w:rPr>
+          <w:sz w:val="32"/>
+          <w:szCs w:val="32"/>
+          <w:lang w:val="en-US"/>
+        </w:rPr>
+        <w:lastRenderedPageBreak/>
+        <w:t>it allows the user to browse in the phones gallery and upload pick a picture to use.</w:t>
       </w:r>
     </w:p>
     <w:p>
@@ -853,7 +876,6 @@
           <w:szCs w:val="32"/>
           <w:lang w:val="en-US"/>
         </w:rPr>
-        <w:lastRenderedPageBreak/>
         <w:t xml:space="preserve">Steps: </w:t>
       </w:r>
       <w:r>
@@ -1426,17 +1448,33 @@
           <w:szCs w:val="32"/>
           <w:lang w:val="en-US"/>
         </w:rPr>
-        <w:t xml:space="preserve"> and make sure that it does what it’s supposed to.</w:t>
-      </w:r>
-      <w:r>
-        <w:rPr>
-          <w:b/>
-          <w:bCs/>
-          <w:sz w:val="32"/>
-          <w:szCs w:val="32"/>
-          <w:lang w:val="en-US"/>
-        </w:rPr>
-        <w:t xml:space="preserve"> </w:t>
+        <w:t xml:space="preserve"> and </w:t>
+      </w:r>
+      <w:r>
+        <w:rPr>
+          <w:sz w:val="32"/>
+          <w:szCs w:val="32"/>
+          <w:lang w:val="en-US"/>
+        </w:rPr>
+        <w:t xml:space="preserve">see that it activates and navigate the user to the </w:t>
+      </w:r>
+      <w:proofErr w:type="spellStart"/>
+      <w:r>
+        <w:rPr>
+          <w:sz w:val="32"/>
+          <w:szCs w:val="32"/>
+          <w:lang w:val="en-US"/>
+        </w:rPr>
+        <w:t>OptionScreen</w:t>
+      </w:r>
+      <w:proofErr w:type="spellEnd"/>
+      <w:r>
+        <w:rPr>
+          <w:sz w:val="32"/>
+          <w:szCs w:val="32"/>
+          <w:lang w:val="en-US"/>
+        </w:rPr>
+        <w:t>.</w:t>
       </w:r>
     </w:p>
     <w:p>
@@ -4362,7 +4400,7 @@
           <w:szCs w:val="32"/>
           <w:lang w:val="en-US"/>
         </w:rPr>
-        <w:t xml:space="preserve"> with the right options.</w:t>
+        <w:t>.</w:t>
       </w:r>
     </w:p>
     <w:p>
@@ -7952,6 +7990,8 @@
           <w:lang w:val="en-US"/>
         </w:rPr>
       </w:pPr>
+      <w:bookmarkStart w:id="0" w:name="_GoBack"/>
+      <w:bookmarkEnd w:id="0"/>
     </w:p>
     <w:p>
       <w:pPr>
@@ -8208,8 +8248,6 @@
           <w:lang w:val="en-US"/>
         </w:rPr>
       </w:pPr>
-      <w:bookmarkStart w:id="0" w:name="_GoBack"/>
-      <w:bookmarkEnd w:id="0"/>
       <w:r>
         <w:rPr>
           <w:b/>

</xml_diff>

<commit_message>
Added a new test for Manual tests.
</commit_message>
<xml_diff>
--- a/doc/Working sets/Manual tests.docx
+++ b/doc/Working sets/Manual tests.docx
@@ -7,7 +7,7 @@
         <w:pStyle w:val="style0"/>
         <w:numPr>
           <w:ilvl w:val="0"/>
-          <w:numId w:val="1"/>
+          <w:numId w:val="2"/>
         </w:numPr>
         <w:jc w:val="center"/>
       </w:pPr>
@@ -25,7 +25,7 @@
         <w:pStyle w:val="style0"/>
         <w:numPr>
           <w:ilvl w:val="0"/>
-          <w:numId w:val="1"/>
+          <w:numId w:val="2"/>
         </w:numPr>
         <w:jc w:val="center"/>
       </w:pPr>
@@ -261,21 +261,17 @@
         <w:pStyle w:val="style0"/>
       </w:pPr>
       <w:r>
-        <w:rPr>
-          <w:lang w:val="en-US"/>
-        </w:rPr>
-      </w:r>
-    </w:p>
-    <w:p>
-      <w:pPr>
-        <w:pStyle w:val="style0"/>
-      </w:pPr>
-      <w:r>
-        <w:rPr>
-          <w:lang w:val="en-US"/>
-        </w:rPr>
+        <w:rPr/>
+      </w:r>
+    </w:p>
+    <w:p>
+      <w:pPr>
+        <w:pStyle w:val="style0"/>
+      </w:pPr>
+      <w:r>
+        <w:rPr/>
         <w:pict>
-          <v:line from="-16.95pt,15.95pt" id="shape_0" style="position:absolute" to="501.95pt,15.95pt">
+          <v:line from="-16.85pt,15.95pt" id="shape_0" style="position:absolute" to="502pt,15.95pt">
             <v:stroke color="#4579b8" joinstyle="round"/>
             <v:fill detectmouseclick="t"/>
           </v:line>
@@ -287,9 +283,7 @@
         <w:pStyle w:val="style0"/>
       </w:pPr>
       <w:r>
-        <w:rPr>
-          <w:lang w:val="en-US"/>
-        </w:rPr>
+        <w:rPr/>
       </w:r>
     </w:p>
     <w:p>
@@ -522,21 +516,17 @@
         <w:pStyle w:val="style0"/>
       </w:pPr>
       <w:r>
-        <w:rPr>
-          <w:lang w:val="en-US"/>
-        </w:rPr>
-      </w:r>
-    </w:p>
-    <w:p>
-      <w:pPr>
-        <w:pStyle w:val="style0"/>
-      </w:pPr>
-      <w:r>
-        <w:rPr>
-          <w:lang w:val="en-US"/>
-        </w:rPr>
+        <w:rPr/>
+      </w:r>
+    </w:p>
+    <w:p>
+      <w:pPr>
+        <w:pStyle w:val="style0"/>
+      </w:pPr>
+      <w:r>
+        <w:rPr/>
         <w:pict>
-          <v:line from="-12.4pt,16.85pt" id="shape_0" style="position:absolute" to="506.45pt,16.85pt">
+          <v:line from="-12.3pt,16.85pt" id="shape_0" style="position:absolute" to="506.45pt,16.85pt">
             <v:stroke color="#4579b8" joinstyle="round"/>
             <v:fill detectmouseclick="t"/>
           </v:line>
@@ -548,9 +538,7 @@
         <w:pStyle w:val="style0"/>
       </w:pPr>
       <w:r>
-        <w:rPr>
-          <w:lang w:val="en-US"/>
-        </w:rPr>
+        <w:rPr/>
       </w:r>
     </w:p>
     <w:p>
@@ -758,7 +746,7 @@
         </w:rPr>
         <w:t xml:space="preserve"> </w:t>
         <w:pict>
-          <v:line from="-10.15pt,90.35pt" id="shape_0" style="position:absolute" to="508.7pt,90.35pt">
+          <v:line from="-10.05pt,90.35pt" id="shape_0" style="position:absolute" to="508.75pt,90.35pt">
             <v:stroke color="#4579b8" joinstyle="round"/>
             <v:fill detectmouseclick="t"/>
           </v:line>
@@ -788,9 +776,7 @@
         <w:pStyle w:val="style0"/>
       </w:pPr>
       <w:r>
-        <w:rPr>
-          <w:lang w:val="en-US"/>
-        </w:rPr>
+        <w:rPr/>
       </w:r>
     </w:p>
     <w:p>
@@ -1002,21 +988,17 @@
         <w:pStyle w:val="style0"/>
       </w:pPr>
       <w:r>
-        <w:rPr>
-          <w:lang w:val="en-US"/>
-        </w:rPr>
-      </w:r>
-    </w:p>
-    <w:p>
-      <w:pPr>
-        <w:pStyle w:val="style0"/>
-      </w:pPr>
-      <w:r>
-        <w:rPr>
-          <w:lang w:val="en-US"/>
-        </w:rPr>
+        <w:rPr/>
+      </w:r>
+    </w:p>
+    <w:p>
+      <w:pPr>
+        <w:pStyle w:val="style0"/>
+      </w:pPr>
+      <w:r>
+        <w:rPr/>
         <w:pict>
-          <v:line from="-36.2pt,9.2pt" id="shape_0" style="position:absolute" to="482.7pt,9.2pt">
+          <v:line from="-36.1pt,9.2pt" id="shape_0" style="position:absolute" to="482.75pt,9.2pt">
             <v:stroke color="#4579b8" joinstyle="round"/>
             <v:fill detectmouseclick="t"/>
           </v:line>
@@ -1028,19 +1010,15 @@
         <w:pStyle w:val="style0"/>
       </w:pPr>
       <w:r>
-        <w:rPr>
-          <w:lang w:val="en-US"/>
-        </w:rPr>
-      </w:r>
-    </w:p>
-    <w:p>
-      <w:pPr>
-        <w:pStyle w:val="style0"/>
-      </w:pPr>
-      <w:r>
-        <w:rPr>
-          <w:lang w:val="en-US"/>
-        </w:rPr>
+        <w:rPr/>
+      </w:r>
+    </w:p>
+    <w:p>
+      <w:pPr>
+        <w:pStyle w:val="style0"/>
+      </w:pPr>
+      <w:r>
+        <w:rPr/>
       </w:r>
     </w:p>
     <w:p>
@@ -1252,31 +1230,25 @@
         <w:pStyle w:val="style0"/>
       </w:pPr>
       <w:r>
-        <w:rPr>
-          <w:lang w:val="en-US"/>
-        </w:rPr>
-      </w:r>
-    </w:p>
-    <w:p>
-      <w:pPr>
-        <w:pStyle w:val="style0"/>
-      </w:pPr>
-      <w:r>
-        <w:rPr>
-          <w:lang w:val="en-US"/>
-        </w:rPr>
-      </w:r>
-    </w:p>
-    <w:p>
-      <w:pPr>
-        <w:pStyle w:val="style0"/>
-      </w:pPr>
-      <w:r>
-        <w:rPr>
-          <w:lang w:val="en-US"/>
-        </w:rPr>
+        <w:rPr/>
+      </w:r>
+    </w:p>
+    <w:p>
+      <w:pPr>
+        <w:pStyle w:val="style0"/>
+      </w:pPr>
+      <w:r>
+        <w:rPr/>
+      </w:r>
+    </w:p>
+    <w:p>
+      <w:pPr>
+        <w:pStyle w:val="style0"/>
+      </w:pPr>
+      <w:r>
+        <w:rPr/>
         <w:pict>
-          <v:line from="-24.05pt,10.4pt" id="shape_0" style="position:absolute" to="494.8pt,10.4pt">
+          <v:line from="-23.95pt,10.4pt" id="shape_0" style="position:absolute" to="494.8pt,10.4pt">
             <v:stroke color="#4579b8" joinstyle="round"/>
             <v:fill detectmouseclick="t"/>
           </v:line>
@@ -1288,19 +1260,15 @@
         <w:pStyle w:val="style0"/>
       </w:pPr>
       <w:r>
-        <w:rPr>
-          <w:lang w:val="en-US"/>
-        </w:rPr>
-      </w:r>
-    </w:p>
-    <w:p>
-      <w:pPr>
-        <w:pStyle w:val="style0"/>
-      </w:pPr>
-      <w:r>
-        <w:rPr>
-          <w:lang w:val="en-US"/>
-        </w:rPr>
+        <w:rPr/>
+      </w:r>
+    </w:p>
+    <w:p>
+      <w:pPr>
+        <w:pStyle w:val="style0"/>
+      </w:pPr>
+      <w:r>
+        <w:rPr/>
       </w:r>
     </w:p>
     <w:p>
@@ -1493,21 +1461,17 @@
         <w:pStyle w:val="style0"/>
       </w:pPr>
       <w:r>
-        <w:rPr>
-          <w:lang w:val="en-US"/>
-        </w:rPr>
-      </w:r>
-    </w:p>
-    <w:p>
-      <w:pPr>
-        <w:pStyle w:val="style0"/>
-      </w:pPr>
-      <w:r>
-        <w:rPr>
-          <w:lang w:val="en-US"/>
-        </w:rPr>
+        <w:rPr/>
+      </w:r>
+    </w:p>
+    <w:p>
+      <w:pPr>
+        <w:pStyle w:val="style0"/>
+      </w:pPr>
+      <w:r>
+        <w:rPr/>
         <w:pict>
-          <v:line from="-8.3pt,-49.8pt" id="shape_0" style="position:absolute" to="510.5pt,-49.8pt">
+          <v:line from="-8.25pt,-49.75pt" id="shape_0" style="position:absolute" to="510.45pt,-49.75pt">
             <v:stroke color="#4579b8" joinstyle="round"/>
             <v:fill detectmouseclick="t"/>
           </v:line>
@@ -1701,9 +1665,7 @@
         <w:pStyle w:val="style0"/>
       </w:pPr>
       <w:r>
-        <w:rPr>
-          <w:lang w:val="en-US"/>
-        </w:rPr>
+        <w:rPr/>
       </w:r>
     </w:p>
     <w:p>
@@ -1772,13 +1734,7 @@
         <w:pStyle w:val="style0"/>
       </w:pPr>
       <w:r>
-        <w:rPr>
-          <w:b/>
-          <w:bCs/>
-          <w:sz w:val="32"/>
-          <w:szCs w:val="32"/>
-          <w:lang w:val="en-US"/>
-        </w:rPr>
+        <w:rPr/>
       </w:r>
     </w:p>
     <w:p>
@@ -2248,9 +2204,7 @@
         <w:pStyle w:val="style0"/>
       </w:pPr>
       <w:r>
-        <w:rPr>
-          <w:lang w:val="en-US"/>
-        </w:rPr>
+        <w:rPr/>
       </w:r>
     </w:p>
     <w:p>
@@ -2544,19 +2498,15 @@
         <w:pStyle w:val="style0"/>
       </w:pPr>
       <w:r>
-        <w:rPr>
-          <w:lang w:val="en-US"/>
-        </w:rPr>
-      </w:r>
-    </w:p>
-    <w:p>
-      <w:pPr>
-        <w:pStyle w:val="style0"/>
-      </w:pPr>
-      <w:r>
-        <w:rPr>
-          <w:lang w:val="en-US"/>
-        </w:rPr>
+        <w:rPr/>
+      </w:r>
+    </w:p>
+    <w:p>
+      <w:pPr>
+        <w:pStyle w:val="style0"/>
+      </w:pPr>
+      <w:r>
+        <w:rPr/>
       </w:r>
     </w:p>
     <w:p>
@@ -2719,23 +2669,7 @@
           <w:szCs w:val="32"/>
           <w:lang w:val="en-US"/>
         </w:rPr>
-        <w:t xml:space="preserve">Test </w:t>
-      </w:r>
-      <w:r>
-        <w:rPr>
-          <w:sz w:val="32"/>
-          <w:szCs w:val="32"/>
-          <w:lang w:val="en-US"/>
-        </w:rPr>
-        <w:t>Fu</w:t>
-      </w:r>
-      <w:r>
-        <w:rPr>
-          <w:sz w:val="32"/>
-          <w:szCs w:val="32"/>
-          <w:lang w:val="en-US"/>
-        </w:rPr>
-        <w:t>the “bgSpinner” spinner in OptionScreen  and make sure that it change the color of the background when converting with asciifilter.</w:t>
+        <w:t>Test Futhe “bgSpinner” spinner in OptionScreen  and make sure that it change the color of the background when converting with asciifilter.</w:t>
       </w:r>
     </w:p>
     <w:p>
@@ -2874,9 +2808,7 @@
         <w:pStyle w:val="style0"/>
       </w:pPr>
       <w:r>
-        <w:rPr>
-          <w:lang w:val="en-US"/>
-        </w:rPr>
+        <w:rPr/>
       </w:r>
     </w:p>
     <w:p>
@@ -3170,9 +3102,7 @@
         <w:pStyle w:val="style0"/>
       </w:pPr>
       <w:r>
-        <w:rPr>
-          <w:lang w:val="en-US"/>
-        </w:rPr>
+        <w:rPr/>
       </w:r>
     </w:p>
     <w:p>
@@ -3739,12 +3669,7 @@
         <w:jc w:val="left"/>
       </w:pPr>
       <w:r>
-        <w:rPr>
-          <w:b/>
-          <w:bCs/>
-          <w:i/>
-          <w:iCs/>
-        </w:rPr>
+        <w:rPr/>
       </w:r>
     </w:p>
     <w:p>
@@ -3872,7 +3797,7 @@
         <w:pStyle w:val="style0"/>
         <w:jc w:val="left"/>
       </w:pPr>
-      <w:bookmarkStart w:id="0" w:name="__DdeLink__600_1508042677"/>
+      <w:bookmarkStart w:id="0" w:name="__DdeLink__394_2146572376"/>
       <w:r>
         <w:rPr>
           <w:b/>
@@ -3891,7 +3816,8 @@
         <w:pStyle w:val="style0"/>
         <w:jc w:val="left"/>
       </w:pPr>
-      <w:bookmarkStart w:id="1" w:name="__DdeLink__600_1508042677"/>
+      <w:bookmarkStart w:id="1" w:name="__DdeLink__394_2146572376"/>
+      <w:bookmarkStart w:id="2" w:name="__DdeLink__600_1508042677"/>
       <w:r>
         <w:rPr>
           <w:b/>
@@ -3940,6 +3866,7 @@
         </w:rPr>
         <w:t>2.</w:t>
       </w:r>
+      <w:bookmarkEnd w:id="2"/>
       <w:bookmarkEnd w:id="1"/>
       <w:r>
         <w:rPr>
@@ -4020,12 +3947,7 @@
         <w:jc w:val="left"/>
       </w:pPr>
       <w:r>
-        <w:rPr>
-          <w:b/>
-          <w:bCs/>
-          <w:i/>
-          <w:iCs/>
-        </w:rPr>
+        <w:rPr/>
       </w:r>
     </w:p>
     <w:p>
@@ -4193,7 +4115,20 @@
           <w:szCs w:val="32"/>
           <w:lang w:val="en-US"/>
         </w:rPr>
-        <w:t xml:space="preserve"> </w:t>
+        <w:t xml:space="preserve"> Perform test with ID: 15. </w:t>
+        <w:br/>
+      </w:r>
+      <w:r>
+        <w:rPr>
+          <w:b/>
+          <w:bCs/>
+          <w:i/>
+          <w:iCs/>
+          <w:sz w:val="32"/>
+          <w:szCs w:val="32"/>
+          <w:lang w:val="en-US"/>
+        </w:rPr>
+        <w:t>2.</w:t>
       </w:r>
       <w:r>
         <w:rPr>
@@ -4205,7 +4140,25 @@
           <w:szCs w:val="32"/>
           <w:lang w:val="en-US"/>
         </w:rPr>
-        <w:t>Perform test with ID: 15.</w:t>
+        <w:t xml:space="preserve"> Press the “Options”  button. (See figure 5).</w:t>
+      </w:r>
+    </w:p>
+    <w:p>
+      <w:pPr>
+        <w:pStyle w:val="style0"/>
+        <w:jc w:val="left"/>
+      </w:pPr>
+      <w:r>
+        <w:rPr>
+          <w:b/>
+          <w:bCs/>
+          <w:i/>
+          <w:iCs/>
+          <w:sz w:val="32"/>
+          <w:szCs w:val="32"/>
+          <w:lang w:val="en-US"/>
+        </w:rPr>
+        <w:t xml:space="preserve">3. </w:t>
       </w:r>
       <w:r>
         <w:rPr>
@@ -4217,20 +4170,25 @@
           <w:szCs w:val="32"/>
           <w:lang w:val="en-US"/>
         </w:rPr>
-        <w:t xml:space="preserve"> </w:t>
-        <w:br/>
-      </w:r>
-      <w:r>
-        <w:rPr>
-          <w:b/>
-          <w:bCs/>
-          <w:i/>
-          <w:iCs/>
-          <w:sz w:val="32"/>
-          <w:szCs w:val="32"/>
-          <w:lang w:val="en-US"/>
-        </w:rPr>
-        <w:t>2.</w:t>
+        <w:t>Press reset_btn and then press apply_btn.</w:t>
+      </w:r>
+    </w:p>
+    <w:p>
+      <w:pPr>
+        <w:pStyle w:val="style0"/>
+        <w:jc w:val="left"/>
+      </w:pPr>
+      <w:r>
+        <w:rPr>
+          <w:b/>
+          <w:bCs/>
+          <w:i w:val="false"/>
+          <w:iCs w:val="false"/>
+          <w:sz w:val="32"/>
+          <w:szCs w:val="32"/>
+          <w:lang w:val="en-US"/>
+        </w:rPr>
+        <w:t xml:space="preserve">Result: </w:t>
       </w:r>
       <w:r>
         <w:rPr>
@@ -4242,7 +4200,7 @@
           <w:szCs w:val="32"/>
           <w:lang w:val="en-US"/>
         </w:rPr>
-        <w:t xml:space="preserve"> Press the “Options”  button. (See figure 5).</w:t>
+        <w:t>After pressing apply_btn you should be directed to ConvertedPicScreen looking at the picture with default setting applied to it.</w:t>
       </w:r>
     </w:p>
     <w:p>
@@ -4251,16 +4209,25 @@
         <w:jc w:val="left"/>
       </w:pPr>
       <w:r>
-        <w:rPr>
-          <w:b/>
-          <w:bCs/>
-          <w:i/>
-          <w:iCs/>
-          <w:sz w:val="32"/>
-          <w:szCs w:val="32"/>
-          <w:lang w:val="en-US"/>
-        </w:rPr>
-        <w:t xml:space="preserve">3. </w:t>
+        <w:rPr/>
+      </w:r>
+    </w:p>
+    <w:p>
+      <w:pPr>
+        <w:pStyle w:val="style0"/>
+        <w:jc w:val="left"/>
+      </w:pPr>
+      <w:r>
+        <w:rPr>
+          <w:b/>
+          <w:bCs/>
+          <w:i w:val="false"/>
+          <w:iCs w:val="false"/>
+          <w:sz w:val="32"/>
+          <w:szCs w:val="32"/>
+          <w:lang w:val="en-US"/>
+        </w:rPr>
+        <w:t xml:space="preserve">ID: </w:t>
       </w:r>
       <w:r>
         <w:rPr>
@@ -4272,7 +4239,7 @@
           <w:szCs w:val="32"/>
           <w:lang w:val="en-US"/>
         </w:rPr>
-        <w:t>Press reset_btn and then press apply_btn.</w:t>
+        <w:t>17</w:t>
       </w:r>
     </w:p>
     <w:p>
@@ -4290,7 +4257,7 @@
           <w:szCs w:val="32"/>
           <w:lang w:val="en-US"/>
         </w:rPr>
-        <w:t xml:space="preserve">Result: </w:t>
+        <w:t xml:space="preserve">Activity: </w:t>
       </w:r>
       <w:r>
         <w:rPr>
@@ -4302,7 +4269,220 @@
           <w:szCs w:val="32"/>
           <w:lang w:val="en-US"/>
         </w:rPr>
-        <w:t>After pressing apply_btn you should be directed to ConvertedPicScreen looking at the picture with default setting applied to it.</w:t>
+        <w:t>OptionScreen</w:t>
+      </w:r>
+    </w:p>
+    <w:p>
+      <w:pPr>
+        <w:pStyle w:val="style0"/>
+        <w:jc w:val="left"/>
+      </w:pPr>
+      <w:r>
+        <w:rPr>
+          <w:b/>
+          <w:bCs/>
+          <w:i w:val="false"/>
+          <w:iCs w:val="false"/>
+          <w:sz w:val="32"/>
+          <w:szCs w:val="32"/>
+          <w:lang w:val="en-US"/>
+        </w:rPr>
+        <w:t xml:space="preserve">Function: </w:t>
+      </w:r>
+      <w:r>
+        <w:rPr>
+          <w:b w:val="false"/>
+          <w:bCs w:val="false"/>
+          <w:i w:val="false"/>
+          <w:iCs w:val="false"/>
+          <w:sz w:val="32"/>
+          <w:szCs w:val="32"/>
+          <w:lang w:val="en-US"/>
+        </w:rPr>
+        <w:t>densityBar</w:t>
+      </w:r>
+    </w:p>
+    <w:p>
+      <w:pPr>
+        <w:pStyle w:val="style0"/>
+        <w:jc w:val="left"/>
+      </w:pPr>
+      <w:r>
+        <w:rPr>
+          <w:b/>
+          <w:bCs/>
+          <w:i w:val="false"/>
+          <w:iCs w:val="false"/>
+          <w:sz w:val="32"/>
+          <w:szCs w:val="32"/>
+          <w:lang w:val="en-US"/>
+        </w:rPr>
+        <w:t xml:space="preserve">Description: </w:t>
+      </w:r>
+      <w:r>
+        <w:rPr>
+          <w:b w:val="false"/>
+          <w:bCs w:val="false"/>
+          <w:i w:val="false"/>
+          <w:iCs w:val="false"/>
+          <w:sz w:val="32"/>
+          <w:szCs w:val="32"/>
+          <w:lang w:val="en-US"/>
+        </w:rPr>
+        <w:t>Change the density value press apply, making sure that the new density value is applied to the picture.</w:t>
+      </w:r>
+    </w:p>
+    <w:p>
+      <w:pPr>
+        <w:pStyle w:val="style0"/>
+        <w:jc w:val="left"/>
+      </w:pPr>
+      <w:r>
+        <w:rPr/>
+      </w:r>
+    </w:p>
+    <w:p>
+      <w:pPr>
+        <w:pStyle w:val="style0"/>
+        <w:jc w:val="left"/>
+      </w:pPr>
+      <w:r>
+        <w:rPr>
+          <w:b/>
+          <w:bCs/>
+          <w:i w:val="false"/>
+          <w:iCs w:val="false"/>
+          <w:sz w:val="32"/>
+          <w:szCs w:val="32"/>
+          <w:lang w:val="en-US"/>
+        </w:rPr>
+        <w:t>Steps:</w:t>
+      </w:r>
+    </w:p>
+    <w:p>
+      <w:pPr>
+        <w:pStyle w:val="style0"/>
+        <w:jc w:val="left"/>
+      </w:pPr>
+      <w:r>
+        <w:rPr>
+          <w:b/>
+          <w:bCs/>
+          <w:i/>
+          <w:iCs w:val="false"/>
+          <w:sz w:val="32"/>
+          <w:szCs w:val="32"/>
+          <w:lang w:val="en-US"/>
+        </w:rPr>
+        <w:t>1.</w:t>
+      </w:r>
+      <w:r>
+        <w:rPr>
+          <w:b w:val="false"/>
+          <w:bCs/>
+          <w:i w:val="false"/>
+          <w:iCs w:val="false"/>
+          <w:sz w:val="32"/>
+          <w:szCs w:val="32"/>
+          <w:lang w:val="en-US"/>
+        </w:rPr>
+        <w:t xml:space="preserve"> Orient yourself to ConvertedPicScreen either by taking a picture with the camera or by loading a picture from the phone and converting it to ascii art. </w:t>
+      </w:r>
+      <w:r>
+        <w:rPr>
+          <w:b/>
+          <w:bCs/>
+          <w:i w:val="false"/>
+          <w:iCs w:val="false"/>
+          <w:sz w:val="32"/>
+          <w:szCs w:val="32"/>
+          <w:lang w:val="en-US"/>
+        </w:rPr>
+        <w:br/>
+      </w:r>
+      <w:r>
+        <w:rPr>
+          <w:b/>
+          <w:bCs/>
+          <w:i/>
+          <w:iCs w:val="false"/>
+          <w:sz w:val="32"/>
+          <w:szCs w:val="32"/>
+          <w:lang w:val="en-US"/>
+        </w:rPr>
+        <w:t>2.</w:t>
+      </w:r>
+      <w:r>
+        <w:rPr>
+          <w:b w:val="false"/>
+          <w:bCs/>
+          <w:i w:val="false"/>
+          <w:iCs w:val="false"/>
+          <w:sz w:val="32"/>
+          <w:szCs w:val="32"/>
+          <w:lang w:val="en-US"/>
+        </w:rPr>
+        <w:t xml:space="preserve"> Press the “Options”  button. (See figure 5).</w:t>
+      </w:r>
+    </w:p>
+    <w:p>
+      <w:pPr>
+        <w:pStyle w:val="style0"/>
+        <w:jc w:val="left"/>
+      </w:pPr>
+      <w:r>
+        <w:rPr>
+          <w:b/>
+          <w:bCs/>
+          <w:i/>
+          <w:iCs/>
+          <w:sz w:val="32"/>
+          <w:szCs w:val="32"/>
+          <w:lang w:val="en-US"/>
+        </w:rPr>
+        <w:t xml:space="preserve">3. </w:t>
+      </w:r>
+      <w:r>
+        <w:rPr>
+          <w:b w:val="false"/>
+          <w:bCs w:val="false"/>
+          <w:i w:val="false"/>
+          <w:iCs w:val="false"/>
+          <w:sz w:val="32"/>
+          <w:szCs w:val="32"/>
+          <w:lang w:val="en-US"/>
+        </w:rPr>
+        <w:t>Change the density value by sliding the densityBar right or left and press apply_btn.</w:t>
+      </w:r>
+    </w:p>
+    <w:p>
+      <w:pPr>
+        <w:pStyle w:val="style0"/>
+        <w:jc w:val="left"/>
+      </w:pPr>
+      <w:r>
+        <w:rPr>
+          <w:b/>
+          <w:bCs/>
+          <w:i w:val="false"/>
+          <w:iCs w:val="false"/>
+          <w:sz w:val="32"/>
+          <w:szCs w:val="32"/>
+          <w:lang w:val="en-US"/>
+        </w:rPr>
+        <w:t xml:space="preserve">Result: </w:t>
+      </w:r>
+      <w:r>
+        <w:rPr>
+          <w:b w:val="false"/>
+          <w:bCs w:val="false"/>
+          <w:i w:val="false"/>
+          <w:iCs w:val="false"/>
+          <w:sz w:val="32"/>
+          <w:szCs w:val="32"/>
+          <w:lang w:val="en-US"/>
+        </w:rPr>
+        <w:t>The new density value will be applied and showed in ConvertedPicScreen.</w:t>
       </w:r>
     </w:p>
     <w:p>
@@ -4328,32 +4508,28 @@
         <w:pStyle w:val="style0"/>
       </w:pPr>
       <w:r>
-        <w:rPr>
-          <w:lang w:val="en-US"/>
-        </w:rPr>
-      </w:r>
-    </w:p>
-    <w:p>
-      <w:pPr>
-        <w:pStyle w:val="style0"/>
-      </w:pPr>
-      <w:r>
-        <w:rPr>
-          <w:lang w:val="en-US"/>
-        </w:rPr>
+        <w:rPr/>
+      </w:r>
+    </w:p>
+    <w:p>
+      <w:pPr>
+        <w:pStyle w:val="style0"/>
+      </w:pPr>
+      <w:r>
+        <w:rPr/>
         <w:drawing>
-          <wp:anchor allowOverlap="1" behindDoc="1" distB="0" distL="0" distR="0" distT="0" layoutInCell="1" locked="0" relativeHeight="0" simplePos="0">
+          <wp:anchor allowOverlap="1" behindDoc="1" distB="0" distL="0" distR="0" distT="0" layoutInCell="1" locked="0" relativeHeight="4" simplePos="0">
             <wp:simplePos x="0" y="0"/>
             <wp:positionH relativeFrom="character">
-              <wp:posOffset>4840605</wp:posOffset>
+              <wp:posOffset>-338455</wp:posOffset>
             </wp:positionH>
             <wp:positionV relativeFrom="line">
-              <wp:posOffset>534670</wp:posOffset>
+              <wp:posOffset>539750</wp:posOffset>
             </wp:positionV>
-            <wp:extent cx="1819275" cy="3032125"/>
+            <wp:extent cx="1818005" cy="3032125"/>
             <wp:effectExtent b="0" l="0" r="0" t="0"/>
             <wp:wrapSquare wrapText="bothSides"/>
-            <wp:docPr descr="C:\Users\Osten\Pictures\previewsreen1.png" id="6" name="Picture"/>
+            <wp:docPr descr="C:\Users\Osten\Pictures\MenuScreen.png" id="6" name="Picture"/>
             <wp:cNvGraphicFramePr>
               <a:graphicFrameLocks xmlns:a="http://schemas.openxmlformats.org/drawingml/2006/main" noChangeAspect="1"/>
             </wp:cNvGraphicFramePr>
@@ -4361,7 +4537,7 @@
               <a:graphicData uri="http://schemas.openxmlformats.org/drawingml/2006/picture">
                 <pic:pic xmlns:pic="http://schemas.openxmlformats.org/drawingml/2006/picture">
                   <pic:nvPicPr>
-                    <pic:cNvPr descr="C:\Users\Osten\Pictures\previewsreen1.png" id="6" name="Picture"/>
+                    <pic:cNvPr descr="C:\Users\Osten\Pictures\MenuScreen.png" id="6" name="Picture"/>
                     <pic:cNvPicPr>
                       <a:picLocks noChangeArrowheads="1" noChangeAspect="1"/>
                     </pic:cNvPicPr>
@@ -4376,7 +4552,7 @@
                   <pic:spPr bwMode="auto">
                     <a:xfrm>
                       <a:off x="0" y="0"/>
-                      <a:ext cx="1819275" cy="3032125"/>
+                      <a:ext cx="1818005" cy="3032125"/>
                     </a:xfrm>
                     <a:prstGeom prst="rect">
                       <a:avLst/>
@@ -4401,7 +4577,7 @@
               <wp:posOffset>2002155</wp:posOffset>
             </wp:positionH>
             <wp:positionV relativeFrom="line">
-              <wp:posOffset>-517525</wp:posOffset>
+              <wp:posOffset>517525</wp:posOffset>
             </wp:positionV>
             <wp:extent cx="1804035" cy="3008630"/>
             <wp:effectExtent b="0" l="0" r="0" t="0"/>
@@ -4448,18 +4624,18 @@
           </wp:anchor>
         </w:drawing>
         <w:drawing>
-          <wp:anchor allowOverlap="1" behindDoc="1" distB="0" distL="0" distR="0" distT="0" layoutInCell="1" locked="0" relativeHeight="4" simplePos="0">
+          <wp:anchor allowOverlap="1" behindDoc="1" distB="0" distL="0" distR="0" distT="0" layoutInCell="1" locked="0" relativeHeight="0" simplePos="0">
             <wp:simplePos x="0" y="0"/>
             <wp:positionH relativeFrom="character">
-              <wp:posOffset>-338455</wp:posOffset>
+              <wp:posOffset>4840605</wp:posOffset>
             </wp:positionH>
             <wp:positionV relativeFrom="line">
-              <wp:posOffset>-539750</wp:posOffset>
+              <wp:posOffset>-534670</wp:posOffset>
             </wp:positionV>
-            <wp:extent cx="1818005" cy="3032125"/>
+            <wp:extent cx="1819275" cy="3032125"/>
             <wp:effectExtent b="0" l="0" r="0" t="0"/>
             <wp:wrapSquare wrapText="bothSides"/>
-            <wp:docPr descr="C:\Users\Osten\Pictures\MenuScreen.png" id="8" name="Picture"/>
+            <wp:docPr descr="C:\Users\Osten\Pictures\previewsreen1.png" id="8" name="Picture"/>
             <wp:cNvGraphicFramePr>
               <a:graphicFrameLocks xmlns:a="http://schemas.openxmlformats.org/drawingml/2006/main" noChangeAspect="1"/>
             </wp:cNvGraphicFramePr>
@@ -4467,7 +4643,7 @@
               <a:graphicData uri="http://schemas.openxmlformats.org/drawingml/2006/picture">
                 <pic:pic xmlns:pic="http://schemas.openxmlformats.org/drawingml/2006/picture">
                   <pic:nvPicPr>
-                    <pic:cNvPr descr="C:\Users\Osten\Pictures\MenuScreen.png" id="8" name="Picture"/>
+                    <pic:cNvPr descr="C:\Users\Osten\Pictures\previewsreen1.png" id="8" name="Picture"/>
                     <pic:cNvPicPr>
                       <a:picLocks noChangeArrowheads="1" noChangeAspect="1"/>
                     </pic:cNvPicPr>
@@ -4482,7 +4658,7 @@
                   <pic:spPr bwMode="auto">
                     <a:xfrm>
                       <a:off x="0" y="0"/>
-                      <a:ext cx="1818005" cy="3032125"/>
+                      <a:ext cx="1819275" cy="3032125"/>
                     </a:xfrm>
                     <a:prstGeom prst="rect">
                       <a:avLst/>
@@ -4507,9 +4683,7 @@
         <w:pStyle w:val="style0"/>
       </w:pPr>
       <w:r>
-        <w:rPr>
-          <w:lang w:val="en-US"/>
-        </w:rPr>
+        <w:rPr/>
       </w:r>
     </w:p>
     <w:p>
@@ -4529,18 +4703,18 @@
       <w:r>
         <w:rPr/>
         <w:drawing>
-          <wp:anchor allowOverlap="1" behindDoc="1" distB="0" distL="0" distR="0" distT="0" layoutInCell="1" locked="0" relativeHeight="1" simplePos="0">
+          <wp:anchor allowOverlap="1" behindDoc="1" distB="0" distL="0" distR="0" distT="0" layoutInCell="1" locked="0" relativeHeight="3" simplePos="0">
             <wp:simplePos x="0" y="0"/>
             <wp:positionH relativeFrom="character">
-              <wp:posOffset>-899795</wp:posOffset>
+              <wp:posOffset>1949450</wp:posOffset>
             </wp:positionH>
             <wp:positionV relativeFrom="line">
-              <wp:posOffset>2846070</wp:posOffset>
+              <wp:posOffset>-2818765</wp:posOffset>
             </wp:positionV>
-            <wp:extent cx="1829435" cy="3051175"/>
+            <wp:extent cx="1818005" cy="3031490"/>
             <wp:effectExtent b="0" l="0" r="0" t="0"/>
             <wp:wrapSquare wrapText="bothSides"/>
-            <wp:docPr descr="C:\Users\Osten\Pictures\convertedpicscreen.png" id="9" name="Picture"/>
+            <wp:docPr descr="C:\Users\Osten\Pictures\optionscreen.png" id="9" name="Picture"/>
             <wp:cNvGraphicFramePr>
               <a:graphicFrameLocks xmlns:a="http://schemas.openxmlformats.org/drawingml/2006/main" noChangeAspect="1"/>
             </wp:cNvGraphicFramePr>
@@ -4548,13 +4722,66 @@
               <a:graphicData uri="http://schemas.openxmlformats.org/drawingml/2006/picture">
                 <pic:pic xmlns:pic="http://schemas.openxmlformats.org/drawingml/2006/picture">
                   <pic:nvPicPr>
-                    <pic:cNvPr descr="C:\Users\Osten\Pictures\convertedpicscreen.png" id="9" name="Picture"/>
+                    <pic:cNvPr descr="C:\Users\Osten\Pictures\optionscreen.png" id="9" name="Picture"/>
                     <pic:cNvPicPr>
                       <a:picLocks noChangeArrowheads="1" noChangeAspect="1"/>
                     </pic:cNvPicPr>
                   </pic:nvPicPr>
                   <pic:blipFill>
                     <a:blip r:embed="rId11"/>
+                    <a:srcRect/>
+                    <a:stretch>
+                      <a:fillRect/>
+                    </a:stretch>
+                  </pic:blipFill>
+                  <pic:spPr bwMode="auto">
+                    <a:xfrm>
+                      <a:off x="0" y="0"/>
+                      <a:ext cx="1818005" cy="3031490"/>
+                    </a:xfrm>
+                    <a:prstGeom prst="rect">
+                      <a:avLst/>
+                    </a:prstGeom>
+                    <a:noFill/>
+                    <a:ln w="9525">
+                      <a:noFill/>
+                      <a:miter lim="800000"/>
+                      <a:headEnd/>
+                      <a:tailEnd/>
+                    </a:ln>
+                  </pic:spPr>
+                </pic:pic>
+              </a:graphicData>
+            </a:graphic>
+          </wp:anchor>
+        </w:drawing>
+        <w:drawing>
+          <wp:anchor allowOverlap="1" behindDoc="1" distB="0" distL="0" distR="0" distT="0" layoutInCell="1" locked="0" relativeHeight="1" simplePos="0">
+            <wp:simplePos x="0" y="0"/>
+            <wp:positionH relativeFrom="character">
+              <wp:posOffset>579755</wp:posOffset>
+            </wp:positionH>
+            <wp:positionV relativeFrom="line">
+              <wp:posOffset>-2818765</wp:posOffset>
+            </wp:positionV>
+            <wp:extent cx="1829435" cy="3051175"/>
+            <wp:effectExtent b="0" l="0" r="0" t="0"/>
+            <wp:wrapSquare wrapText="bothSides"/>
+            <wp:docPr descr="C:\Users\Osten\Pictures\convertedpicscreen.png" id="10" name="Picture"/>
+            <wp:cNvGraphicFramePr>
+              <a:graphicFrameLocks xmlns:a="http://schemas.openxmlformats.org/drawingml/2006/main" noChangeAspect="1"/>
+            </wp:cNvGraphicFramePr>
+            <a:graphic xmlns:a="http://schemas.openxmlformats.org/drawingml/2006/main">
+              <a:graphicData uri="http://schemas.openxmlformats.org/drawingml/2006/picture">
+                <pic:pic xmlns:pic="http://schemas.openxmlformats.org/drawingml/2006/picture">
+                  <pic:nvPicPr>
+                    <pic:cNvPr descr="C:\Users\Osten\Pictures\convertedpicscreen.png" id="10" name="Picture"/>
+                    <pic:cNvPicPr>
+                      <a:picLocks noChangeArrowheads="1" noChangeAspect="1"/>
+                    </pic:cNvPicPr>
+                  </pic:nvPicPr>
+                  <pic:blipFill>
+                    <a:blip r:embed="rId12"/>
                     <a:srcRect/>
                     <a:stretch>
                       <a:fillRect/>
@@ -4581,59 +4808,6 @@
             </a:graphic>
           </wp:anchor>
         </w:drawing>
-        <w:drawing>
-          <wp:anchor allowOverlap="1" behindDoc="1" distB="0" distL="0" distR="0" distT="0" layoutInCell="1" locked="0" relativeHeight="3" simplePos="0">
-            <wp:simplePos x="0" y="0"/>
-            <wp:positionH relativeFrom="character">
-              <wp:posOffset>469900</wp:posOffset>
-            </wp:positionH>
-            <wp:positionV relativeFrom="line">
-              <wp:posOffset>2863850</wp:posOffset>
-            </wp:positionV>
-            <wp:extent cx="1818005" cy="3031490"/>
-            <wp:effectExtent b="0" l="0" r="0" t="0"/>
-            <wp:wrapSquare wrapText="bothSides"/>
-            <wp:docPr descr="C:\Users\Osten\Pictures\optionscreen.png" id="10" name="Picture"/>
-            <wp:cNvGraphicFramePr>
-              <a:graphicFrameLocks xmlns:a="http://schemas.openxmlformats.org/drawingml/2006/main" noChangeAspect="1"/>
-            </wp:cNvGraphicFramePr>
-            <a:graphic xmlns:a="http://schemas.openxmlformats.org/drawingml/2006/main">
-              <a:graphicData uri="http://schemas.openxmlformats.org/drawingml/2006/picture">
-                <pic:pic xmlns:pic="http://schemas.openxmlformats.org/drawingml/2006/picture">
-                  <pic:nvPicPr>
-                    <pic:cNvPr descr="C:\Users\Osten\Pictures\optionscreen.png" id="10" name="Picture"/>
-                    <pic:cNvPicPr>
-                      <a:picLocks noChangeArrowheads="1" noChangeAspect="1"/>
-                    </pic:cNvPicPr>
-                  </pic:nvPicPr>
-                  <pic:blipFill>
-                    <a:blip r:embed="rId12"/>
-                    <a:srcRect/>
-                    <a:stretch>
-                      <a:fillRect/>
-                    </a:stretch>
-                  </pic:blipFill>
-                  <pic:spPr bwMode="auto">
-                    <a:xfrm>
-                      <a:off x="0" y="0"/>
-                      <a:ext cx="1818005" cy="3031490"/>
-                    </a:xfrm>
-                    <a:prstGeom prst="rect">
-                      <a:avLst/>
-                    </a:prstGeom>
-                    <a:noFill/>
-                    <a:ln w="9525">
-                      <a:noFill/>
-                      <a:miter lim="800000"/>
-                      <a:headEnd/>
-                      <a:tailEnd/>
-                    </a:ln>
-                  </pic:spPr>
-                </pic:pic>
-              </a:graphicData>
-            </a:graphic>
-          </wp:anchor>
-        </w:drawing>
       </w:r>
     </w:p>
     <w:p>
@@ -4672,6 +4846,9 @@
       <w:lvlText w:val=""/>
       <w:lvlJc w:val="left"/>
       <w:pPr>
+        <w:tabs>
+          <w:tab w:pos="432" w:val="num"/>
+        </w:tabs>
         <w:ind w:hanging="432" w:left="432"/>
       </w:pPr>
     </w:lvl>
@@ -4682,6 +4859,9 @@
       <w:lvlText w:val=""/>
       <w:lvlJc w:val="left"/>
       <w:pPr>
+        <w:tabs>
+          <w:tab w:pos="576" w:val="num"/>
+        </w:tabs>
         <w:ind w:hanging="576" w:left="576"/>
       </w:pPr>
     </w:lvl>
@@ -4692,6 +4872,9 @@
       <w:lvlText w:val=""/>
       <w:lvlJc w:val="left"/>
       <w:pPr>
+        <w:tabs>
+          <w:tab w:pos="720" w:val="num"/>
+        </w:tabs>
         <w:ind w:hanging="720" w:left="720"/>
       </w:pPr>
     </w:lvl>
@@ -4702,6 +4885,9 @@
       <w:lvlText w:val=""/>
       <w:lvlJc w:val="left"/>
       <w:pPr>
+        <w:tabs>
+          <w:tab w:pos="864" w:val="num"/>
+        </w:tabs>
         <w:ind w:hanging="864" w:left="864"/>
       </w:pPr>
     </w:lvl>
@@ -4712,6 +4898,9 @@
       <w:lvlText w:val=""/>
       <w:lvlJc w:val="left"/>
       <w:pPr>
+        <w:tabs>
+          <w:tab w:pos="1008" w:val="num"/>
+        </w:tabs>
         <w:ind w:hanging="1008" w:left="1008"/>
       </w:pPr>
     </w:lvl>
@@ -4722,6 +4911,9 @@
       <w:lvlText w:val=""/>
       <w:lvlJc w:val="left"/>
       <w:pPr>
+        <w:tabs>
+          <w:tab w:pos="1152" w:val="num"/>
+        </w:tabs>
         <w:ind w:hanging="1152" w:left="1152"/>
       </w:pPr>
     </w:lvl>
@@ -4732,6 +4924,9 @@
       <w:lvlText w:val=""/>
       <w:lvlJc w:val="left"/>
       <w:pPr>
+        <w:tabs>
+          <w:tab w:pos="1296" w:val="num"/>
+        </w:tabs>
         <w:ind w:hanging="1296" w:left="1296"/>
       </w:pPr>
     </w:lvl>
@@ -4742,6 +4937,9 @@
       <w:lvlText w:val=""/>
       <w:lvlJc w:val="left"/>
       <w:pPr>
+        <w:tabs>
+          <w:tab w:pos="1440" w:val="num"/>
+        </w:tabs>
         <w:ind w:hanging="1440" w:left="1440"/>
       </w:pPr>
     </w:lvl>
@@ -4752,6 +4950,9 @@
       <w:lvlText w:val=""/>
       <w:lvlJc w:val="left"/>
       <w:pPr>
+        <w:tabs>
+          <w:tab w:pos="1584" w:val="num"/>
+        </w:tabs>
         <w:ind w:hanging="1584" w:left="1584"/>
       </w:pPr>
     </w:lvl>
@@ -4764,9 +4965,6 @@
       <w:lvlText w:val=""/>
       <w:lvlJc w:val="left"/>
       <w:pPr>
-        <w:tabs>
-          <w:tab w:pos="432" w:val="num"/>
-        </w:tabs>
         <w:ind w:hanging="432" w:left="432"/>
       </w:pPr>
     </w:lvl>
@@ -4777,9 +4975,6 @@
       <w:lvlText w:val=""/>
       <w:lvlJc w:val="left"/>
       <w:pPr>
-        <w:tabs>
-          <w:tab w:pos="576" w:val="num"/>
-        </w:tabs>
         <w:ind w:hanging="576" w:left="576"/>
       </w:pPr>
     </w:lvl>
@@ -4790,9 +4985,6 @@
       <w:lvlText w:val=""/>
       <w:lvlJc w:val="left"/>
       <w:pPr>
-        <w:tabs>
-          <w:tab w:pos="720" w:val="num"/>
-        </w:tabs>
         <w:ind w:hanging="720" w:left="720"/>
       </w:pPr>
     </w:lvl>
@@ -4803,9 +4995,6 @@
       <w:lvlText w:val=""/>
       <w:lvlJc w:val="left"/>
       <w:pPr>
-        <w:tabs>
-          <w:tab w:pos="864" w:val="num"/>
-        </w:tabs>
         <w:ind w:hanging="864" w:left="864"/>
       </w:pPr>
     </w:lvl>
@@ -4816,9 +5005,6 @@
       <w:lvlText w:val=""/>
       <w:lvlJc w:val="left"/>
       <w:pPr>
-        <w:tabs>
-          <w:tab w:pos="1008" w:val="num"/>
-        </w:tabs>
         <w:ind w:hanging="1008" w:left="1008"/>
       </w:pPr>
     </w:lvl>
@@ -4829,9 +5015,6 @@
       <w:lvlText w:val=""/>
       <w:lvlJc w:val="left"/>
       <w:pPr>
-        <w:tabs>
-          <w:tab w:pos="1152" w:val="num"/>
-        </w:tabs>
         <w:ind w:hanging="1152" w:left="1152"/>
       </w:pPr>
     </w:lvl>
@@ -4842,9 +5025,6 @@
       <w:lvlText w:val=""/>
       <w:lvlJc w:val="left"/>
       <w:pPr>
-        <w:tabs>
-          <w:tab w:pos="1296" w:val="num"/>
-        </w:tabs>
         <w:ind w:hanging="1296" w:left="1296"/>
       </w:pPr>
     </w:lvl>
@@ -4855,9 +5035,6 @@
       <w:lvlText w:val=""/>
       <w:lvlJc w:val="left"/>
       <w:pPr>
-        <w:tabs>
-          <w:tab w:pos="1440" w:val="num"/>
-        </w:tabs>
         <w:ind w:hanging="1440" w:left="1440"/>
       </w:pPr>
     </w:lvl>
@@ -4868,9 +5045,6 @@
       <w:lvlText w:val=""/>
       <w:lvlJc w:val="left"/>
       <w:pPr>
-        <w:tabs>
-          <w:tab w:pos="1584" w:val="num"/>
-        </w:tabs>
         <w:ind w:hanging="1584" w:left="1584"/>
       </w:pPr>
     </w:lvl>
@@ -4911,8 +5085,13 @@
     <w:pPr>
       <w:keepNext/>
       <w:keepLines/>
+      <w:numPr>
+        <w:ilvl w:val="0"/>
+        <w:numId w:val="1"/>
+      </w:numPr>
       <w:spacing w:after="0" w:before="480"/>
       <w:contextualSpacing w:val="false"/>
+      <w:outlineLvl w:val="0"/>
     </w:pPr>
     <w:rPr>
       <w:rFonts w:ascii="Cambria" w:hAnsi="Cambria"/>

</xml_diff>